<commit_message>
GroupManager edited and UserManager and Test, DOKU
</commit_message>
<xml_diff>
--- a/projectmanagement/dokumentation/AutobdayDokumentation.docx
+++ b/projectmanagement/dokumentation/AutobdayDokumentation.docx
@@ -3566,7 +3566,6 @@
                 <w:szCs w:val="20"/>
               </w:rPr>
             </w:pPr>
-            <w:bookmarkStart w:id="0" w:name="_GoBack"/>
             <w:r>
               <w:rPr>
                 <w:rFonts w:ascii="Constantia" w:hAnsi="Constantia" w:cs="MDBPAN+Arial,Bold"/>
@@ -3577,7 +3576,6 @@
               </w:rPr>
               <w:t>Schichtendefinitionen</w:t>
             </w:r>
-            <w:bookmarkEnd w:id="0"/>
           </w:p>
         </w:tc>
       </w:tr>
@@ -9055,7 +9053,7 @@
           <w:i/>
         </w:rPr>
       </w:pPr>
-      <w:bookmarkStart w:id="1" w:name="qYpmX_SGAqFkJQ2s"/>
+      <w:bookmarkStart w:id="0" w:name="qYpmX_SGAqFkJQ2s"/>
       <w:r>
         <w:rPr>
           <w:rFonts w:ascii="Constantia" w:hAnsi="Constantia"/>
@@ -9072,7 +9070,7 @@
         </w:rPr>
         <w:t>Relationship Diagramm</w:t>
       </w:r>
-      <w:bookmarkEnd w:id="1"/>
+      <w:bookmarkEnd w:id="0"/>
     </w:p>
     <w:p>
       <w:r>
@@ -9898,8 +9896,10 @@
           <w:szCs w:val="24"/>
           <w:lang w:val="en-US"/>
         </w:rPr>
-        <w:t xml:space="preserve"> 2.2.1</w:t>
-      </w:r>
+        <w:t xml:space="preserve"> 3.0</w:t>
+      </w:r>
+      <w:bookmarkStart w:id="1" w:name="_GoBack"/>
+      <w:bookmarkEnd w:id="1"/>
     </w:p>
     <w:p>
       <w:pPr>
@@ -10988,7 +10988,7 @@
               <w:noProof/>
               <w:color w:val="FFFFFF" w:themeColor="background1"/>
             </w:rPr>
-            <w:t>3</w:t>
+            <w:t>11</w:t>
           </w:r>
           <w:r>
             <w:rPr>
@@ -13252,6 +13252,7 @@
     <w:rsid w:val="006300EF"/>
     <w:rsid w:val="0064530D"/>
     <w:rsid w:val="007F1146"/>
+    <w:rsid w:val="008E34AB"/>
     <w:rsid w:val="00954ED2"/>
     <w:rsid w:val="00A22DE1"/>
     <w:rsid w:val="00A72C78"/>
@@ -13994,7 +13995,7 @@
 </file>
 
 <file path=customXml/itemProps1.xml><?xml version="1.0" encoding="utf-8"?>
-<ds:datastoreItem xmlns:ds="http://schemas.openxmlformats.org/officeDocument/2006/customXml" ds:itemID="{94A96577-FAED-4E60-8761-ED5C6B0627B7}">
+<ds:datastoreItem xmlns:ds="http://schemas.openxmlformats.org/officeDocument/2006/customXml" ds:itemID="{4CC4323A-9273-4105-AD91-062613DDE557}">
   <ds:schemaRefs>
     <ds:schemaRef ds:uri="http://schemas.openxmlformats.org/officeDocument/2006/bibliography"/>
   </ds:schemaRefs>

</xml_diff>

<commit_message>
added glassfish-web.xml for utf-8 encoding, changed doku a bit
</commit_message>
<xml_diff>
--- a/projectmanagement/dokumentation/AutobdayDokumentation.docx
+++ b/projectmanagement/dokumentation/AutobdayDokumentation.docx
@@ -1,6 +1,6 @@
 
 <file path=word/document.xml><?xml version="1.0" encoding="utf-8"?>
-<w:document xmlns:wpc="http://schemas.microsoft.com/office/word/2010/wordprocessingCanvas" xmlns:mc="http://schemas.openxmlformats.org/markup-compatibility/2006" xmlns:o="urn:schemas-microsoft-com:office:office" xmlns:r="http://schemas.openxmlformats.org/officeDocument/2006/relationships" xmlns:m="http://schemas.openxmlformats.org/officeDocument/2006/math" xmlns:v="urn:schemas-microsoft-com:vml" xmlns:wp14="http://schemas.microsoft.com/office/word/2010/wordprocessingDrawing" xmlns:wp="http://schemas.openxmlformats.org/drawingml/2006/wordprocessingDrawing" xmlns:w10="urn:schemas-microsoft-com:office:word" xmlns:w="http://schemas.openxmlformats.org/wordprocessingml/2006/main" xmlns:w14="http://schemas.microsoft.com/office/word/2010/wordml" xmlns:wpg="http://schemas.microsoft.com/office/word/2010/wordprocessingGroup" xmlns:wpi="http://schemas.microsoft.com/office/word/2010/wordprocessingInk" xmlns:wne="http://schemas.microsoft.com/office/word/2006/wordml" xmlns:wps="http://schemas.microsoft.com/office/word/2010/wordprocessingShape" mc:Ignorable="w14 wp14">
+<w:document xmlns:wpc="http://schemas.microsoft.com/office/word/2010/wordprocessingCanvas" xmlns:mo="http://schemas.microsoft.com/office/mac/office/2008/main" xmlns:mc="http://schemas.openxmlformats.org/markup-compatibility/2006" xmlns:mv="urn:schemas-microsoft-com:mac:vml" xmlns:o="urn:schemas-microsoft-com:office:office" xmlns:r="http://schemas.openxmlformats.org/officeDocument/2006/relationships" xmlns:m="http://schemas.openxmlformats.org/officeDocument/2006/math" xmlns:v="urn:schemas-microsoft-com:vml" xmlns:wp14="http://schemas.microsoft.com/office/word/2010/wordprocessingDrawing" xmlns:wp="http://schemas.openxmlformats.org/drawingml/2006/wordprocessingDrawing" xmlns:w10="urn:schemas-microsoft-com:office:word" xmlns:w="http://schemas.openxmlformats.org/wordprocessingml/2006/main" xmlns:w14="http://schemas.microsoft.com/office/word/2010/wordml" xmlns:wpg="http://schemas.microsoft.com/office/word/2010/wordprocessingGroup" xmlns:wpi="http://schemas.microsoft.com/office/word/2010/wordprocessingInk" xmlns:wne="http://schemas.microsoft.com/office/word/2006/wordml" xmlns:wps="http://schemas.microsoft.com/office/word/2010/wordprocessingShape" mc:Ignorable="w14 wp14">
   <w:body>
     <w:p>
       <w:pPr>
@@ -546,57 +546,8 @@
         </w:rPr>
         <w:t>Reuschel</w:t>
       </w:r>
-      <w:proofErr w:type="spellEnd"/>
-    </w:p>
-    <w:p>
-      <w:pPr>
-        <w:spacing w:before="45" w:after="30" w:line="240" w:lineRule="auto"/>
-        <w:jc w:val="center"/>
-        <w:rPr>
-          <w:rFonts w:ascii="Constantia" w:eastAsia="Times New Roman" w:hAnsi="Constantia" w:cs="Tahoma"/>
-          <w:i/>
-          <w:color w:val="000000"/>
-          <w:sz w:val="24"/>
-          <w:szCs w:val="24"/>
-          <w:lang w:val="en-US"/>
-        </w:rPr>
-      </w:pPr>
-      <w:proofErr w:type="spellStart"/>
-      <w:r>
-        <w:rPr>
-          <w:rFonts w:ascii="Constantia" w:eastAsia="Times New Roman" w:hAnsi="Constantia" w:cs="Tahoma"/>
-          <w:i/>
-          <w:color w:val="000000"/>
-          <w:sz w:val="24"/>
-          <w:szCs w:val="24"/>
-          <w:lang w:val="en-US"/>
-        </w:rPr>
-        <w:t>Christoph</w:t>
-      </w:r>
-      <w:proofErr w:type="spellEnd"/>
-      <w:r>
-        <w:rPr>
-          <w:rFonts w:ascii="Constantia" w:eastAsia="Times New Roman" w:hAnsi="Constantia" w:cs="Tahoma"/>
-          <w:i/>
-          <w:color w:val="000000"/>
-          <w:sz w:val="24"/>
-          <w:szCs w:val="24"/>
-          <w:lang w:val="en-US"/>
-        </w:rPr>
-        <w:t xml:space="preserve"> </w:t>
-      </w:r>
-      <w:proofErr w:type="spellStart"/>
-      <w:r>
-        <w:rPr>
-          <w:rFonts w:ascii="Constantia" w:eastAsia="Times New Roman" w:hAnsi="Constantia" w:cs="Tahoma"/>
-          <w:i/>
-          <w:color w:val="000000"/>
-          <w:sz w:val="24"/>
-          <w:szCs w:val="24"/>
-          <w:lang w:val="en-US"/>
-        </w:rPr>
-        <w:t>Ott</w:t>
-      </w:r>
+      <w:bookmarkStart w:id="0" w:name="_GoBack"/>
+      <w:bookmarkEnd w:id="0"/>
       <w:proofErr w:type="spellEnd"/>
     </w:p>
     <w:p>
@@ -1114,8 +1065,6 @@
         </w:rPr>
         <w:t>7</w:t>
       </w:r>
-      <w:bookmarkStart w:id="0" w:name="_GoBack"/>
-      <w:bookmarkEnd w:id="0"/>
     </w:p>
     <w:p>
       <w:pPr>
@@ -10761,7 +10710,7 @@
 </file>
 
 <file path=word/endnotes.xml><?xml version="1.0" encoding="utf-8"?>
-<w:endnotes xmlns:wpc="http://schemas.microsoft.com/office/word/2010/wordprocessingCanvas" xmlns:mc="http://schemas.openxmlformats.org/markup-compatibility/2006" xmlns:o="urn:schemas-microsoft-com:office:office" xmlns:r="http://schemas.openxmlformats.org/officeDocument/2006/relationships" xmlns:m="http://schemas.openxmlformats.org/officeDocument/2006/math" xmlns:v="urn:schemas-microsoft-com:vml" xmlns:wp14="http://schemas.microsoft.com/office/word/2010/wordprocessingDrawing" xmlns:wp="http://schemas.openxmlformats.org/drawingml/2006/wordprocessingDrawing" xmlns:w10="urn:schemas-microsoft-com:office:word" xmlns:w="http://schemas.openxmlformats.org/wordprocessingml/2006/main" xmlns:w14="http://schemas.microsoft.com/office/word/2010/wordml" xmlns:wpg="http://schemas.microsoft.com/office/word/2010/wordprocessingGroup" xmlns:wpi="http://schemas.microsoft.com/office/word/2010/wordprocessingInk" xmlns:wne="http://schemas.microsoft.com/office/word/2006/wordml" xmlns:wps="http://schemas.microsoft.com/office/word/2010/wordprocessingShape" mc:Ignorable="w14 wp14">
+<w:endnotes xmlns:wpc="http://schemas.microsoft.com/office/word/2010/wordprocessingCanvas" xmlns:mo="http://schemas.microsoft.com/office/mac/office/2008/main" xmlns:mc="http://schemas.openxmlformats.org/markup-compatibility/2006" xmlns:mv="urn:schemas-microsoft-com:mac:vml" xmlns:o="urn:schemas-microsoft-com:office:office" xmlns:r="http://schemas.openxmlformats.org/officeDocument/2006/relationships" xmlns:m="http://schemas.openxmlformats.org/officeDocument/2006/math" xmlns:v="urn:schemas-microsoft-com:vml" xmlns:wp14="http://schemas.microsoft.com/office/word/2010/wordprocessingDrawing" xmlns:wp="http://schemas.openxmlformats.org/drawingml/2006/wordprocessingDrawing" xmlns:w10="urn:schemas-microsoft-com:office:word" xmlns:w="http://schemas.openxmlformats.org/wordprocessingml/2006/main" xmlns:w14="http://schemas.microsoft.com/office/word/2010/wordml" xmlns:wpg="http://schemas.microsoft.com/office/word/2010/wordprocessingGroup" xmlns:wpi="http://schemas.microsoft.com/office/word/2010/wordprocessingInk" xmlns:wne="http://schemas.microsoft.com/office/word/2006/wordml" xmlns:wps="http://schemas.microsoft.com/office/word/2010/wordprocessingShape" mc:Ignorable="w14 wp14">
   <w:endnote w:type="separator" w:id="-1">
     <w:p>
       <w:pPr>
@@ -10786,7 +10735,7 @@
 </file>
 
 <file path=word/footer1.xml><?xml version="1.0" encoding="utf-8"?>
-<w:ftr xmlns:wpc="http://schemas.microsoft.com/office/word/2010/wordprocessingCanvas" xmlns:mc="http://schemas.openxmlformats.org/markup-compatibility/2006" xmlns:o="urn:schemas-microsoft-com:office:office" xmlns:r="http://schemas.openxmlformats.org/officeDocument/2006/relationships" xmlns:m="http://schemas.openxmlformats.org/officeDocument/2006/math" xmlns:v="urn:schemas-microsoft-com:vml" xmlns:wp14="http://schemas.microsoft.com/office/word/2010/wordprocessingDrawing" xmlns:wp="http://schemas.openxmlformats.org/drawingml/2006/wordprocessingDrawing" xmlns:w10="urn:schemas-microsoft-com:office:word" xmlns:w="http://schemas.openxmlformats.org/wordprocessingml/2006/main" xmlns:w14="http://schemas.microsoft.com/office/word/2010/wordml" xmlns:wpg="http://schemas.microsoft.com/office/word/2010/wordprocessingGroup" xmlns:wpi="http://schemas.microsoft.com/office/word/2010/wordprocessingInk" xmlns:wne="http://schemas.microsoft.com/office/word/2006/wordml" xmlns:wps="http://schemas.microsoft.com/office/word/2010/wordprocessingShape" mc:Ignorable="w14 wp14">
+<w:ftr xmlns:wpc="http://schemas.microsoft.com/office/word/2010/wordprocessingCanvas" xmlns:mo="http://schemas.microsoft.com/office/mac/office/2008/main" xmlns:mc="http://schemas.openxmlformats.org/markup-compatibility/2006" xmlns:mv="urn:schemas-microsoft-com:mac:vml" xmlns:o="urn:schemas-microsoft-com:office:office" xmlns:r="http://schemas.openxmlformats.org/officeDocument/2006/relationships" xmlns:m="http://schemas.openxmlformats.org/officeDocument/2006/math" xmlns:v="urn:schemas-microsoft-com:vml" xmlns:wp14="http://schemas.microsoft.com/office/word/2010/wordprocessingDrawing" xmlns:wp="http://schemas.openxmlformats.org/drawingml/2006/wordprocessingDrawing" xmlns:w10="urn:schemas-microsoft-com:office:word" xmlns:w="http://schemas.openxmlformats.org/wordprocessingml/2006/main" xmlns:w14="http://schemas.microsoft.com/office/word/2010/wordml" xmlns:wpg="http://schemas.microsoft.com/office/word/2010/wordprocessingGroup" xmlns:wpi="http://schemas.microsoft.com/office/word/2010/wordprocessingInk" xmlns:wne="http://schemas.microsoft.com/office/word/2006/wordml" xmlns:wps="http://schemas.microsoft.com/office/word/2010/wordprocessingShape" mc:Ignorable="w14 wp14">
   <w:tbl>
     <w:tblPr>
       <w:tblW w:w="5000" w:type="pct"/>
@@ -10907,7 +10856,7 @@
 </file>
 
 <file path=word/footnotes.xml><?xml version="1.0" encoding="utf-8"?>
-<w:footnotes xmlns:wpc="http://schemas.microsoft.com/office/word/2010/wordprocessingCanvas" xmlns:mc="http://schemas.openxmlformats.org/markup-compatibility/2006" xmlns:o="urn:schemas-microsoft-com:office:office" xmlns:r="http://schemas.openxmlformats.org/officeDocument/2006/relationships" xmlns:m="http://schemas.openxmlformats.org/officeDocument/2006/math" xmlns:v="urn:schemas-microsoft-com:vml" xmlns:wp14="http://schemas.microsoft.com/office/word/2010/wordprocessingDrawing" xmlns:wp="http://schemas.openxmlformats.org/drawingml/2006/wordprocessingDrawing" xmlns:w10="urn:schemas-microsoft-com:office:word" xmlns:w="http://schemas.openxmlformats.org/wordprocessingml/2006/main" xmlns:w14="http://schemas.microsoft.com/office/word/2010/wordml" xmlns:wpg="http://schemas.microsoft.com/office/word/2010/wordprocessingGroup" xmlns:wpi="http://schemas.microsoft.com/office/word/2010/wordprocessingInk" xmlns:wne="http://schemas.microsoft.com/office/word/2006/wordml" xmlns:wps="http://schemas.microsoft.com/office/word/2010/wordprocessingShape" mc:Ignorable="w14 wp14">
+<w:footnotes xmlns:wpc="http://schemas.microsoft.com/office/word/2010/wordprocessingCanvas" xmlns:mo="http://schemas.microsoft.com/office/mac/office/2008/main" xmlns:mc="http://schemas.openxmlformats.org/markup-compatibility/2006" xmlns:mv="urn:schemas-microsoft-com:mac:vml" xmlns:o="urn:schemas-microsoft-com:office:office" xmlns:r="http://schemas.openxmlformats.org/officeDocument/2006/relationships" xmlns:m="http://schemas.openxmlformats.org/officeDocument/2006/math" xmlns:v="urn:schemas-microsoft-com:vml" xmlns:wp14="http://schemas.microsoft.com/office/word/2010/wordprocessingDrawing" xmlns:wp="http://schemas.openxmlformats.org/drawingml/2006/wordprocessingDrawing" xmlns:w10="urn:schemas-microsoft-com:office:word" xmlns:w="http://schemas.openxmlformats.org/wordprocessingml/2006/main" xmlns:w14="http://schemas.microsoft.com/office/word/2010/wordml" xmlns:wpg="http://schemas.microsoft.com/office/word/2010/wordprocessingGroup" xmlns:wpi="http://schemas.microsoft.com/office/word/2010/wordprocessingInk" xmlns:wne="http://schemas.microsoft.com/office/word/2006/wordml" xmlns:wps="http://schemas.microsoft.com/office/word/2010/wordprocessingShape" mc:Ignorable="w14 wp14">
   <w:footnote w:type="separator" w:id="-1">
     <w:p>
       <w:pPr>
@@ -10932,7 +10881,7 @@
 </file>
 
 <file path=word/header1.xml><?xml version="1.0" encoding="utf-8"?>
-<w:hdr xmlns:wpc="http://schemas.microsoft.com/office/word/2010/wordprocessingCanvas" xmlns:mc="http://schemas.openxmlformats.org/markup-compatibility/2006" xmlns:o="urn:schemas-microsoft-com:office:office" xmlns:r="http://schemas.openxmlformats.org/officeDocument/2006/relationships" xmlns:m="http://schemas.openxmlformats.org/officeDocument/2006/math" xmlns:v="urn:schemas-microsoft-com:vml" xmlns:wp14="http://schemas.microsoft.com/office/word/2010/wordprocessingDrawing" xmlns:wp="http://schemas.openxmlformats.org/drawingml/2006/wordprocessingDrawing" xmlns:w10="urn:schemas-microsoft-com:office:word" xmlns:w="http://schemas.openxmlformats.org/wordprocessingml/2006/main" xmlns:w14="http://schemas.microsoft.com/office/word/2010/wordml" xmlns:wpg="http://schemas.microsoft.com/office/word/2010/wordprocessingGroup" xmlns:wpi="http://schemas.microsoft.com/office/word/2010/wordprocessingInk" xmlns:wne="http://schemas.microsoft.com/office/word/2006/wordml" xmlns:wps="http://schemas.microsoft.com/office/word/2010/wordprocessingShape" mc:Ignorable="w14 wp14">
+<w:hdr xmlns:wpc="http://schemas.microsoft.com/office/word/2010/wordprocessingCanvas" xmlns:mo="http://schemas.microsoft.com/office/mac/office/2008/main" xmlns:mc="http://schemas.openxmlformats.org/markup-compatibility/2006" xmlns:mv="urn:schemas-microsoft-com:mac:vml" xmlns:o="urn:schemas-microsoft-com:office:office" xmlns:r="http://schemas.openxmlformats.org/officeDocument/2006/relationships" xmlns:m="http://schemas.openxmlformats.org/officeDocument/2006/math" xmlns:v="urn:schemas-microsoft-com:vml" xmlns:wp14="http://schemas.microsoft.com/office/word/2010/wordprocessingDrawing" xmlns:wp="http://schemas.openxmlformats.org/drawingml/2006/wordprocessingDrawing" xmlns:w10="urn:schemas-microsoft-com:office:word" xmlns:w="http://schemas.openxmlformats.org/wordprocessingml/2006/main" xmlns:w14="http://schemas.microsoft.com/office/word/2010/wordml" xmlns:wpg="http://schemas.microsoft.com/office/word/2010/wordprocessingGroup" xmlns:wpi="http://schemas.microsoft.com/office/word/2010/wordprocessingInk" xmlns:wne="http://schemas.microsoft.com/office/word/2006/wordml" xmlns:wps="http://schemas.microsoft.com/office/word/2010/wordprocessingShape" mc:Ignorable="w14 wp14">
   <w:p>
     <w:pPr>
       <w:spacing w:before="45" w:after="30" w:line="240" w:lineRule="auto"/>
@@ -10965,7 +10914,7 @@
 </file>
 
 <file path=word/numbering.xml><?xml version="1.0" encoding="utf-8"?>
-<w:numbering xmlns:wpc="http://schemas.microsoft.com/office/word/2010/wordprocessingCanvas" xmlns:mc="http://schemas.openxmlformats.org/markup-compatibility/2006" xmlns:o="urn:schemas-microsoft-com:office:office" xmlns:r="http://schemas.openxmlformats.org/officeDocument/2006/relationships" xmlns:m="http://schemas.openxmlformats.org/officeDocument/2006/math" xmlns:v="urn:schemas-microsoft-com:vml" xmlns:wp14="http://schemas.microsoft.com/office/word/2010/wordprocessingDrawing" xmlns:wp="http://schemas.openxmlformats.org/drawingml/2006/wordprocessingDrawing" xmlns:w10="urn:schemas-microsoft-com:office:word" xmlns:w="http://schemas.openxmlformats.org/wordprocessingml/2006/main" xmlns:w14="http://schemas.microsoft.com/office/word/2010/wordml" xmlns:wpg="http://schemas.microsoft.com/office/word/2010/wordprocessingGroup" xmlns:wpi="http://schemas.microsoft.com/office/word/2010/wordprocessingInk" xmlns:wne="http://schemas.microsoft.com/office/word/2006/wordml" xmlns:wps="http://schemas.microsoft.com/office/word/2010/wordprocessingShape" mc:Ignorable="w14 wp14">
+<w:numbering xmlns:wpc="http://schemas.microsoft.com/office/word/2010/wordprocessingCanvas" xmlns:mo="http://schemas.microsoft.com/office/mac/office/2008/main" xmlns:mc="http://schemas.openxmlformats.org/markup-compatibility/2006" xmlns:mv="urn:schemas-microsoft-com:mac:vml" xmlns:o="urn:schemas-microsoft-com:office:office" xmlns:r="http://schemas.openxmlformats.org/officeDocument/2006/relationships" xmlns:m="http://schemas.openxmlformats.org/officeDocument/2006/math" xmlns:v="urn:schemas-microsoft-com:vml" xmlns:wp14="http://schemas.microsoft.com/office/word/2010/wordprocessingDrawing" xmlns:wp="http://schemas.openxmlformats.org/drawingml/2006/wordprocessingDrawing" xmlns:w10="urn:schemas-microsoft-com:office:word" xmlns:w="http://schemas.openxmlformats.org/wordprocessingml/2006/main" xmlns:w14="http://schemas.microsoft.com/office/word/2010/wordml" xmlns:wpg="http://schemas.microsoft.com/office/word/2010/wordprocessingGroup" xmlns:wpi="http://schemas.microsoft.com/office/word/2010/wordprocessingInk" xmlns:wne="http://schemas.microsoft.com/office/word/2006/wordml" xmlns:wps="http://schemas.microsoft.com/office/word/2010/wordprocessingShape" mc:Ignorable="w14 wp14">
   <w:abstractNum w:abstractNumId="0">
     <w:nsid w:val="08BD7E5C"/>
     <w:multiLevelType w:val="hybridMultilevel"/>
@@ -12203,7 +12152,7 @@
       </w:pPr>
     </w:pPrDefault>
   </w:docDefaults>
-  <w:latentStyles w:defLockedState="0" w:defUIPriority="99" w:defSemiHidden="1" w:defUnhideWhenUsed="1" w:defQFormat="0" w:count="267">
+  <w:latentStyles w:defLockedState="0" w:defUIPriority="99" w:defSemiHidden="1" w:defUnhideWhenUsed="1" w:defQFormat="0" w:count="276">
     <w:lsdException w:name="Normal" w:semiHidden="0" w:uiPriority="0" w:unhideWhenUsed="0" w:qFormat="1"/>
     <w:lsdException w:name="heading 1" w:semiHidden="0" w:unhideWhenUsed="0" w:qFormat="1"/>
     <w:lsdException w:name="heading 2" w:uiPriority="9" w:qFormat="1"/>
@@ -12348,7 +12297,7 @@
     <w:name w:val="heading 1"/>
     <w:basedOn w:val="Default"/>
     <w:next w:val="Default"/>
-    <w:link w:val="berschrift1Zchn"/>
+    <w:link w:val="berschrift1Zeichen"/>
     <w:uiPriority w:val="99"/>
     <w:qFormat/>
     <w:rsid w:val="00A67670"/>
@@ -12364,7 +12313,7 @@
     <w:name w:val="heading 2"/>
     <w:basedOn w:val="Standard"/>
     <w:next w:val="Standard"/>
-    <w:link w:val="berschrift2Zchn"/>
+    <w:link w:val="berschrift2Zeichen"/>
     <w:uiPriority w:val="9"/>
     <w:unhideWhenUsed/>
     <w:qFormat/>
@@ -12388,7 +12337,7 @@
     <w:name w:val="heading 3"/>
     <w:basedOn w:val="Standard"/>
     <w:next w:val="Standard"/>
-    <w:link w:val="berschrift3Zchn"/>
+    <w:link w:val="berschrift3Zeichen"/>
     <w:uiPriority w:val="9"/>
     <w:unhideWhenUsed/>
     <w:qFormat/>
@@ -12406,7 +12355,7 @@
       <w:color w:val="4F81BD" w:themeColor="accent1"/>
     </w:rPr>
   </w:style>
-  <w:style w:type="character" w:default="1" w:styleId="Absatz-Standardschriftart">
+  <w:style w:type="character" w:default="1" w:styleId="Absatzstandardschriftart">
     <w:name w:val="Default Paragraph Font"/>
     <w:uiPriority w:val="1"/>
     <w:semiHidden/>
@@ -12487,9 +12436,9 @@
       <w:szCs w:val="24"/>
     </w:rPr>
   </w:style>
-  <w:style w:type="character" w:customStyle="1" w:styleId="berschrift1Zchn">
-    <w:name w:val="Überschrift 1 Zchn"/>
-    <w:basedOn w:val="Absatz-Standardschriftart"/>
+  <w:style w:type="character" w:customStyle="1" w:styleId="berschrift1Zeichen">
+    <w:name w:val="Überschrift 1 Zeichen"/>
+    <w:basedOn w:val="Absatzstandardschriftart"/>
     <w:link w:val="berschrift1"/>
     <w:uiPriority w:val="99"/>
     <w:rsid w:val="00A67670"/>
@@ -12515,9 +12464,9 @@
       <w:szCs w:val="24"/>
     </w:rPr>
   </w:style>
-  <w:style w:type="character" w:customStyle="1" w:styleId="berschrift2Zchn">
-    <w:name w:val="Überschrift 2 Zchn"/>
-    <w:basedOn w:val="Absatz-Standardschriftart"/>
+  <w:style w:type="character" w:customStyle="1" w:styleId="berschrift2Zeichen">
+    <w:name w:val="Überschrift 2 Zeichen"/>
+    <w:basedOn w:val="Absatzstandardschriftart"/>
     <w:link w:val="berschrift2"/>
     <w:uiPriority w:val="9"/>
     <w:rsid w:val="002B53A4"/>
@@ -12530,9 +12479,9 @@
       <w:szCs w:val="26"/>
     </w:rPr>
   </w:style>
-  <w:style w:type="character" w:customStyle="1" w:styleId="berschrift3Zchn">
-    <w:name w:val="Überschrift 3 Zchn"/>
-    <w:basedOn w:val="Absatz-Standardschriftart"/>
+  <w:style w:type="character" w:customStyle="1" w:styleId="berschrift3Zeichen">
+    <w:name w:val="Überschrift 3 Zeichen"/>
+    <w:basedOn w:val="Absatzstandardschriftart"/>
     <w:link w:val="berschrift3"/>
     <w:uiPriority w:val="9"/>
     <w:rsid w:val="002B53A4"/>
@@ -12547,7 +12496,7 @@
     <w:name w:val="Body Text"/>
     <w:basedOn w:val="Default"/>
     <w:next w:val="Default"/>
-    <w:link w:val="TextkrperZchn"/>
+    <w:link w:val="TextkrperZeichen"/>
     <w:uiPriority w:val="99"/>
     <w:rsid w:val="002B53A4"/>
     <w:rPr>
@@ -12555,9 +12504,9 @@
       <w:color w:val="auto"/>
     </w:rPr>
   </w:style>
-  <w:style w:type="character" w:customStyle="1" w:styleId="TextkrperZchn">
-    <w:name w:val="Textkörper Zchn"/>
-    <w:basedOn w:val="Absatz-Standardschriftart"/>
+  <w:style w:type="character" w:customStyle="1" w:styleId="TextkrperZeichen">
+    <w:name w:val="Textkörper Zeichen"/>
+    <w:basedOn w:val="Absatzstandardschriftart"/>
     <w:link w:val="Textkrper"/>
     <w:uiPriority w:val="99"/>
     <w:rsid w:val="002B53A4"/>
@@ -12570,7 +12519,7 @@
   <w:style w:type="paragraph" w:styleId="Textkrper3">
     <w:name w:val="Body Text 3"/>
     <w:basedOn w:val="Standard"/>
-    <w:link w:val="Textkrper3Zchn"/>
+    <w:link w:val="Textkrper3Zeichen"/>
     <w:uiPriority w:val="99"/>
     <w:semiHidden/>
     <w:unhideWhenUsed/>
@@ -12583,9 +12532,9 @@
       <w:szCs w:val="16"/>
     </w:rPr>
   </w:style>
-  <w:style w:type="character" w:customStyle="1" w:styleId="Textkrper3Zchn">
-    <w:name w:val="Textkörper 3 Zchn"/>
-    <w:basedOn w:val="Absatz-Standardschriftart"/>
+  <w:style w:type="character" w:customStyle="1" w:styleId="Textkrper3Zeichen">
+    <w:name w:val="Textkörper 3 Zeichen"/>
+    <w:basedOn w:val="Absatzstandardschriftart"/>
     <w:link w:val="Textkrper3"/>
     <w:uiPriority w:val="99"/>
     <w:semiHidden/>
@@ -12598,7 +12547,7 @@
   <w:style w:type="paragraph" w:styleId="Textkrper2">
     <w:name w:val="Body Text 2"/>
     <w:basedOn w:val="Standard"/>
-    <w:link w:val="Textkrper2Zchn"/>
+    <w:link w:val="Textkrper2Zeichen"/>
     <w:uiPriority w:val="99"/>
     <w:semiHidden/>
     <w:unhideWhenUsed/>
@@ -12607,9 +12556,9 @@
       <w:spacing w:after="120" w:line="480" w:lineRule="auto"/>
     </w:pPr>
   </w:style>
-  <w:style w:type="character" w:customStyle="1" w:styleId="Textkrper2Zchn">
-    <w:name w:val="Textkörper 2 Zchn"/>
-    <w:basedOn w:val="Absatz-Standardschriftart"/>
+  <w:style w:type="character" w:customStyle="1" w:styleId="Textkrper2Zeichen">
+    <w:name w:val="Textkörper 2 Zeichen"/>
+    <w:basedOn w:val="Absatzstandardschriftart"/>
     <w:link w:val="Textkrper2"/>
     <w:uiPriority w:val="99"/>
     <w:semiHidden/>
@@ -12617,7 +12566,7 @@
   </w:style>
   <w:style w:type="paragraph" w:styleId="KeinLeerraum">
     <w:name w:val="No Spacing"/>
-    <w:link w:val="KeinLeerraumZchn"/>
+    <w:link w:val="KeinLeerraumZeichen"/>
     <w:uiPriority w:val="1"/>
     <w:qFormat/>
     <w:rsid w:val="00AA212C"/>
@@ -12628,7 +12577,7 @@
   <w:style w:type="paragraph" w:styleId="Kopfzeile">
     <w:name w:val="header"/>
     <w:basedOn w:val="Standard"/>
-    <w:link w:val="KopfzeileZchn"/>
+    <w:link w:val="KopfzeileZeichen"/>
     <w:uiPriority w:val="99"/>
     <w:unhideWhenUsed/>
     <w:rsid w:val="00AF7580"/>
@@ -12640,9 +12589,9 @@
       <w:spacing w:after="0" w:line="240" w:lineRule="auto"/>
     </w:pPr>
   </w:style>
-  <w:style w:type="character" w:customStyle="1" w:styleId="KopfzeileZchn">
-    <w:name w:val="Kopfzeile Zchn"/>
-    <w:basedOn w:val="Absatz-Standardschriftart"/>
+  <w:style w:type="character" w:customStyle="1" w:styleId="KopfzeileZeichen">
+    <w:name w:val="Kopfzeile Zeichen"/>
+    <w:basedOn w:val="Absatzstandardschriftart"/>
     <w:link w:val="Kopfzeile"/>
     <w:uiPriority w:val="99"/>
     <w:rsid w:val="00AF7580"/>
@@ -12650,7 +12599,7 @@
   <w:style w:type="paragraph" w:styleId="Fuzeile">
     <w:name w:val="footer"/>
     <w:basedOn w:val="Standard"/>
-    <w:link w:val="FuzeileZchn"/>
+    <w:link w:val="FuzeileZeichen"/>
     <w:uiPriority w:val="99"/>
     <w:unhideWhenUsed/>
     <w:rsid w:val="00AF7580"/>
@@ -12662,9 +12611,9 @@
       <w:spacing w:after="0" w:line="240" w:lineRule="auto"/>
     </w:pPr>
   </w:style>
-  <w:style w:type="character" w:customStyle="1" w:styleId="FuzeileZchn">
-    <w:name w:val="Fußzeile Zchn"/>
-    <w:basedOn w:val="Absatz-Standardschriftart"/>
+  <w:style w:type="character" w:customStyle="1" w:styleId="FuzeileZeichen">
+    <w:name w:val="Fußzeile Zeichen"/>
+    <w:basedOn w:val="Absatzstandardschriftart"/>
     <w:link w:val="Fuzeile"/>
     <w:uiPriority w:val="99"/>
     <w:rsid w:val="00AF7580"/>
@@ -12672,7 +12621,7 @@
   <w:style w:type="paragraph" w:styleId="Sprechblasentext">
     <w:name w:val="Balloon Text"/>
     <w:basedOn w:val="Standard"/>
-    <w:link w:val="SprechblasentextZchn"/>
+    <w:link w:val="SprechblasentextZeichen"/>
     <w:uiPriority w:val="99"/>
     <w:semiHidden/>
     <w:unhideWhenUsed/>
@@ -12686,9 +12635,9 @@
       <w:szCs w:val="16"/>
     </w:rPr>
   </w:style>
-  <w:style w:type="character" w:customStyle="1" w:styleId="SprechblasentextZchn">
-    <w:name w:val="Sprechblasentext Zchn"/>
-    <w:basedOn w:val="Absatz-Standardschriftart"/>
+  <w:style w:type="character" w:customStyle="1" w:styleId="SprechblasentextZeichen">
+    <w:name w:val="Sprechblasentext Zeichen"/>
+    <w:basedOn w:val="Absatzstandardschriftart"/>
     <w:link w:val="Sprechblasentext"/>
     <w:uiPriority w:val="99"/>
     <w:semiHidden/>
@@ -12699,9 +12648,9 @@
       <w:szCs w:val="16"/>
     </w:rPr>
   </w:style>
-  <w:style w:type="character" w:customStyle="1" w:styleId="KeinLeerraumZchn">
-    <w:name w:val="Kein Leerraum Zchn"/>
-    <w:basedOn w:val="Absatz-Standardschriftart"/>
+  <w:style w:type="character" w:customStyle="1" w:styleId="KeinLeerraumZeichen">
+    <w:name w:val="Kein Leerraum Zeichen"/>
+    <w:basedOn w:val="Absatzstandardschriftart"/>
     <w:link w:val="KeinLeerraum"/>
     <w:uiPriority w:val="1"/>
     <w:rsid w:val="00AF7580"/>
@@ -12778,7 +12727,7 @@
 </file>
 
 <file path=word/stylesWithEffects.xml><?xml version="1.0" encoding="utf-8"?>
-<w:styles xmlns:wpc="http://schemas.microsoft.com/office/word/2010/wordprocessingCanvas" xmlns:mc="http://schemas.openxmlformats.org/markup-compatibility/2006" xmlns:o="urn:schemas-microsoft-com:office:office" xmlns:r="http://schemas.openxmlformats.org/officeDocument/2006/relationships" xmlns:m="http://schemas.openxmlformats.org/officeDocument/2006/math" xmlns:v="urn:schemas-microsoft-com:vml" xmlns:wp14="http://schemas.microsoft.com/office/word/2010/wordprocessingDrawing" xmlns:wp="http://schemas.openxmlformats.org/drawingml/2006/wordprocessingDrawing" xmlns:w10="urn:schemas-microsoft-com:office:word" xmlns:w="http://schemas.openxmlformats.org/wordprocessingml/2006/main" xmlns:w14="http://schemas.microsoft.com/office/word/2010/wordml" xmlns:wpg="http://schemas.microsoft.com/office/word/2010/wordprocessingGroup" xmlns:wpi="http://schemas.microsoft.com/office/word/2010/wordprocessingInk" xmlns:wne="http://schemas.microsoft.com/office/word/2006/wordml" xmlns:wps="http://schemas.microsoft.com/office/word/2010/wordprocessingShape" mc:Ignorable="w14 wp14">
+<w:styles xmlns:wpc="http://schemas.microsoft.com/office/word/2010/wordprocessingCanvas" xmlns:mo="http://schemas.microsoft.com/office/mac/office/2008/main" xmlns:mc="http://schemas.openxmlformats.org/markup-compatibility/2006" xmlns:mv="urn:schemas-microsoft-com:mac:vml" xmlns:o="urn:schemas-microsoft-com:office:office" xmlns:r="http://schemas.openxmlformats.org/officeDocument/2006/relationships" xmlns:m="http://schemas.openxmlformats.org/officeDocument/2006/math" xmlns:v="urn:schemas-microsoft-com:vml" xmlns:wp14="http://schemas.microsoft.com/office/word/2010/wordprocessingDrawing" xmlns:wp="http://schemas.openxmlformats.org/drawingml/2006/wordprocessingDrawing" xmlns:w10="urn:schemas-microsoft-com:office:word" xmlns:w="http://schemas.openxmlformats.org/wordprocessingml/2006/main" xmlns:w14="http://schemas.microsoft.com/office/word/2010/wordml" xmlns:wpg="http://schemas.microsoft.com/office/word/2010/wordprocessingGroup" xmlns:wpi="http://schemas.microsoft.com/office/word/2010/wordprocessingInk" xmlns:wne="http://schemas.microsoft.com/office/word/2006/wordml" xmlns:wps="http://schemas.microsoft.com/office/word/2010/wordprocessingShape" mc:Ignorable="w14 wp14">
   <w:docDefaults>
     <w:rPrDefault>
       <w:rPr>
@@ -12790,7 +12739,7 @@
     </w:rPrDefault>
     <w:pPrDefault/>
   </w:docDefaults>
-  <w:latentStyles w:defLockedState="0" w:defUIPriority="99" w:defSemiHidden="1" w:defUnhideWhenUsed="1" w:defQFormat="0" w:count="267">
+  <w:latentStyles w:defLockedState="0" w:defUIPriority="99" w:defSemiHidden="1" w:defUnhideWhenUsed="1" w:defQFormat="0" w:count="276">
     <w:lsdException w:name="Normal" w:semiHidden="0" w:uiPriority="0" w:unhideWhenUsed="0" w:qFormat="1"/>
     <w:lsdException w:name="heading 1" w:semiHidden="0" w:uiPriority="9" w:unhideWhenUsed="0" w:qFormat="1"/>
     <w:lsdException w:name="heading 2" w:uiPriority="9" w:qFormat="1"/>
@@ -12933,7 +12882,7 @@
     <w:name w:val="Normal"/>
     <w:qFormat/>
   </w:style>
-  <w:style w:type="character" w:default="1" w:styleId="Absatz-Standardschriftart">
+  <w:style w:type="character" w:default="1" w:styleId="Absatzstandardschriftart">
     <w:name w:val="Default Paragraph Font"/>
     <w:uiPriority w:val="1"/>
     <w:semiHidden/>
@@ -12964,7 +12913,7 @@
 </file>
 
 <file path=word/glossary/document.xml><?xml version="1.0" encoding="utf-8"?>
-<w:glossaryDocument xmlns:wpc="http://schemas.microsoft.com/office/word/2010/wordprocessingCanvas" xmlns:mc="http://schemas.openxmlformats.org/markup-compatibility/2006" xmlns:o="urn:schemas-microsoft-com:office:office" xmlns:r="http://schemas.openxmlformats.org/officeDocument/2006/relationships" xmlns:m="http://schemas.openxmlformats.org/officeDocument/2006/math" xmlns:v="urn:schemas-microsoft-com:vml" xmlns:wp14="http://schemas.microsoft.com/office/word/2010/wordprocessingDrawing" xmlns:wp="http://schemas.openxmlformats.org/drawingml/2006/wordprocessingDrawing" xmlns:w10="urn:schemas-microsoft-com:office:word" xmlns:w="http://schemas.openxmlformats.org/wordprocessingml/2006/main" xmlns:w14="http://schemas.microsoft.com/office/word/2010/wordml" xmlns:wpg="http://schemas.microsoft.com/office/word/2010/wordprocessingGroup" xmlns:wpi="http://schemas.microsoft.com/office/word/2010/wordprocessingInk" xmlns:wne="http://schemas.microsoft.com/office/word/2006/wordml" xmlns:wps="http://schemas.microsoft.com/office/word/2010/wordprocessingShape" mc:Ignorable="w14 wp14">
+<w:glossaryDocument xmlns:wpc="http://schemas.microsoft.com/office/word/2010/wordprocessingCanvas" xmlns:mo="http://schemas.microsoft.com/office/mac/office/2008/main" xmlns:mc="http://schemas.openxmlformats.org/markup-compatibility/2006" xmlns:mv="urn:schemas-microsoft-com:mac:vml" xmlns:o="urn:schemas-microsoft-com:office:office" xmlns:r="http://schemas.openxmlformats.org/officeDocument/2006/relationships" xmlns:m="http://schemas.openxmlformats.org/officeDocument/2006/math" xmlns:v="urn:schemas-microsoft-com:vml" xmlns:wp14="http://schemas.microsoft.com/office/word/2010/wordprocessingDrawing" xmlns:wp="http://schemas.openxmlformats.org/drawingml/2006/wordprocessingDrawing" xmlns:w10="urn:schemas-microsoft-com:office:word" xmlns:w="http://schemas.openxmlformats.org/wordprocessingml/2006/main" xmlns:w14="http://schemas.microsoft.com/office/word/2010/wordml" xmlns:wpg="http://schemas.microsoft.com/office/word/2010/wordprocessingGroup" xmlns:wpi="http://schemas.microsoft.com/office/word/2010/wordprocessingInk" xmlns:wne="http://schemas.microsoft.com/office/word/2006/wordml" xmlns:wps="http://schemas.microsoft.com/office/word/2010/wordprocessingShape" mc:Ignorable="w14 wp14">
   <w:docParts>
     <w:docPart>
       <w:docPartPr>
@@ -12999,7 +12948,6 @@
 <file path=word/glossary/fontTable.xml><?xml version="1.0" encoding="utf-8"?>
 <w:fonts xmlns:mc="http://schemas.openxmlformats.org/markup-compatibility/2006" xmlns:r="http://schemas.openxmlformats.org/officeDocument/2006/relationships" xmlns:w="http://schemas.openxmlformats.org/wordprocessingml/2006/main" xmlns:w14="http://schemas.microsoft.com/office/word/2010/wordml" mc:Ignorable="w14">
   <w:font w:name="Brush Script MT">
-    <w:panose1 w:val="03060802040406070304"/>
     <w:charset w:val="00"/>
     <w:family w:val="script"/>
     <w:pitch w:val="variable"/>
@@ -13008,24 +12956,22 @@
   <w:font w:name="Times New Roman">
     <w:panose1 w:val="02020603050405020304"/>
     <w:charset w:val="00"/>
-    <w:family w:val="roman"/>
+    <w:family w:val="auto"/>
     <w:pitch w:val="variable"/>
     <w:sig w:usb0="E0002AFF" w:usb1="C0007841" w:usb2="00000009" w:usb3="00000000" w:csb0="000001FF" w:csb1="00000000"/>
   </w:font>
   <w:font w:name="Constantia">
     <w:panose1 w:val="02030602050306030303"/>
     <w:charset w:val="00"/>
-    <w:family w:val="roman"/>
+    <w:family w:val="auto"/>
     <w:pitch w:val="variable"/>
-    <w:sig w:usb0="A00002EF" w:usb1="4000204B" w:usb2="00000000" w:usb3="00000000" w:csb0="0000019F" w:csb1="00000000"/>
+    <w:sig w:usb0="00000003" w:usb1="00000000" w:usb2="00000000" w:usb3="00000000" w:csb0="00000001" w:csb1="00000000"/>
   </w:font>
-  <w:font w:name="MS Mincho">
-    <w:altName w:val="ＭＳ 明朝"/>
-    <w:panose1 w:val="02020609040205080304"/>
-    <w:charset w:val="80"/>
-    <w:family w:val="modern"/>
-    <w:pitch w:val="fixed"/>
-    <w:sig w:usb0="E00002FF" w:usb1="6AC7FDFB" w:usb2="00000012" w:usb3="00000000" w:csb0="0002009F" w:csb1="00000000"/>
+  <w:font w:name="ＭＳ 明朝">
+    <w:charset w:val="4E"/>
+    <w:family w:val="auto"/>
+    <w:pitch w:val="variable"/>
+    <w:sig w:usb0="00000001" w:usb1="08070000" w:usb2="00000010" w:usb3="00000000" w:csb0="00020000" w:csb1="00000000"/>
   </w:font>
   <w:font w:name="MDBPEN+Arial">
     <w:altName w:val="Arial"/>
@@ -13039,8 +12985,8 @@
   <w:font w:name="Courier New">
     <w:panose1 w:val="02070309020205020404"/>
     <w:charset w:val="00"/>
-    <w:family w:val="modern"/>
-    <w:pitch w:val="fixed"/>
+    <w:family w:val="auto"/>
+    <w:pitch w:val="variable"/>
     <w:sig w:usb0="E0002AFF" w:usb1="C0007843" w:usb2="00000009" w:usb3="00000000" w:csb0="000001FF" w:csb1="00000000"/>
   </w:font>
   <w:font w:name="Wingdings">
@@ -13051,16 +12997,16 @@
     <w:sig w:usb0="00000000" w:usb1="10000000" w:usb2="00000000" w:usb3="00000000" w:csb0="80000000" w:csb1="00000000"/>
   </w:font>
   <w:font w:name="Symbol">
-    <w:panose1 w:val="05050102010706020507"/>
+    <w:panose1 w:val="00000000000000000000"/>
     <w:charset w:val="02"/>
-    <w:family w:val="roman"/>
+    <w:family w:val="auto"/>
     <w:pitch w:val="variable"/>
     <w:sig w:usb0="00000000" w:usb1="10000000" w:usb2="00000000" w:usb3="00000000" w:csb0="80000000" w:csb1="00000000"/>
   </w:font>
   <w:font w:name="Calibri">
     <w:panose1 w:val="020F0502020204030204"/>
     <w:charset w:val="00"/>
-    <w:family w:val="swiss"/>
+    <w:family w:val="auto"/>
     <w:pitch w:val="variable"/>
     <w:sig w:usb0="E10002FF" w:usb1="4000ACFF" w:usb2="00000009" w:usb3="00000000" w:csb0="0000019F" w:csb1="00000000"/>
   </w:font>
@@ -13076,29 +13022,27 @@
   <w:font w:name="Cambria">
     <w:panose1 w:val="02040503050406030204"/>
     <w:charset w:val="00"/>
-    <w:family w:val="roman"/>
+    <w:family w:val="auto"/>
     <w:pitch w:val="variable"/>
     <w:sig w:usb0="E00002FF" w:usb1="400004FF" w:usb2="00000000" w:usb3="00000000" w:csb0="0000019F" w:csb1="00000000"/>
   </w:font>
-  <w:font w:name="MS Gothic">
-    <w:altName w:val="ＭＳ ゴシック"/>
-    <w:panose1 w:val="020B0609070205080204"/>
-    <w:charset w:val="80"/>
-    <w:family w:val="modern"/>
-    <w:pitch w:val="fixed"/>
-    <w:sig w:usb0="E00002FF" w:usb1="6AC7FDFB" w:usb2="00000012" w:usb3="00000000" w:csb0="0002009F" w:csb1="00000000"/>
+  <w:font w:name="ＭＳ ゴシック">
+    <w:charset w:val="4E"/>
+    <w:family w:val="auto"/>
+    <w:pitch w:val="variable"/>
+    <w:sig w:usb0="00000001" w:usb1="08070000" w:usb2="00000010" w:usb3="00000000" w:csb0="00020000" w:csb1="00000000"/>
   </w:font>
   <w:font w:name="Tahoma">
     <w:panose1 w:val="020B0604030504040204"/>
     <w:charset w:val="00"/>
-    <w:family w:val="swiss"/>
+    <w:family w:val="auto"/>
     <w:pitch w:val="variable"/>
-    <w:sig w:usb0="E1002EFF" w:usb1="C000605B" w:usb2="00000029" w:usb3="00000000" w:csb0="000101FF" w:csb1="00000000"/>
+    <w:sig w:usb0="00000003" w:usb1="00000000" w:usb2="00000000" w:usb3="00000000" w:csb0="00000001" w:csb1="00000000"/>
   </w:font>
   <w:font w:name="Arial">
     <w:panose1 w:val="020B0604020202020204"/>
     <w:charset w:val="00"/>
-    <w:family w:val="swiss"/>
+    <w:family w:val="auto"/>
     <w:pitch w:val="variable"/>
     <w:sig w:usb0="E0002AFF" w:usb1="C0007843" w:usb2="00000009" w:usb3="00000000" w:csb0="000001FF" w:csb1="00000000"/>
   </w:font>
@@ -13204,7 +13148,7 @@
       </w:pPr>
     </w:pPrDefault>
   </w:docDefaults>
-  <w:latentStyles w:defLockedState="0" w:defUIPriority="99" w:defSemiHidden="1" w:defUnhideWhenUsed="1" w:defQFormat="0" w:count="267">
+  <w:latentStyles w:defLockedState="0" w:defUIPriority="99" w:defSemiHidden="1" w:defUnhideWhenUsed="1" w:defQFormat="0" w:count="276">
     <w:lsdException w:name="Normal" w:semiHidden="0" w:uiPriority="0" w:unhideWhenUsed="0" w:qFormat="1"/>
     <w:lsdException w:name="heading 1" w:semiHidden="0" w:uiPriority="9" w:unhideWhenUsed="0" w:qFormat="1"/>
     <w:lsdException w:name="heading 2" w:uiPriority="9" w:qFormat="1"/>
@@ -13348,7 +13292,7 @@
     <w:qFormat/>
     <w:rsid w:val="00954ED2"/>
   </w:style>
-  <w:style w:type="character" w:default="1" w:styleId="Absatz-Standardschriftart">
+  <w:style w:type="character" w:default="1" w:styleId="Absatzstandardschriftart">
     <w:name w:val="Default Paragraph Font"/>
     <w:uiPriority w:val="1"/>
     <w:semiHidden/>
@@ -13411,7 +13355,7 @@
 </file>
 
 <file path=word/glossary/stylesWithEffects.xml><?xml version="1.0" encoding="utf-8"?>
-<w:styles xmlns:wpc="http://schemas.microsoft.com/office/word/2010/wordprocessingCanvas" xmlns:mc="http://schemas.openxmlformats.org/markup-compatibility/2006" xmlns:o="urn:schemas-microsoft-com:office:office" xmlns:r="http://schemas.openxmlformats.org/officeDocument/2006/relationships" xmlns:m="http://schemas.openxmlformats.org/officeDocument/2006/math" xmlns:v="urn:schemas-microsoft-com:vml" xmlns:wp14="http://schemas.microsoft.com/office/word/2010/wordprocessingDrawing" xmlns:wp="http://schemas.openxmlformats.org/drawingml/2006/wordprocessingDrawing" xmlns:w10="urn:schemas-microsoft-com:office:word" xmlns:w="http://schemas.openxmlformats.org/wordprocessingml/2006/main" xmlns:w14="http://schemas.microsoft.com/office/word/2010/wordml" xmlns:wpg="http://schemas.microsoft.com/office/word/2010/wordprocessingGroup" xmlns:wpi="http://schemas.microsoft.com/office/word/2010/wordprocessingInk" xmlns:wne="http://schemas.microsoft.com/office/word/2006/wordml" xmlns:wps="http://schemas.microsoft.com/office/word/2010/wordprocessingShape" mc:Ignorable="w14 wp14">
+<w:styles xmlns:wpc="http://schemas.microsoft.com/office/word/2010/wordprocessingCanvas" xmlns:mo="http://schemas.microsoft.com/office/mac/office/2008/main" xmlns:mc="http://schemas.openxmlformats.org/markup-compatibility/2006" xmlns:mv="urn:schemas-microsoft-com:mac:vml" xmlns:o="urn:schemas-microsoft-com:office:office" xmlns:r="http://schemas.openxmlformats.org/officeDocument/2006/relationships" xmlns:m="http://schemas.openxmlformats.org/officeDocument/2006/math" xmlns:v="urn:schemas-microsoft-com:vml" xmlns:wp14="http://schemas.microsoft.com/office/word/2010/wordprocessingDrawing" xmlns:wp="http://schemas.openxmlformats.org/drawingml/2006/wordprocessingDrawing" xmlns:w10="urn:schemas-microsoft-com:office:word" xmlns:w="http://schemas.openxmlformats.org/wordprocessingml/2006/main" xmlns:w14="http://schemas.microsoft.com/office/word/2010/wordml" xmlns:wpg="http://schemas.microsoft.com/office/word/2010/wordprocessingGroup" xmlns:wpi="http://schemas.microsoft.com/office/word/2010/wordprocessingInk" xmlns:wne="http://schemas.microsoft.com/office/word/2006/wordml" xmlns:wps="http://schemas.microsoft.com/office/word/2010/wordprocessingShape" mc:Ignorable="w14 wp14">
   <w:docDefaults>
     <w:rPrDefault>
       <w:rPr>
@@ -13427,7 +13371,7 @@
       </w:pPr>
     </w:pPrDefault>
   </w:docDefaults>
-  <w:latentStyles w:defLockedState="0" w:defUIPriority="99" w:defSemiHidden="1" w:defUnhideWhenUsed="1" w:defQFormat="0" w:count="267">
+  <w:latentStyles w:defLockedState="0" w:defUIPriority="99" w:defSemiHidden="1" w:defUnhideWhenUsed="1" w:defQFormat="0" w:count="276">
     <w:lsdException w:name="Normal" w:semiHidden="0" w:uiPriority="0" w:unhideWhenUsed="0" w:qFormat="1"/>
     <w:lsdException w:name="heading 1" w:semiHidden="0" w:uiPriority="9" w:unhideWhenUsed="0" w:qFormat="1"/>
     <w:lsdException w:name="heading 2" w:uiPriority="9" w:qFormat="1"/>
@@ -13570,7 +13514,7 @@
     <w:name w:val="Normal"/>
     <w:qFormat/>
   </w:style>
-  <w:style w:type="character" w:default="1" w:styleId="Absatz-Standardschriftart">
+  <w:style w:type="character" w:default="1" w:styleId="Absatzstandardschriftart">
     <w:name w:val="Default Paragraph Font"/>
     <w:uiPriority w:val="1"/>
     <w:semiHidden/>
@@ -13603,6 +13547,7 @@
 <file path=word/glossary/webSettings.xml><?xml version="1.0" encoding="utf-8"?>
 <w:webSettings xmlns:mc="http://schemas.openxmlformats.org/markup-compatibility/2006" xmlns:r="http://schemas.openxmlformats.org/officeDocument/2006/relationships" xmlns:w="http://schemas.openxmlformats.org/wordprocessingml/2006/main" xmlns:w14="http://schemas.microsoft.com/office/word/2010/wordml" mc:Ignorable="w14">
   <w:optimizeForBrowser/>
+  <w:doNotSaveAsSingleFile/>
 </w:webSettings>
 </file>
 
@@ -13894,7 +13839,7 @@
 </file>
 
 <file path=customXml/itemProps1.xml><?xml version="1.0" encoding="utf-8"?>
-<ds:datastoreItem xmlns:ds="http://schemas.openxmlformats.org/officeDocument/2006/customXml" ds:itemID="{BD879660-83CF-4C80-9101-EB47F08E7FE5}">
+<ds:datastoreItem xmlns:ds="http://schemas.openxmlformats.org/officeDocument/2006/customXml" ds:itemID="{3C29F758-32B4-7448-A4FC-E33888BCB005}">
   <ds:schemaRefs>
     <ds:schemaRef ds:uri="http://schemas.openxmlformats.org/officeDocument/2006/bibliography"/>
   </ds:schemaRefs>

</xml_diff>

<commit_message>
Einbau des Template Ausdrucks fuer das Alter(age) und Beschreibung der TemplateCommands in der Doku
</commit_message>
<xml_diff>
--- a/projectmanagement/dokumentation/AutobdayDokumentation.docx
+++ b/projectmanagement/dokumentation/AutobdayDokumentation.docx
@@ -7067,61 +7067,363 @@
     <w:p>
       <w:pPr>
         <w:pStyle w:val="berschrift3"/>
-      </w:pPr>
-      <w:r>
+        <w:rPr>
+          <w:lang w:val="en-US"/>
+        </w:rPr>
+      </w:pPr>
+      <w:r>
+        <w:rPr>
+          <w:lang w:val="en-US"/>
+        </w:rPr>
         <w:lastRenderedPageBreak/>
         <w:t>2.3 Template Commands</w:t>
       </w:r>
     </w:p>
-    <w:p/>
-    <w:p>
-      <w:r>
-        <w:rPr>
-          <w:highlight w:val="yellow"/>
-        </w:rPr>
-        <w:t xml:space="preserve">TODO </w:t>
-      </w:r>
-      <w:r>
-        <w:rPr>
-          <w:highlight w:val="yellow"/>
-        </w:rPr>
-        <w:t>Template Commands erklären</w:t>
-      </w:r>
-    </w:p>
     <w:p>
       <w:pPr>
         <w:rPr>
           <w:rFonts w:ascii="Constantia" w:hAnsi="Constantia"/>
+        </w:rPr>
+      </w:pPr>
+    </w:p>
+    <w:p>
+      <w:pPr>
+        <w:pStyle w:val="KeinLeerraum"/>
+      </w:pPr>
+      <w:r>
+        <w:t>In einem Template können folgende Kommandos benutzt werden:</w:t>
+      </w:r>
+    </w:p>
+    <w:p>
+      <w:pPr>
+        <w:pStyle w:val="KeinLeerraum"/>
+      </w:pPr>
+      <w:r>
+        <w:t>Templates können wie folgt benutzt werden:</w:t>
+      </w:r>
+    </w:p>
+    <w:p>
+      <w:pPr>
+        <w:pStyle w:val="KeinLeerraum"/>
+      </w:pPr>
+      <w:r>
+        <w:t>Den Ausdruck „</w:t>
+      </w:r>
+      <w:r>
+        <w:t>${</w:t>
+      </w:r>
+      <w:r>
+        <w:t>Platzhalter</w:t>
+      </w:r>
+      <w:r>
+        <w:t>}</w:t>
+      </w:r>
+      <w:r>
+        <w:t xml:space="preserve">“ </w:t>
+      </w:r>
+      <w:r>
+        <w:t xml:space="preserve">einfach </w:t>
+      </w:r>
+      <w:r>
+        <w:t>in</w:t>
+      </w:r>
+      <w:r>
+        <w:t>s</w:t>
+      </w:r>
+      <w:r>
+        <w:t xml:space="preserve"> Template hineinschreiben.</w:t>
+      </w:r>
+    </w:p>
+    <w:p>
+      <w:pPr>
+        <w:pStyle w:val="KeinLeerraum"/>
+      </w:pPr>
+    </w:p>
+    <w:p>
+      <w:pPr>
+        <w:pStyle w:val="KeinLeerraum"/>
+      </w:pPr>
+      <w:r>
+        <w:t xml:space="preserve">Ein solcher </w:t>
+      </w:r>
+      <w:r>
+        <w:t>Platzhalter</w:t>
+      </w:r>
+      <w:r>
+        <w:t xml:space="preserve"> können folgende Ausdrücke sein:</w:t>
+      </w:r>
+    </w:p>
+    <w:p>
+      <w:pPr>
+        <w:pStyle w:val="KeinLeerraum"/>
+      </w:pPr>
+    </w:p>
+    <w:p>
+      <w:pPr>
+        <w:pStyle w:val="KeinLeerraum"/>
+      </w:pPr>
+      <w:r>
+        <w:rPr>
           <w:b/>
-          <w:sz w:val="24"/>
-          <w:szCs w:val="24"/>
-        </w:rPr>
-      </w:pPr>
-      <w:r>
-        <w:rPr>
-          <w:rFonts w:ascii="Constantia" w:hAnsi="Constantia"/>
+        </w:rPr>
+        <w:t>id</w:t>
+      </w:r>
+      <w:r>
+        <w:t xml:space="preserve">  = Id des Kontakts</w:t>
+      </w:r>
+    </w:p>
+    <w:p>
+      <w:pPr>
+        <w:pStyle w:val="KeinLeerraum"/>
+      </w:pPr>
+      <w:r>
+        <w:rPr>
           <w:b/>
-          <w:sz w:val="24"/>
-          <w:szCs w:val="24"/>
-          <w:highlight w:val="red"/>
-        </w:rPr>
-        <w:t>Macht Andy</w:t>
-      </w:r>
-    </w:p>
-    <w:p>
-      <w:pPr>
-        <w:rPr>
-          <w:rFonts w:ascii="Constantia" w:hAnsi="Constantia"/>
+        </w:rPr>
+        <w:t>name</w:t>
+      </w:r>
+      <w:r>
+        <w:t xml:space="preserve"> = Nachname </w:t>
+      </w:r>
+      <w:r>
+        <w:t>des Kontakts</w:t>
+      </w:r>
+    </w:p>
+    <w:p>
+      <w:pPr>
+        <w:pStyle w:val="KeinLeerraum"/>
+      </w:pPr>
+      <w:r>
+        <w:rPr>
           <w:b/>
-          <w:sz w:val="48"/>
-          <w:szCs w:val="48"/>
-        </w:rPr>
-      </w:pPr>
-    </w:p>
-    <w:p>
-      <w:pPr>
-        <w:pStyle w:val="berschrift2"/>
-      </w:pPr>
+        </w:rPr>
+        <w:t>firstname</w:t>
+      </w:r>
+      <w:r>
+        <w:t xml:space="preserve"> = Vorname </w:t>
+      </w:r>
+      <w:r>
+        <w:t>des Kontakts</w:t>
+      </w:r>
+    </w:p>
+    <w:p>
+      <w:pPr>
+        <w:pStyle w:val="KeinLeerraum"/>
+      </w:pPr>
+      <w:r>
+        <w:rPr>
+          <w:b/>
+        </w:rPr>
+        <w:t>sex</w:t>
+      </w:r>
+      <w:r>
+        <w:t xml:space="preserve"> </w:t>
+      </w:r>
+      <w:r>
+        <w:t xml:space="preserve">= </w:t>
+      </w:r>
+      <w:r>
+        <w:t xml:space="preserve">Geschlecht </w:t>
+      </w:r>
+      <w:r>
+        <w:t>des Kontakts</w:t>
+      </w:r>
+      <w:r>
+        <w:t xml:space="preserve"> (</w:t>
+      </w:r>
+      <w:r>
+        <w:t>„</w:t>
+      </w:r>
+      <w:r>
+        <w:t>w</w:t>
+      </w:r>
+      <w:r>
+        <w:t>“</w:t>
+      </w:r>
+      <w:r>
+        <w:t xml:space="preserve"> oder </w:t>
+      </w:r>
+      <w:r>
+        <w:t>„</w:t>
+      </w:r>
+      <w:r>
+        <w:t>m</w:t>
+      </w:r>
+      <w:r>
+        <w:t>“</w:t>
+      </w:r>
+      <w:r>
+        <w:t>)</w:t>
+      </w:r>
+    </w:p>
+    <w:p>
+      <w:pPr>
+        <w:pStyle w:val="KeinLeerraum"/>
+      </w:pPr>
+      <w:r>
+        <w:rPr>
+          <w:b/>
+        </w:rPr>
+        <w:t>mail</w:t>
+      </w:r>
+      <w:r>
+        <w:t xml:space="preserve"> </w:t>
+      </w:r>
+      <w:r>
+        <w:t xml:space="preserve">= </w:t>
+      </w:r>
+      <w:r>
+        <w:t xml:space="preserve">Emailadresse </w:t>
+      </w:r>
+      <w:r>
+        <w:t>des Kontakts</w:t>
+      </w:r>
+    </w:p>
+    <w:p>
+      <w:pPr>
+        <w:pStyle w:val="KeinLeerraum"/>
+      </w:pPr>
+      <w:r>
+        <w:rPr>
+          <w:b/>
+        </w:rPr>
+        <w:t>bday</w:t>
+      </w:r>
+      <w:r>
+        <w:t xml:space="preserve"> </w:t>
+      </w:r>
+      <w:r>
+        <w:t xml:space="preserve">= </w:t>
+      </w:r>
+      <w:r>
+        <w:t xml:space="preserve">Geburtstag </w:t>
+      </w:r>
+      <w:r>
+        <w:t>des Kontakts</w:t>
+      </w:r>
+    </w:p>
+    <w:p>
+      <w:pPr>
+        <w:pStyle w:val="KeinLeerraum"/>
+      </w:pPr>
+      <w:r>
+        <w:rPr>
+          <w:b/>
+        </w:rPr>
+        <w:t>age</w:t>
+      </w:r>
+      <w:r>
+        <w:t xml:space="preserve"> </w:t>
+      </w:r>
+      <w:r>
+        <w:t xml:space="preserve">= </w:t>
+      </w:r>
+      <w:r>
+        <w:t xml:space="preserve">Alter </w:t>
+      </w:r>
+      <w:r>
+        <w:t>des Kontakts</w:t>
+      </w:r>
+    </w:p>
+    <w:p>
+      <w:pPr>
+        <w:pStyle w:val="KeinLeerraum"/>
+      </w:pPr>
+    </w:p>
+    <w:p>
+      <w:pPr>
+        <w:pStyle w:val="KeinLeerraum"/>
+      </w:pPr>
+      <w:r>
+        <w:rPr>
+          <w:b/>
+        </w:rPr>
+        <w:t>ausdruckWeiblich</w:t>
+      </w:r>
+      <w:r>
+        <w:rPr>
+          <w:b/>
+        </w:rPr>
+        <w:t>/</w:t>
+      </w:r>
+      <w:r>
+        <w:rPr>
+          <w:b/>
+        </w:rPr>
+        <w:t xml:space="preserve"> </w:t>
+      </w:r>
+      <w:r>
+        <w:rPr>
+          <w:b/>
+        </w:rPr>
+        <w:t>ausdruck</w:t>
+      </w:r>
+      <w:r>
+        <w:rPr>
+          <w:b/>
+        </w:rPr>
+        <w:t>Maennlich</w:t>
+      </w:r>
+      <w:r>
+        <w:t xml:space="preserve"> </w:t>
+      </w:r>
+      <w:r>
+        <w:t xml:space="preserve">= </w:t>
+      </w:r>
+      <w:r>
+        <w:t>Auswahl nach Geschlecht des Kontakts,</w:t>
+      </w:r>
+    </w:p>
+    <w:p>
+      <w:pPr>
+        <w:pStyle w:val="KeinLeerraum"/>
+      </w:pPr>
+      <w:r>
+        <w:t>d.h. je nach Geschlecht wird der linke Ausdruck für weibliche Kontakte und der rechte Ausdruck für männliche kontakte ausgegeben z.B. im Kontext: „ Hallo   lieb${</w:t>
+      </w:r>
+      <w:r>
+        <w:rPr>
+          <w:b/>
+        </w:rPr>
+        <w:t>e/er</w:t>
+      </w:r>
+      <w:r>
+        <w:t xml:space="preserve">} </w:t>
+      </w:r>
+      <w:r>
+        <w:t>${</w:t>
+      </w:r>
+      <w:r>
+        <w:rPr>
+          <w:b/>
+        </w:rPr>
+        <w:t>firstname</w:t>
+      </w:r>
+      <w:r>
+        <w:t>}</w:t>
+      </w:r>
+      <w:r>
+        <w:t>, … “</w:t>
+      </w:r>
+      <w:r>
+        <w:t>.</w:t>
+      </w:r>
+    </w:p>
+    <w:p>
+      <w:pPr>
+        <w:pStyle w:val="KeinLeerraum"/>
+      </w:pPr>
+      <w:r>
+        <w:tab/>
+      </w:r>
+      <w:r>
+        <w:rPr>
+          <w:sz w:val="28"/>
+        </w:rPr>
+        <w:t xml:space="preserve"> </w:t>
+      </w:r>
+      <w:bookmarkStart w:id="0" w:name="_GoBack"/>
+      <w:bookmarkEnd w:id="0"/>
       <w:r>
         <w:br w:type="page"/>
       </w:r>
@@ -8825,14 +9127,14 @@
       <w:pPr>
         <w:pStyle w:val="KeinLeerraum"/>
       </w:pPr>
-      <w:bookmarkStart w:id="0" w:name="qYpmX_SGAqFkJQ2s"/>
+      <w:bookmarkStart w:id="1" w:name="qYpmX_SGAqFkJQ2s"/>
       <w:r>
         <w:t>Entity-</w:t>
       </w:r>
       <w:r>
         <w:t>Relationship Diagramm</w:t>
       </w:r>
-      <w:bookmarkEnd w:id="0"/>
+      <w:bookmarkEnd w:id="1"/>
     </w:p>
     <w:p>
       <w:r>
@@ -9096,8 +9398,6 @@
       <w:r>
         <w:br w:type="page"/>
       </w:r>
-      <w:bookmarkStart w:id="1" w:name="_GoBack"/>
-      <w:bookmarkEnd w:id="1"/>
     </w:p>
     <w:p>
       <w:pPr>
@@ -10583,7 +10883,7 @@
               <w:noProof/>
               <w:color w:val="FFFFFF" w:themeColor="background1"/>
             </w:rPr>
-            <w:t>15</w:t>
+            <w:t>8</w:t>
           </w:r>
           <w:r>
             <w:rPr>
@@ -12131,7 +12431,6 @@
   <w:style w:type="character" w:default="1" w:styleId="Absatz-Standardschriftart">
     <w:name w:val="Default Paragraph Font"/>
     <w:uiPriority w:val="1"/>
-    <w:semiHidden/>
     <w:unhideWhenUsed/>
   </w:style>
   <w:style w:type="table" w:default="1" w:styleId="NormaleTabelle">
@@ -12896,6 +13195,7 @@
     <w:rsid w:val="006541D4"/>
     <w:rsid w:val="007F1146"/>
     <w:rsid w:val="00832AD4"/>
+    <w:rsid w:val="00872E90"/>
     <w:rsid w:val="008E34AB"/>
     <w:rsid w:val="00954ED2"/>
     <w:rsid w:val="00A22DE1"/>
@@ -13639,7 +13939,7 @@
 </file>
 
 <file path=customXml/itemProps1.xml><?xml version="1.0" encoding="utf-8"?>
-<ds:datastoreItem xmlns:ds="http://schemas.openxmlformats.org/officeDocument/2006/customXml" ds:itemID="{47C907D1-266B-4F76-80F4-95AA1C58F4B0}">
+<ds:datastoreItem xmlns:ds="http://schemas.openxmlformats.org/officeDocument/2006/customXml" ds:itemID="{67E4679F-9D04-40B7-8FD3-8636509FDF7E}">
   <ds:schemaRefs>
     <ds:schemaRef ds:uri="http://schemas.openxmlformats.org/officeDocument/2006/bibliography"/>
   </ds:schemaRefs>

</xml_diff>

<commit_message>
DOKU Check Rechtscheibung etc.
</commit_message>
<xml_diff>
--- a/projectmanagement/dokumentation/AutobdayDokumentation.docx
+++ b/projectmanagement/dokumentation/AutobdayDokumentation.docx
@@ -3734,19 +3734,7 @@
                 <w:sz w:val="20"/>
                 <w:szCs w:val="20"/>
               </w:rPr>
-              <w:t>Korrektu</w:t>
-            </w:r>
-            <w:bookmarkStart w:id="2" w:name="_GoBack"/>
-            <w:bookmarkEnd w:id="2"/>
-            <w:r>
-              <w:rPr>
-                <w:rFonts w:ascii="Constantia" w:hAnsi="Constantia" w:cs="MDBPAN+Arial,Bold"/>
-                <w:bCs/>
-                <w:color w:val="000000"/>
-                <w:sz w:val="20"/>
-                <w:szCs w:val="20"/>
-              </w:rPr>
-              <w:t xml:space="preserve">ren, </w:t>
+              <w:t xml:space="preserve">Korrekturen, </w:t>
             </w:r>
             <w:proofErr w:type="spellStart"/>
             <w:r>
@@ -4019,12 +4007,12 @@
       <w:pPr>
         <w:pStyle w:val="berschrift2"/>
       </w:pPr>
-      <w:bookmarkStart w:id="3" w:name="_Toc189202080"/>
+      <w:bookmarkStart w:id="2" w:name="_Toc189202080"/>
       <w:r>
         <w:lastRenderedPageBreak/>
         <w:t>1. Einführung</w:t>
       </w:r>
-      <w:bookmarkEnd w:id="3"/>
+      <w:bookmarkEnd w:id="2"/>
     </w:p>
     <w:p>
       <w:pPr>
@@ -4173,7 +4161,23 @@
           <w:sz w:val="24"/>
           <w:szCs w:val="24"/>
         </w:rPr>
-        <w:t xml:space="preserve"> Der Nutzer kann dann alle Kontakte und Gruppen </w:t>
+        <w:t xml:space="preserve"> Der Nutzer kann alle </w:t>
+      </w:r>
+      <w:r>
+        <w:rPr>
+          <w:rFonts w:ascii="Constantia" w:hAnsi="Constantia"/>
+          <w:sz w:val="24"/>
+          <w:szCs w:val="24"/>
+        </w:rPr>
+        <w:t xml:space="preserve">seine </w:t>
+      </w:r>
+      <w:r>
+        <w:rPr>
+          <w:rFonts w:ascii="Constantia" w:hAnsi="Constantia"/>
+          <w:sz w:val="24"/>
+          <w:szCs w:val="24"/>
+        </w:rPr>
+        <w:t xml:space="preserve">Kontakte und Gruppen </w:t>
       </w:r>
       <w:r>
         <w:rPr>
@@ -4365,7 +4369,39 @@
           <w:sz w:val="24"/>
           <w:szCs w:val="24"/>
         </w:rPr>
-        <w:t>in dem der Nutzer Kontakte in den Automatischen Versand einstellen/aktivieren kann und auch herausnehmen/deaktivieren kann.</w:t>
+        <w:t>in dem der Nutzer Kontakte in den A</w:t>
+      </w:r>
+      <w:r>
+        <w:rPr>
+          <w:rFonts w:ascii="Constantia" w:hAnsi="Constantia"/>
+          <w:sz w:val="24"/>
+          <w:szCs w:val="24"/>
+        </w:rPr>
+        <w:t xml:space="preserve">utomatischen Versand einstellen bzw. </w:t>
+      </w:r>
+      <w:r>
+        <w:rPr>
+          <w:rFonts w:ascii="Constantia" w:hAnsi="Constantia"/>
+          <w:sz w:val="24"/>
+          <w:szCs w:val="24"/>
+        </w:rPr>
+        <w:t xml:space="preserve">aktivieren kann und auch </w:t>
+      </w:r>
+      <w:r>
+        <w:rPr>
+          <w:rFonts w:ascii="Constantia" w:hAnsi="Constantia"/>
+          <w:sz w:val="24"/>
+          <w:szCs w:val="24"/>
+        </w:rPr>
+        <w:t xml:space="preserve">herausnehmen bzw. </w:t>
+      </w:r>
+      <w:r>
+        <w:rPr>
+          <w:rFonts w:ascii="Constantia" w:hAnsi="Constantia"/>
+          <w:sz w:val="24"/>
+          <w:szCs w:val="24"/>
+        </w:rPr>
+        <w:t>deaktivieren kann.</w:t>
       </w:r>
       <w:r>
         <w:rPr>
@@ -4389,33 +4425,31 @@
           <w:sz w:val="24"/>
           <w:szCs w:val="24"/>
         </w:rPr>
-        <w:t xml:space="preserve"> aktivierbar oder </w:t>
-      </w:r>
-      <w:proofErr w:type="spellStart"/>
-      <w:r>
-        <w:rPr>
-          <w:rFonts w:ascii="Constantia" w:hAnsi="Constantia"/>
-          <w:sz w:val="24"/>
-          <w:szCs w:val="24"/>
-        </w:rPr>
-        <w:t>deaktivier</w:t>
-      </w:r>
-      <w:r>
-        <w:rPr>
-          <w:rFonts w:ascii="Constantia" w:hAnsi="Constantia"/>
-          <w:sz w:val="24"/>
-          <w:szCs w:val="24"/>
-        </w:rPr>
-        <w:t>bar</w:t>
-      </w:r>
-      <w:proofErr w:type="spellEnd"/>
-      <w:r>
-        <w:rPr>
-          <w:rFonts w:ascii="Constantia" w:hAnsi="Constantia"/>
-          <w:sz w:val="24"/>
-          <w:szCs w:val="24"/>
-        </w:rPr>
-        <w:t>.</w:t>
+        <w:t xml:space="preserve"> aktivierbar oder de</w:t>
+      </w:r>
+      <w:r>
+        <w:rPr>
+          <w:rFonts w:ascii="Constantia" w:hAnsi="Constantia"/>
+          <w:sz w:val="24"/>
+          <w:szCs w:val="24"/>
+        </w:rPr>
+        <w:t>-</w:t>
+      </w:r>
+      <w:r>
+        <w:rPr>
+          <w:rFonts w:ascii="Constantia" w:hAnsi="Constantia"/>
+          <w:sz w:val="24"/>
+          <w:szCs w:val="24"/>
+        </w:rPr>
+        <w:t>aktivier</w:t>
+      </w:r>
+      <w:r>
+        <w:rPr>
+          <w:rFonts w:ascii="Constantia" w:hAnsi="Constantia"/>
+          <w:sz w:val="24"/>
+          <w:szCs w:val="24"/>
+        </w:rPr>
+        <w:t>bar.</w:t>
       </w:r>
     </w:p>
     <w:p>
@@ -4501,16 +4535,14 @@
         </w:rPr>
         <w:t xml:space="preserve"> Jedoch darf jeder Google-Account nur </w:t>
       </w:r>
-      <w:proofErr w:type="gramStart"/>
-      <w:r>
-        <w:rPr>
-          <w:rFonts w:ascii="Constantia" w:hAnsi="Constantia"/>
-          <w:sz w:val="24"/>
-          <w:szCs w:val="24"/>
-        </w:rPr>
-        <w:t>ein mal</w:t>
-      </w:r>
-      <w:proofErr w:type="gramEnd"/>
+      <w:r>
+        <w:rPr>
+          <w:rFonts w:ascii="Constantia" w:hAnsi="Constantia"/>
+          <w:sz w:val="24"/>
+          <w:szCs w:val="24"/>
+        </w:rPr>
+        <w:t>einmal</w:t>
+      </w:r>
       <w:r>
         <w:rPr>
           <w:rFonts w:ascii="Constantia" w:hAnsi="Constantia"/>
@@ -4732,12 +4764,12 @@
         </w:rPr>
         <w:br w:type="page"/>
       </w:r>
-      <w:bookmarkStart w:id="4" w:name="_Toc189202081"/>
+      <w:bookmarkStart w:id="3" w:name="_Toc189202081"/>
       <w:r>
         <w:lastRenderedPageBreak/>
         <w:t>2. Portal-Funktionen</w:t>
       </w:r>
-      <w:bookmarkEnd w:id="4"/>
+      <w:bookmarkEnd w:id="3"/>
     </w:p>
     <w:p>
       <w:pPr>
@@ -4756,11 +4788,11 @@
       <w:pPr>
         <w:pStyle w:val="berschrift3"/>
       </w:pPr>
-      <w:bookmarkStart w:id="5" w:name="_Toc189202082"/>
+      <w:bookmarkStart w:id="4" w:name="_Toc189202082"/>
       <w:r>
         <w:t>2.1 Funktionale Sicht/User-Sicht auf das Portal</w:t>
       </w:r>
-      <w:bookmarkEnd w:id="5"/>
+      <w:bookmarkEnd w:id="4"/>
     </w:p>
     <w:p>
       <w:pPr>
@@ -5283,12 +5315,12 @@
       <w:pPr>
         <w:pStyle w:val="berschrift3"/>
       </w:pPr>
-      <w:bookmarkStart w:id="6" w:name="_Toc189202083"/>
+      <w:bookmarkStart w:id="5" w:name="_Toc189202083"/>
       <w:r>
         <w:lastRenderedPageBreak/>
         <w:t>2.2 Funktionen Detailsicht</w:t>
       </w:r>
-      <w:bookmarkEnd w:id="6"/>
+      <w:bookmarkEnd w:id="5"/>
     </w:p>
     <w:p>
       <w:pPr>
@@ -5497,7 +5529,23 @@
                 <w:szCs w:val="20"/>
                 <w:lang w:val="de-DE"/>
               </w:rPr>
-              <w:t xml:space="preserve"> so findet man rechts in der Navigationsleiste ein Eingabefeld für den Benutzernamen</w:t>
+              <w:t xml:space="preserve"> so findet man rechts</w:t>
+            </w:r>
+            <w:r>
+              <w:rPr>
+                <w:rFonts w:ascii="Constantia" w:hAnsi="Constantia"/>
+                <w:szCs w:val="20"/>
+                <w:lang w:val="de-DE"/>
+              </w:rPr>
+              <w:t xml:space="preserve">-oben </w:t>
+            </w:r>
+            <w:r>
+              <w:rPr>
+                <w:rFonts w:ascii="Constantia" w:hAnsi="Constantia"/>
+                <w:szCs w:val="20"/>
+                <w:lang w:val="de-DE"/>
+              </w:rPr>
+              <w:t>ein Eingabefeld für den Benutzernamen</w:t>
             </w:r>
             <w:r>
               <w:rPr>
@@ -5641,7 +5689,31 @@
                 <w:szCs w:val="20"/>
                 <w:lang w:val="de-DE"/>
               </w:rPr>
-              <w:t>Wenn ein User eingeloggt ist, so findet er in der Navigationsleiste den Button „</w:t>
+              <w:t xml:space="preserve">Wenn ein User eingeloggt ist, so findet er </w:t>
+            </w:r>
+            <w:r>
+              <w:rPr>
+                <w:rFonts w:ascii="Constantia" w:hAnsi="Constantia"/>
+                <w:szCs w:val="20"/>
+                <w:lang w:val="de-DE"/>
+              </w:rPr>
+              <w:t>rechts</w:t>
+            </w:r>
+            <w:r>
+              <w:rPr>
+                <w:rFonts w:ascii="Constantia" w:hAnsi="Constantia"/>
+                <w:szCs w:val="20"/>
+                <w:lang w:val="de-DE"/>
+              </w:rPr>
+              <w:t xml:space="preserve">-oben </w:t>
+            </w:r>
+            <w:r>
+              <w:rPr>
+                <w:rFonts w:ascii="Constantia" w:hAnsi="Constantia"/>
+                <w:szCs w:val="20"/>
+                <w:lang w:val="de-DE"/>
+              </w:rPr>
+              <w:t>den Button „</w:t>
             </w:r>
             <w:proofErr w:type="spellStart"/>
             <w:r>
@@ -5766,6 +5838,14 @@
               </w:rPr>
               <w:t>Ein zukünftiger Nutzer muss sich zur Nutzung des Systems registrieren bzw. anmelden.</w:t>
             </w:r>
+            <w:r>
+              <w:rPr>
+                <w:rFonts w:ascii="Constantia" w:hAnsi="Constantia"/>
+                <w:szCs w:val="20"/>
+                <w:lang w:val="de-DE"/>
+              </w:rPr>
+              <w:t xml:space="preserve"> Zu finden ist die Registrierung in der Navigationsleiste.</w:t>
+            </w:r>
           </w:p>
         </w:tc>
       </w:tr>
@@ -6363,6 +6443,10 @@
           <w:p>
             <w:pPr>
               <w:pStyle w:val="TableContent"/>
+              <w:numPr>
+                <w:ilvl w:val="0"/>
+                <w:numId w:val="12"/>
+              </w:numPr>
               <w:rPr>
                 <w:rFonts w:ascii="Constantia" w:hAnsi="Constantia"/>
                 <w:szCs w:val="20"/>
@@ -6375,7 +6459,15 @@
                 <w:szCs w:val="20"/>
                 <w:lang w:val="de-DE"/>
               </w:rPr>
-              <w:t>Ist der Zeitgeber des Systems</w:t>
+              <w:t>i</w:t>
+            </w:r>
+            <w:r>
+              <w:rPr>
+                <w:rFonts w:ascii="Constantia" w:hAnsi="Constantia"/>
+                <w:szCs w:val="20"/>
+                <w:lang w:val="de-DE"/>
+              </w:rPr>
+              <w:t>st der Zeitgeber des Systems</w:t>
             </w:r>
           </w:p>
         </w:tc>
@@ -6477,7 +6569,16 @@
                 <w:szCs w:val="20"/>
                 <w:lang w:val="de-DE" w:eastAsia="de-DE"/>
               </w:rPr>
-              <w:t>-User</w:t>
+              <w:t>–</w:t>
+            </w:r>
+            <w:r>
+              <w:rPr>
+                <w:rFonts w:ascii="Constantia" w:hAnsi="Constantia"/>
+                <w:noProof/>
+                <w:szCs w:val="20"/>
+                <w:lang w:val="de-DE" w:eastAsia="de-DE"/>
+              </w:rPr>
+              <w:t>User</w:t>
             </w:r>
           </w:p>
         </w:tc>
@@ -6494,6 +6595,10 @@
           <w:p>
             <w:pPr>
               <w:pStyle w:val="TableContent"/>
+              <w:numPr>
+                <w:ilvl w:val="0"/>
+                <w:numId w:val="12"/>
+              </w:numPr>
               <w:rPr>
                 <w:rFonts w:ascii="Constantia" w:hAnsi="Constantia"/>
                 <w:szCs w:val="20"/>
@@ -6506,7 +6611,15 @@
                 <w:szCs w:val="20"/>
                 <w:lang w:val="de-DE"/>
               </w:rPr>
-              <w:t>Ist ein Benutzer</w:t>
+              <w:t>i</w:t>
+            </w:r>
+            <w:r>
+              <w:rPr>
+                <w:rFonts w:ascii="Constantia" w:hAnsi="Constantia"/>
+                <w:szCs w:val="20"/>
+                <w:lang w:val="de-DE"/>
+              </w:rPr>
+              <w:t>st ein Benutzer</w:t>
             </w:r>
             <w:r>
               <w:rPr>
@@ -7708,49 +7821,600 @@
       <w:pPr>
         <w:pStyle w:val="berschrift3"/>
       </w:pPr>
-      <w:bookmarkStart w:id="7" w:name="_Toc189202084"/>
+      <w:bookmarkStart w:id="6" w:name="_Toc189202084"/>
       <w:r>
         <w:t xml:space="preserve">2.3 Template </w:t>
       </w:r>
+      <w:bookmarkEnd w:id="6"/>
+      <w:r>
+        <w:t>Kommandos</w:t>
+      </w:r>
+    </w:p>
+    <w:p>
+      <w:pPr>
+        <w:rPr>
+          <w:rFonts w:ascii="Constantia" w:hAnsi="Constantia"/>
+        </w:rPr>
+      </w:pPr>
+    </w:p>
+    <w:p>
+      <w:pPr>
+        <w:pStyle w:val="KeinLeerraum"/>
+        <w:rPr>
+          <w:rFonts w:ascii="Constantia" w:hAnsi="Constantia"/>
+        </w:rPr>
+      </w:pPr>
+      <w:r>
+        <w:rPr>
+          <w:rFonts w:ascii="Constantia" w:hAnsi="Constantia"/>
+        </w:rPr>
+        <w:t>In einem Template können fo</w:t>
+      </w:r>
+      <w:r>
+        <w:rPr>
+          <w:rFonts w:ascii="Constantia" w:hAnsi="Constantia"/>
+        </w:rPr>
+        <w:t xml:space="preserve">lgende Kommandos benutzt werden und </w:t>
+      </w:r>
+      <w:r>
+        <w:rPr>
+          <w:rFonts w:ascii="Constantia" w:hAnsi="Constantia"/>
+        </w:rPr>
+        <w:t>können wie folgt benutzt werden:</w:t>
+      </w:r>
+      <w:r>
+        <w:rPr>
+          <w:rFonts w:ascii="Constantia" w:hAnsi="Constantia"/>
+        </w:rPr>
+        <w:t xml:space="preserve"> </w:t>
+      </w:r>
+      <w:r>
+        <w:rPr>
+          <w:rFonts w:ascii="Constantia" w:hAnsi="Constantia"/>
+        </w:rPr>
+        <w:t>Den Ausdruck „</w:t>
+      </w:r>
+      <w:r>
+        <w:rPr>
+          <w:rFonts w:ascii="Constantia" w:hAnsi="Constantia"/>
+        </w:rPr>
+        <w:t>${</w:t>
+      </w:r>
+      <w:r>
+        <w:rPr>
+          <w:rFonts w:ascii="Constantia" w:hAnsi="Constantia"/>
+        </w:rPr>
+        <w:t>Platzhalter</w:t>
+      </w:r>
+      <w:r>
+        <w:rPr>
+          <w:rFonts w:ascii="Constantia" w:hAnsi="Constantia"/>
+        </w:rPr>
+        <w:t>}</w:t>
+      </w:r>
+      <w:r>
+        <w:rPr>
+          <w:rFonts w:ascii="Constantia" w:hAnsi="Constantia"/>
+        </w:rPr>
+        <w:t xml:space="preserve">“ </w:t>
+      </w:r>
+      <w:r>
+        <w:rPr>
+          <w:rFonts w:ascii="Constantia" w:hAnsi="Constantia"/>
+        </w:rPr>
+        <w:t xml:space="preserve">einfach </w:t>
+      </w:r>
+      <w:r>
+        <w:rPr>
+          <w:rFonts w:ascii="Constantia" w:hAnsi="Constantia"/>
+        </w:rPr>
+        <w:t>in</w:t>
+      </w:r>
+      <w:r>
+        <w:rPr>
+          <w:rFonts w:ascii="Constantia" w:hAnsi="Constantia"/>
+        </w:rPr>
+        <w:t>s</w:t>
+      </w:r>
+      <w:r>
+        <w:rPr>
+          <w:rFonts w:ascii="Constantia" w:hAnsi="Constantia"/>
+        </w:rPr>
+        <w:t xml:space="preserve"> Template hineinschreiben.</w:t>
+      </w:r>
+    </w:p>
+    <w:p>
+      <w:pPr>
+        <w:pStyle w:val="KeinLeerraum"/>
+        <w:rPr>
+          <w:rFonts w:ascii="Constantia" w:hAnsi="Constantia"/>
+        </w:rPr>
+      </w:pPr>
+    </w:p>
+    <w:p>
+      <w:pPr>
+        <w:pStyle w:val="KeinLeerraum"/>
+        <w:rPr>
+          <w:rFonts w:ascii="Constantia" w:hAnsi="Constantia"/>
+        </w:rPr>
+      </w:pPr>
+    </w:p>
+    <w:p>
+      <w:pPr>
+        <w:pStyle w:val="KeinLeerraum"/>
+        <w:rPr>
+          <w:rFonts w:ascii="Constantia" w:hAnsi="Constantia"/>
+        </w:rPr>
+      </w:pPr>
+      <w:r>
+        <w:rPr>
+          <w:rFonts w:ascii="Constantia" w:hAnsi="Constantia"/>
+        </w:rPr>
+        <w:t>Ein solcher Platzhalter können folgende Ausdrücke sein:</w:t>
+      </w:r>
+    </w:p>
+    <w:p>
+      <w:pPr>
+        <w:pStyle w:val="KeinLeerraum"/>
+        <w:rPr>
+          <w:rFonts w:ascii="Constantia" w:hAnsi="Constantia"/>
+          <w:b/>
+        </w:rPr>
+      </w:pPr>
+    </w:p>
+    <w:p>
+      <w:pPr>
+        <w:pStyle w:val="KeinLeerraum"/>
+        <w:rPr>
+          <w:rFonts w:ascii="Constantia" w:hAnsi="Constantia"/>
+        </w:rPr>
+      </w:pPr>
+      <w:proofErr w:type="spellStart"/>
+      <w:r>
+        <w:rPr>
+          <w:rFonts w:ascii="Constantia" w:hAnsi="Constantia"/>
+          <w:b/>
+        </w:rPr>
+        <w:t>name</w:t>
+      </w:r>
+      <w:proofErr w:type="spellEnd"/>
+      <w:r>
+        <w:rPr>
+          <w:rFonts w:ascii="Constantia" w:hAnsi="Constantia"/>
+        </w:rPr>
+        <w:t xml:space="preserve"> = Nachname des Kontakts</w:t>
+      </w:r>
+      <w:r>
+        <w:rPr>
+          <w:rFonts w:ascii="Constantia" w:hAnsi="Constantia"/>
+        </w:rPr>
+        <w:t>,</w:t>
+      </w:r>
+    </w:p>
+    <w:p>
+      <w:pPr>
+        <w:pStyle w:val="KeinLeerraum"/>
+        <w:rPr>
+          <w:rFonts w:ascii="Constantia" w:hAnsi="Constantia"/>
+        </w:rPr>
+      </w:pPr>
+      <w:proofErr w:type="spellStart"/>
+      <w:r>
+        <w:rPr>
+          <w:rFonts w:ascii="Constantia" w:hAnsi="Constantia"/>
+          <w:b/>
+        </w:rPr>
+        <w:t>firstname</w:t>
+      </w:r>
+      <w:proofErr w:type="spellEnd"/>
+      <w:r>
+        <w:rPr>
+          <w:rFonts w:ascii="Constantia" w:hAnsi="Constantia"/>
+        </w:rPr>
+        <w:t xml:space="preserve"> = Vorname des Kontakts</w:t>
+      </w:r>
+      <w:r>
+        <w:rPr>
+          <w:rFonts w:ascii="Constantia" w:hAnsi="Constantia"/>
+        </w:rPr>
+        <w:t>,</w:t>
+      </w:r>
+    </w:p>
+    <w:p>
+      <w:pPr>
+        <w:pStyle w:val="KeinLeerraum"/>
+        <w:rPr>
+          <w:rFonts w:ascii="Constantia" w:hAnsi="Constantia"/>
+        </w:rPr>
+      </w:pPr>
+      <w:proofErr w:type="spellStart"/>
+      <w:r>
+        <w:rPr>
+          <w:rFonts w:ascii="Constantia" w:hAnsi="Constantia"/>
+          <w:b/>
+        </w:rPr>
+        <w:t>mail</w:t>
+      </w:r>
+      <w:proofErr w:type="spellEnd"/>
+      <w:r>
+        <w:rPr>
+          <w:rFonts w:ascii="Constantia" w:hAnsi="Constantia"/>
+        </w:rPr>
+        <w:t xml:space="preserve"> = </w:t>
+      </w:r>
+      <w:r>
+        <w:rPr>
+          <w:rFonts w:ascii="Constantia" w:hAnsi="Constantia"/>
+        </w:rPr>
+        <w:t xml:space="preserve">Emailadresse </w:t>
+      </w:r>
+      <w:r>
+        <w:rPr>
+          <w:rFonts w:ascii="Constantia" w:hAnsi="Constantia"/>
+        </w:rPr>
+        <w:t>des Kontakts</w:t>
+      </w:r>
+      <w:r>
+        <w:rPr>
+          <w:rFonts w:ascii="Constantia" w:hAnsi="Constantia"/>
+        </w:rPr>
+        <w:t>,</w:t>
+      </w:r>
+    </w:p>
+    <w:p>
+      <w:pPr>
+        <w:pStyle w:val="KeinLeerraum"/>
+        <w:rPr>
+          <w:rFonts w:ascii="Constantia" w:hAnsi="Constantia"/>
+        </w:rPr>
+      </w:pPr>
+      <w:proofErr w:type="spellStart"/>
+      <w:r>
+        <w:rPr>
+          <w:rFonts w:ascii="Constantia" w:hAnsi="Constantia"/>
+          <w:b/>
+        </w:rPr>
+        <w:t>bday</w:t>
+      </w:r>
+      <w:proofErr w:type="spellEnd"/>
+      <w:r>
+        <w:rPr>
+          <w:rFonts w:ascii="Constantia" w:hAnsi="Constantia"/>
+        </w:rPr>
+        <w:t xml:space="preserve"> = </w:t>
+      </w:r>
+      <w:r>
+        <w:rPr>
+          <w:rFonts w:ascii="Constantia" w:hAnsi="Constantia"/>
+        </w:rPr>
+        <w:t xml:space="preserve">Geburtstag </w:t>
+      </w:r>
+      <w:r>
+        <w:rPr>
+          <w:rFonts w:ascii="Constantia" w:hAnsi="Constantia"/>
+        </w:rPr>
+        <w:t>des Kontakts</w:t>
+      </w:r>
+      <w:r>
+        <w:rPr>
+          <w:rFonts w:ascii="Constantia" w:hAnsi="Constantia"/>
+        </w:rPr>
+        <w:t>,</w:t>
+      </w:r>
+    </w:p>
+    <w:p>
+      <w:pPr>
+        <w:pStyle w:val="KeinLeerraum"/>
+        <w:rPr>
+          <w:rFonts w:ascii="Constantia" w:hAnsi="Constantia"/>
+        </w:rPr>
+      </w:pPr>
+      <w:proofErr w:type="spellStart"/>
+      <w:r>
+        <w:rPr>
+          <w:rFonts w:ascii="Constantia" w:hAnsi="Constantia"/>
+          <w:b/>
+        </w:rPr>
+        <w:t>age</w:t>
+      </w:r>
+      <w:proofErr w:type="spellEnd"/>
+      <w:r>
+        <w:rPr>
+          <w:rFonts w:ascii="Constantia" w:hAnsi="Constantia"/>
+        </w:rPr>
+        <w:t xml:space="preserve"> = </w:t>
+      </w:r>
+      <w:r>
+        <w:rPr>
+          <w:rFonts w:ascii="Constantia" w:hAnsi="Constantia"/>
+        </w:rPr>
+        <w:t xml:space="preserve">Alter </w:t>
+      </w:r>
+      <w:r>
+        <w:rPr>
+          <w:rFonts w:ascii="Constantia" w:hAnsi="Constantia"/>
+        </w:rPr>
+        <w:t>des Kontakts</w:t>
+      </w:r>
+    </w:p>
+    <w:p>
+      <w:pPr>
+        <w:pStyle w:val="KeinLeerraum"/>
+        <w:rPr>
+          <w:rFonts w:ascii="Constantia" w:hAnsi="Constantia"/>
+        </w:rPr>
+      </w:pPr>
+    </w:p>
+    <w:p>
+      <w:pPr>
+        <w:pStyle w:val="KeinLeerraum"/>
+        <w:rPr>
+          <w:rFonts w:ascii="Constantia" w:hAnsi="Constantia"/>
+        </w:rPr>
+      </w:pPr>
+      <w:proofErr w:type="spellStart"/>
+      <w:r>
+        <w:rPr>
+          <w:rFonts w:ascii="Constantia" w:hAnsi="Constantia"/>
+          <w:b/>
+        </w:rPr>
+        <w:t>ausdruckWeiblich</w:t>
+      </w:r>
+      <w:proofErr w:type="spellEnd"/>
+      <w:r>
+        <w:rPr>
+          <w:rFonts w:ascii="Constantia" w:hAnsi="Constantia"/>
+          <w:b/>
+        </w:rPr>
+        <w:t>/</w:t>
+      </w:r>
+      <w:r>
+        <w:rPr>
+          <w:rFonts w:ascii="Constantia" w:hAnsi="Constantia"/>
+          <w:b/>
+        </w:rPr>
+        <w:t xml:space="preserve"> </w:t>
+      </w:r>
+      <w:proofErr w:type="spellStart"/>
+      <w:r>
+        <w:rPr>
+          <w:rFonts w:ascii="Constantia" w:hAnsi="Constantia"/>
+          <w:b/>
+        </w:rPr>
+        <w:t>ausdruckMaennlich</w:t>
+      </w:r>
+      <w:proofErr w:type="spellEnd"/>
+      <w:r>
+        <w:rPr>
+          <w:rFonts w:ascii="Constantia" w:hAnsi="Constantia"/>
+        </w:rPr>
+        <w:t xml:space="preserve"> = </w:t>
+      </w:r>
+      <w:r>
+        <w:rPr>
+          <w:rFonts w:ascii="Constantia" w:hAnsi="Constantia"/>
+        </w:rPr>
+        <w:t>Auswahl nach Geschlecht des Kontakts,</w:t>
+      </w:r>
+    </w:p>
+    <w:p>
+      <w:pPr>
+        <w:pStyle w:val="KeinLeerraum"/>
+        <w:rPr>
+          <w:rFonts w:ascii="Constantia" w:hAnsi="Constantia"/>
+        </w:rPr>
+      </w:pPr>
+      <w:r>
+        <w:rPr>
+          <w:rFonts w:ascii="Constantia" w:hAnsi="Constantia"/>
+        </w:rPr>
+        <w:t xml:space="preserve">d.h. je nach Geschlecht </w:t>
+      </w:r>
+      <w:proofErr w:type="gramStart"/>
+      <w:r>
+        <w:rPr>
+          <w:rFonts w:ascii="Constantia" w:hAnsi="Constantia"/>
+        </w:rPr>
+        <w:t>wird</w:t>
+      </w:r>
+      <w:proofErr w:type="gramEnd"/>
+      <w:r>
+        <w:rPr>
+          <w:rFonts w:ascii="Constantia" w:hAnsi="Constantia"/>
+        </w:rPr>
+        <w:t xml:space="preserve"> der linke Ausdruck für weibliche Kontakte und der</w:t>
+      </w:r>
+      <w:r>
+        <w:rPr>
+          <w:rFonts w:ascii="Constantia" w:hAnsi="Constantia"/>
+        </w:rPr>
+        <w:t xml:space="preserve"> rechte Ausdruck für männliche Kontakte ausgegeben z.B. </w:t>
+      </w:r>
+      <w:r>
+        <w:rPr>
+          <w:rFonts w:ascii="Constantia" w:hAnsi="Constantia"/>
+        </w:rPr>
+        <w:t xml:space="preserve"> „ Hallo   lieb${</w:t>
+      </w:r>
+      <w:r>
+        <w:rPr>
+          <w:rFonts w:ascii="Constantia" w:hAnsi="Constantia"/>
+          <w:b/>
+        </w:rPr>
+        <w:t>e/er</w:t>
+      </w:r>
+      <w:r>
+        <w:rPr>
+          <w:rFonts w:ascii="Constantia" w:hAnsi="Constantia"/>
+        </w:rPr>
+        <w:t>} ${</w:t>
+      </w:r>
+      <w:proofErr w:type="spellStart"/>
+      <w:r>
+        <w:rPr>
+          <w:rFonts w:ascii="Constantia" w:hAnsi="Constantia"/>
+          <w:b/>
+        </w:rPr>
+        <w:t>firstname</w:t>
+      </w:r>
+      <w:proofErr w:type="spellEnd"/>
+      <w:r>
+        <w:rPr>
+          <w:rFonts w:ascii="Constantia" w:hAnsi="Constantia"/>
+        </w:rPr>
+        <w:t>}, … “</w:t>
+      </w:r>
+      <w:r>
+        <w:rPr>
+          <w:rFonts w:ascii="Constantia" w:hAnsi="Constantia"/>
+        </w:rPr>
+        <w:t>.</w:t>
+      </w:r>
+    </w:p>
+    <w:p>
+      <w:pPr>
+        <w:pStyle w:val="KeinLeerraum"/>
+        <w:rPr>
+          <w:rFonts w:ascii="Constantia" w:hAnsi="Constantia"/>
+        </w:rPr>
+      </w:pPr>
+    </w:p>
+    <w:p>
+      <w:pPr>
+        <w:pStyle w:val="KeinLeerraum"/>
+        <w:rPr>
+          <w:rFonts w:ascii="Constantia" w:hAnsi="Constantia"/>
+        </w:rPr>
+      </w:pPr>
+      <w:r>
+        <w:rPr>
+          <w:rFonts w:ascii="Constantia" w:hAnsi="Constantia"/>
+        </w:rPr>
+        <w:t>Beispiel Template:</w:t>
+      </w:r>
+    </w:p>
+    <w:p>
+      <w:pPr>
+        <w:pStyle w:val="KeinLeerraum"/>
+      </w:pPr>
+      <w:r>
+        <w:rPr>
+          <w:rFonts w:ascii="Constantia" w:hAnsi="Constantia"/>
+        </w:rPr>
+        <w:t xml:space="preserve">„Hallo </w:t>
+      </w:r>
+      <w:r>
+        <w:rPr>
+          <w:rFonts w:ascii="Constantia" w:hAnsi="Constantia"/>
+        </w:rPr>
+        <w:t>lieb${</w:t>
+      </w:r>
+      <w:r>
+        <w:rPr>
+          <w:rFonts w:ascii="Constantia" w:hAnsi="Constantia"/>
+          <w:b/>
+        </w:rPr>
+        <w:t>e/er</w:t>
+      </w:r>
+      <w:r>
+        <w:rPr>
+          <w:rFonts w:ascii="Constantia" w:hAnsi="Constantia"/>
+        </w:rPr>
+        <w:t>} ${</w:t>
+      </w:r>
+      <w:proofErr w:type="spellStart"/>
+      <w:r>
+        <w:rPr>
+          <w:rFonts w:ascii="Constantia" w:hAnsi="Constantia"/>
+          <w:b/>
+        </w:rPr>
+        <w:t>firstname</w:t>
+      </w:r>
+      <w:proofErr w:type="spellEnd"/>
+      <w:r>
+        <w:rPr>
+          <w:rFonts w:ascii="Constantia" w:hAnsi="Constantia"/>
+        </w:rPr>
+        <w:t xml:space="preserve">}, Herzlichen Glückwunsch zum </w:t>
+      </w:r>
+      <w:r>
+        <w:rPr>
+          <w:rFonts w:ascii="Constantia" w:hAnsi="Constantia"/>
+        </w:rPr>
+        <w:t>${</w:t>
+      </w:r>
+      <w:proofErr w:type="spellStart"/>
+      <w:r>
+        <w:rPr>
+          <w:rFonts w:ascii="Constantia" w:hAnsi="Constantia"/>
+          <w:b/>
+        </w:rPr>
+        <w:t>age</w:t>
+      </w:r>
+      <w:proofErr w:type="spellEnd"/>
+      <w:r>
+        <w:rPr>
+          <w:rFonts w:ascii="Constantia" w:hAnsi="Constantia"/>
+        </w:rPr>
+        <w:t>}</w:t>
+      </w:r>
+      <w:r>
+        <w:rPr>
+          <w:rFonts w:ascii="Constantia" w:hAnsi="Constantia"/>
+        </w:rPr>
+        <w:t xml:space="preserve">. </w:t>
+      </w:r>
+      <w:r>
+        <w:rPr>
+          <w:rFonts w:ascii="Constantia" w:hAnsi="Constantia"/>
+        </w:rPr>
+        <w:t>Geburtstag!“</w:t>
+      </w:r>
+      <w:r>
+        <w:br w:type="page"/>
+      </w:r>
+      <w:bookmarkStart w:id="7" w:name="_Toc189202085"/>
+    </w:p>
+    <w:p>
+      <w:pPr>
+        <w:pStyle w:val="KeinLeerraum"/>
+      </w:pPr>
+    </w:p>
+    <w:p>
+      <w:pPr>
+        <w:pStyle w:val="berschrift2"/>
+        <w:rPr>
+          <w:rStyle w:val="berschrift2Zchn"/>
+          <w:b/>
+          <w:bCs/>
+        </w:rPr>
+      </w:pPr>
+      <w:r>
+        <w:t xml:space="preserve">3. </w:t>
+      </w:r>
+      <w:r>
+        <w:t>Schichten-</w:t>
+      </w:r>
+      <w:r>
+        <w:t>Architektur</w:t>
+      </w:r>
       <w:bookmarkEnd w:id="7"/>
-      <w:r>
-        <w:t>Kommandos</w:t>
-      </w:r>
-    </w:p>
-    <w:p>
-      <w:pPr>
-        <w:rPr>
-          <w:rFonts w:ascii="Constantia" w:hAnsi="Constantia"/>
-        </w:rPr>
-      </w:pPr>
     </w:p>
     <w:p>
       <w:pPr>
         <w:pStyle w:val="KeinLeerraum"/>
         <w:rPr>
-          <w:rFonts w:ascii="Constantia" w:hAnsi="Constantia"/>
-        </w:rPr>
-      </w:pPr>
-      <w:r>
-        <w:rPr>
-          <w:rFonts w:ascii="Constantia" w:hAnsi="Constantia"/>
-        </w:rPr>
-        <w:t>In einem Template können folgende Kommandos benutzt werden:</w:t>
-      </w:r>
+          <w:rStyle w:val="berschrift2Zchn"/>
+        </w:rPr>
+      </w:pPr>
     </w:p>
     <w:p>
       <w:pPr>
         <w:pStyle w:val="KeinLeerraum"/>
         <w:rPr>
-          <w:rFonts w:ascii="Constantia" w:hAnsi="Constantia"/>
-        </w:rPr>
-      </w:pPr>
-      <w:r>
-        <w:rPr>
-          <w:rFonts w:ascii="Constantia" w:hAnsi="Constantia"/>
-        </w:rPr>
-        <w:t>Templates können wie folgt benutzt werden:</w:t>
-      </w:r>
+          <w:rStyle w:val="berschrift2Zchn"/>
+        </w:rPr>
+      </w:pPr>
     </w:p>
     <w:p>
       <w:pPr>
@@ -7759,435 +8423,37 @@
           <w:rFonts w:ascii="Constantia" w:hAnsi="Constantia"/>
         </w:rPr>
       </w:pPr>
-      <w:r>
-        <w:rPr>
-          <w:rFonts w:ascii="Constantia" w:hAnsi="Constantia"/>
-        </w:rPr>
-        <w:t>Den Ausdruck „</w:t>
-      </w:r>
-      <w:r>
-        <w:rPr>
-          <w:rFonts w:ascii="Constantia" w:hAnsi="Constantia"/>
-        </w:rPr>
-        <w:t>${</w:t>
-      </w:r>
-      <w:r>
-        <w:rPr>
-          <w:rFonts w:ascii="Constantia" w:hAnsi="Constantia"/>
-        </w:rPr>
-        <w:t>Platzhalter</w:t>
-      </w:r>
-      <w:r>
-        <w:rPr>
-          <w:rFonts w:ascii="Constantia" w:hAnsi="Constantia"/>
-        </w:rPr>
-        <w:t>}</w:t>
-      </w:r>
-      <w:r>
-        <w:rPr>
-          <w:rFonts w:ascii="Constantia" w:hAnsi="Constantia"/>
-        </w:rPr>
-        <w:t xml:space="preserve">“ </w:t>
-      </w:r>
-      <w:r>
-        <w:rPr>
-          <w:rFonts w:ascii="Constantia" w:hAnsi="Constantia"/>
-        </w:rPr>
-        <w:t xml:space="preserve">einfach </w:t>
-      </w:r>
-      <w:r>
-        <w:rPr>
-          <w:rFonts w:ascii="Constantia" w:hAnsi="Constantia"/>
-        </w:rPr>
-        <w:t>in</w:t>
-      </w:r>
-      <w:r>
-        <w:rPr>
-          <w:rFonts w:ascii="Constantia" w:hAnsi="Constantia"/>
-        </w:rPr>
-        <w:t>s</w:t>
-      </w:r>
-      <w:r>
-        <w:rPr>
-          <w:rFonts w:ascii="Constantia" w:hAnsi="Constantia"/>
-        </w:rPr>
-        <w:t xml:space="preserve"> Template hineinschreiben.</w:t>
-      </w:r>
     </w:p>
     <w:p>
       <w:pPr>
         <w:pStyle w:val="KeinLeerraum"/>
-        <w:rPr>
-          <w:rFonts w:ascii="Constantia" w:hAnsi="Constantia"/>
-        </w:rPr>
-      </w:pPr>
+      </w:pPr>
+      <w:r>
+        <w:t>Hier zu sehen ist (siehe Abb. 2) das Schichtendiagramm von Auto-B-Day.</w:t>
+      </w:r>
+      <w:r>
+        <w:t xml:space="preserve"> </w:t>
+      </w:r>
+      <w:r>
+        <w:t xml:space="preserve">Wir haben eine </w:t>
+      </w:r>
+      <w:r>
+        <w:t>5-Schichten-Architektur</w:t>
+      </w:r>
+      <w:r>
+        <w:t xml:space="preserve"> gewählt.</w:t>
+      </w:r>
+      <w:r>
+        <w:t xml:space="preserve"> </w:t>
+      </w:r>
+      <w:r>
+        <w:t>Weitere Erklärungen und Erläuterungen zu den Schichten geben die folgenden Unterkapitel.</w:t>
+      </w:r>
     </w:p>
     <w:p>
       <w:pPr>
         <w:pStyle w:val="KeinLeerraum"/>
-        <w:rPr>
-          <w:rFonts w:ascii="Constantia" w:hAnsi="Constantia"/>
-        </w:rPr>
-      </w:pPr>
-      <w:r>
-        <w:rPr>
-          <w:rFonts w:ascii="Constantia" w:hAnsi="Constantia"/>
-        </w:rPr>
-        <w:t>Ein solcher Platzhalter können folgende Ausdrücke sein:</w:t>
-      </w:r>
-    </w:p>
-    <w:p>
-      <w:pPr>
-        <w:pStyle w:val="KeinLeerraum"/>
-        <w:rPr>
-          <w:rFonts w:ascii="Constantia" w:hAnsi="Constantia"/>
-          <w:b/>
-        </w:rPr>
-      </w:pPr>
-    </w:p>
-    <w:p>
-      <w:pPr>
-        <w:pStyle w:val="KeinLeerraum"/>
-        <w:rPr>
-          <w:rFonts w:ascii="Constantia" w:hAnsi="Constantia"/>
-        </w:rPr>
-      </w:pPr>
-      <w:proofErr w:type="spellStart"/>
-      <w:r>
-        <w:rPr>
-          <w:rFonts w:ascii="Constantia" w:hAnsi="Constantia"/>
-          <w:b/>
-        </w:rPr>
-        <w:t>name</w:t>
-      </w:r>
-      <w:proofErr w:type="spellEnd"/>
-      <w:r>
-        <w:rPr>
-          <w:rFonts w:ascii="Constantia" w:hAnsi="Constantia"/>
-        </w:rPr>
-        <w:t xml:space="preserve"> = Nachname des Kontakts</w:t>
-      </w:r>
-    </w:p>
-    <w:p>
-      <w:pPr>
-        <w:pStyle w:val="KeinLeerraum"/>
-        <w:rPr>
-          <w:rFonts w:ascii="Constantia" w:hAnsi="Constantia"/>
-        </w:rPr>
-      </w:pPr>
-      <w:proofErr w:type="spellStart"/>
-      <w:r>
-        <w:rPr>
-          <w:rFonts w:ascii="Constantia" w:hAnsi="Constantia"/>
-          <w:b/>
-        </w:rPr>
-        <w:t>firstname</w:t>
-      </w:r>
-      <w:proofErr w:type="spellEnd"/>
-      <w:r>
-        <w:rPr>
-          <w:rFonts w:ascii="Constantia" w:hAnsi="Constantia"/>
-        </w:rPr>
-        <w:t xml:space="preserve"> = Vorname des Kontakts</w:t>
-      </w:r>
-    </w:p>
-    <w:p>
-      <w:pPr>
-        <w:pStyle w:val="KeinLeerraum"/>
-        <w:rPr>
-          <w:rFonts w:ascii="Constantia" w:hAnsi="Constantia"/>
-        </w:rPr>
-      </w:pPr>
-      <w:proofErr w:type="spellStart"/>
-      <w:r>
-        <w:rPr>
-          <w:rFonts w:ascii="Constantia" w:hAnsi="Constantia"/>
-          <w:b/>
-        </w:rPr>
-        <w:t>mail</w:t>
-      </w:r>
-      <w:proofErr w:type="spellEnd"/>
-      <w:r>
-        <w:rPr>
-          <w:rFonts w:ascii="Constantia" w:hAnsi="Constantia"/>
-        </w:rPr>
-        <w:t xml:space="preserve"> = </w:t>
-      </w:r>
-      <w:r>
-        <w:rPr>
-          <w:rFonts w:ascii="Constantia" w:hAnsi="Constantia"/>
-        </w:rPr>
-        <w:t xml:space="preserve">Emailadresse </w:t>
-      </w:r>
-      <w:r>
-        <w:rPr>
-          <w:rFonts w:ascii="Constantia" w:hAnsi="Constantia"/>
-        </w:rPr>
-        <w:t>des Kontakts</w:t>
-      </w:r>
-    </w:p>
-    <w:p>
-      <w:pPr>
-        <w:pStyle w:val="KeinLeerraum"/>
-        <w:rPr>
-          <w:rFonts w:ascii="Constantia" w:hAnsi="Constantia"/>
-        </w:rPr>
-      </w:pPr>
-      <w:proofErr w:type="spellStart"/>
-      <w:r>
-        <w:rPr>
-          <w:rFonts w:ascii="Constantia" w:hAnsi="Constantia"/>
-          <w:b/>
-        </w:rPr>
-        <w:t>bday</w:t>
-      </w:r>
-      <w:proofErr w:type="spellEnd"/>
-      <w:r>
-        <w:rPr>
-          <w:rFonts w:ascii="Constantia" w:hAnsi="Constantia"/>
-        </w:rPr>
-        <w:t xml:space="preserve"> = </w:t>
-      </w:r>
-      <w:r>
-        <w:rPr>
-          <w:rFonts w:ascii="Constantia" w:hAnsi="Constantia"/>
-        </w:rPr>
-        <w:t xml:space="preserve">Geburtstag </w:t>
-      </w:r>
-      <w:r>
-        <w:rPr>
-          <w:rFonts w:ascii="Constantia" w:hAnsi="Constantia"/>
-        </w:rPr>
-        <w:t>des Kontakts</w:t>
-      </w:r>
-    </w:p>
-    <w:p>
-      <w:pPr>
-        <w:pStyle w:val="KeinLeerraum"/>
-        <w:rPr>
-          <w:rFonts w:ascii="Constantia" w:hAnsi="Constantia"/>
-        </w:rPr>
-      </w:pPr>
-      <w:proofErr w:type="spellStart"/>
-      <w:r>
-        <w:rPr>
-          <w:rFonts w:ascii="Constantia" w:hAnsi="Constantia"/>
-          <w:b/>
-        </w:rPr>
-        <w:t>age</w:t>
-      </w:r>
-      <w:proofErr w:type="spellEnd"/>
-      <w:r>
-        <w:rPr>
-          <w:rFonts w:ascii="Constantia" w:hAnsi="Constantia"/>
-        </w:rPr>
-        <w:t xml:space="preserve"> = </w:t>
-      </w:r>
-      <w:r>
-        <w:rPr>
-          <w:rFonts w:ascii="Constantia" w:hAnsi="Constantia"/>
-        </w:rPr>
-        <w:t xml:space="preserve">Alter </w:t>
-      </w:r>
-      <w:r>
-        <w:rPr>
-          <w:rFonts w:ascii="Constantia" w:hAnsi="Constantia"/>
-        </w:rPr>
-        <w:t>des Kontakts</w:t>
-      </w:r>
-    </w:p>
-    <w:p>
-      <w:pPr>
-        <w:pStyle w:val="KeinLeerraum"/>
-        <w:rPr>
-          <w:rFonts w:ascii="Constantia" w:hAnsi="Constantia"/>
-        </w:rPr>
-      </w:pPr>
-    </w:p>
-    <w:p>
-      <w:pPr>
-        <w:pStyle w:val="KeinLeerraum"/>
-        <w:rPr>
-          <w:rFonts w:ascii="Constantia" w:hAnsi="Constantia"/>
-        </w:rPr>
-      </w:pPr>
-      <w:proofErr w:type="spellStart"/>
-      <w:r>
-        <w:rPr>
-          <w:rFonts w:ascii="Constantia" w:hAnsi="Constantia"/>
-          <w:b/>
-        </w:rPr>
-        <w:t>ausdruckWeiblich</w:t>
-      </w:r>
-      <w:proofErr w:type="spellEnd"/>
-      <w:r>
-        <w:rPr>
-          <w:rFonts w:ascii="Constantia" w:hAnsi="Constantia"/>
-          <w:b/>
-        </w:rPr>
-        <w:t>/</w:t>
-      </w:r>
-      <w:r>
-        <w:rPr>
-          <w:rFonts w:ascii="Constantia" w:hAnsi="Constantia"/>
-          <w:b/>
-        </w:rPr>
-        <w:t xml:space="preserve"> </w:t>
-      </w:r>
-      <w:proofErr w:type="spellStart"/>
-      <w:r>
-        <w:rPr>
-          <w:rFonts w:ascii="Constantia" w:hAnsi="Constantia"/>
-          <w:b/>
-        </w:rPr>
-        <w:t>ausdruckMaennlich</w:t>
-      </w:r>
-      <w:proofErr w:type="spellEnd"/>
-      <w:r>
-        <w:rPr>
-          <w:rFonts w:ascii="Constantia" w:hAnsi="Constantia"/>
-        </w:rPr>
-        <w:t xml:space="preserve"> = </w:t>
-      </w:r>
-      <w:r>
-        <w:rPr>
-          <w:rFonts w:ascii="Constantia" w:hAnsi="Constantia"/>
-        </w:rPr>
-        <w:t>Auswahl nach Geschlecht des Kontakts,</w:t>
-      </w:r>
-    </w:p>
-    <w:p>
-      <w:pPr>
-        <w:pStyle w:val="KeinLeerraum"/>
-        <w:rPr>
-          <w:rFonts w:ascii="Constantia" w:hAnsi="Constantia"/>
-        </w:rPr>
-      </w:pPr>
-      <w:r>
-        <w:rPr>
-          <w:rFonts w:ascii="Constantia" w:hAnsi="Constantia"/>
-        </w:rPr>
-        <w:t xml:space="preserve">d.h. je nach Geschlecht </w:t>
-      </w:r>
-      <w:proofErr w:type="gramStart"/>
-      <w:r>
-        <w:rPr>
-          <w:rFonts w:ascii="Constantia" w:hAnsi="Constantia"/>
-        </w:rPr>
-        <w:t>wird</w:t>
-      </w:r>
-      <w:proofErr w:type="gramEnd"/>
-      <w:r>
-        <w:rPr>
-          <w:rFonts w:ascii="Constantia" w:hAnsi="Constantia"/>
-        </w:rPr>
-        <w:t xml:space="preserve"> der linke Ausdruck für weibliche Kontakte und der</w:t>
-      </w:r>
-      <w:r>
-        <w:rPr>
-          <w:rFonts w:ascii="Constantia" w:hAnsi="Constantia"/>
-        </w:rPr>
-        <w:t xml:space="preserve"> rechte Ausdruck für männliche Kontakte ausgegeben z.B. </w:t>
-      </w:r>
-      <w:r>
-        <w:rPr>
-          <w:rFonts w:ascii="Constantia" w:hAnsi="Constantia"/>
-        </w:rPr>
-        <w:t xml:space="preserve"> „ Hallo   lieb${</w:t>
-      </w:r>
-      <w:r>
-        <w:rPr>
-          <w:rFonts w:ascii="Constantia" w:hAnsi="Constantia"/>
-          <w:b/>
-        </w:rPr>
-        <w:t>e/er</w:t>
-      </w:r>
-      <w:r>
-        <w:rPr>
-          <w:rFonts w:ascii="Constantia" w:hAnsi="Constantia"/>
-        </w:rPr>
-        <w:t>} ${</w:t>
-      </w:r>
-      <w:proofErr w:type="spellStart"/>
-      <w:r>
-        <w:rPr>
-          <w:rFonts w:ascii="Constantia" w:hAnsi="Constantia"/>
-          <w:b/>
-        </w:rPr>
-        <w:t>firstname</w:t>
-      </w:r>
-      <w:proofErr w:type="spellEnd"/>
-      <w:r>
-        <w:rPr>
-          <w:rFonts w:ascii="Constantia" w:hAnsi="Constantia"/>
-        </w:rPr>
-        <w:t>}, … “</w:t>
-      </w:r>
-      <w:r>
-        <w:rPr>
-          <w:rFonts w:ascii="Constantia" w:hAnsi="Constantia"/>
-        </w:rPr>
-        <w:t>.</w:t>
-      </w:r>
-    </w:p>
-    <w:p>
-      <w:pPr>
-        <w:pStyle w:val="berschrift2"/>
-      </w:pPr>
-      <w:r>
-        <w:rPr>
-          <w:rFonts w:ascii="Constantia" w:hAnsi="Constantia"/>
-        </w:rPr>
-        <w:tab/>
-      </w:r>
-      <w:r>
-        <w:rPr>
-          <w:sz w:val="28"/>
-        </w:rPr>
-        <w:t xml:space="preserve"> </w:t>
-      </w:r>
-      <w:r>
-        <w:br w:type="page"/>
-      </w:r>
-      <w:bookmarkStart w:id="8" w:name="_Toc189202085"/>
-      <w:r>
-        <w:lastRenderedPageBreak/>
-        <w:t xml:space="preserve">3. </w:t>
-      </w:r>
-      <w:r>
-        <w:t>Schichten-</w:t>
-      </w:r>
-      <w:r>
-        <w:t>Architektur</w:t>
-      </w:r>
-      <w:bookmarkEnd w:id="8"/>
-    </w:p>
-    <w:p/>
-    <w:p>
-      <w:pPr>
-        <w:pStyle w:val="KeinLeerraum"/>
-      </w:pPr>
-      <w:r>
-        <w:t>Hier zu sehen ist (siehe Abb. 2) das Schichtendiagramm von Auto-B-Day.</w:t>
-      </w:r>
-      <w:r>
-        <w:t xml:space="preserve"> </w:t>
-      </w:r>
-      <w:r>
-        <w:t xml:space="preserve">Wir haben eine </w:t>
-      </w:r>
-      <w:r>
-        <w:t>5-Schichten-Architektur</w:t>
-      </w:r>
-      <w:r>
-        <w:t xml:space="preserve"> gewählt.</w:t>
-      </w:r>
-      <w:r>
-        <w:t xml:space="preserve"> </w:t>
-      </w:r>
-      <w:r>
-        <w:t>Weitere Erklärungen und Erläuterungen zu den Schichten geben die folgenden Unterkapitel.</w:t>
-      </w:r>
+      </w:pPr>
     </w:p>
     <w:p>
       <w:pPr>
@@ -8259,6 +8525,7 @@
     <w:p>
       <w:pPr>
         <w:pStyle w:val="KeinLeerraum"/>
+        <w:ind w:firstLine="360"/>
         <w:rPr>
           <w:rFonts w:ascii="Constantia" w:hAnsi="Constantia" w:cs="MDBPGD+Gemelli"/>
           <w:color w:val="000000"/>
@@ -8331,7 +8598,7 @@
       <w:pPr>
         <w:pStyle w:val="berschrift3"/>
       </w:pPr>
-      <w:bookmarkStart w:id="9" w:name="_Toc189202086"/>
+      <w:bookmarkStart w:id="8" w:name="_Toc189202086"/>
       <w:r>
         <w:lastRenderedPageBreak/>
         <w:t>3</w:t>
@@ -8342,7 +8609,7 @@
       <w:r>
         <w:t>1 GUI</w:t>
       </w:r>
-      <w:bookmarkEnd w:id="9"/>
+      <w:bookmarkEnd w:id="8"/>
     </w:p>
     <w:p/>
     <w:p>
@@ -8372,14 +8639,14 @@
       <w:pPr>
         <w:pStyle w:val="berschrift3"/>
       </w:pPr>
-      <w:bookmarkStart w:id="10" w:name="_Toc189202087"/>
+      <w:bookmarkStart w:id="9" w:name="_Toc189202087"/>
       <w:r>
         <w:t>3.</w:t>
       </w:r>
       <w:r>
         <w:t>2 Controller</w:t>
       </w:r>
-      <w:bookmarkEnd w:id="10"/>
+      <w:bookmarkEnd w:id="9"/>
     </w:p>
     <w:p>
       <w:pPr>
@@ -8489,7 +8756,7 @@
       <w:pPr>
         <w:pStyle w:val="berschrift3"/>
       </w:pPr>
-      <w:bookmarkStart w:id="11" w:name="_Toc189202088"/>
+      <w:bookmarkStart w:id="10" w:name="_Toc189202088"/>
       <w:r>
         <w:t>3.</w:t>
       </w:r>
@@ -8499,7 +8766,7 @@
       <w:r>
         <w:t xml:space="preserve"> Manager</w:t>
       </w:r>
-      <w:bookmarkEnd w:id="11"/>
+      <w:bookmarkEnd w:id="10"/>
     </w:p>
     <w:p>
       <w:pPr>
@@ -8583,7 +8850,10 @@
         <w:t>ieser enthält di</w:t>
       </w:r>
       <w:r>
-        <w:t>e Zeitfunktionen, die dann den t</w:t>
+        <w:t>e Zeitfunktion</w:t>
+      </w:r>
+      <w:r>
+        <w:t>, die dann den t</w:t>
       </w:r>
       <w:r>
         <w:t>äglichen Job erledigt und schaut ob ein Kontakt, der als akti</w:t>
@@ -8647,6 +8917,11 @@
       <w:pPr>
         <w:pStyle w:val="KeinLeerraum"/>
       </w:pPr>
+    </w:p>
+    <w:p>
+      <w:pPr>
+        <w:pStyle w:val="KeinLeerraum"/>
+      </w:pPr>
       <w:r>
         <w:t>Falls der Google-Mail-Service in irgendeiner Weise verhindert sein sollte, wird die Mail nicht verschickt!</w:t>
       </w:r>
@@ -8702,7 +8977,7 @@
       <w:pPr>
         <w:pStyle w:val="berschrift3"/>
       </w:pPr>
-      <w:bookmarkStart w:id="12" w:name="_Toc189202089"/>
+      <w:bookmarkStart w:id="11" w:name="_Toc189202089"/>
       <w:r>
         <w:t>3.</w:t>
       </w:r>
@@ -8712,26 +8987,38 @@
       <w:r>
         <w:t xml:space="preserve"> Model</w:t>
       </w:r>
-      <w:bookmarkEnd w:id="12"/>
-    </w:p>
-    <w:p>
-      <w:pPr>
-        <w:rPr>
-          <w:rFonts w:ascii="Constantia" w:hAnsi="Constantia"/>
-        </w:rPr>
-      </w:pPr>
-    </w:p>
-    <w:p>
-      <w:pPr>
-        <w:rPr>
-          <w:rFonts w:ascii="Constantia" w:hAnsi="Constantia"/>
-        </w:rPr>
-      </w:pPr>
-      <w:r>
-        <w:rPr>
-          <w:rFonts w:ascii="Constantia" w:hAnsi="Constantia"/>
-        </w:rPr>
-        <w:t>Im Folgenden ist das Klassendiagramm des Models(siehe Abb.</w:t>
+      <w:bookmarkEnd w:id="11"/>
+    </w:p>
+    <w:p>
+      <w:pPr>
+        <w:rPr>
+          <w:rFonts w:ascii="Constantia" w:hAnsi="Constantia"/>
+        </w:rPr>
+      </w:pPr>
+    </w:p>
+    <w:p>
+      <w:pPr>
+        <w:rPr>
+          <w:rFonts w:ascii="Constantia" w:hAnsi="Constantia"/>
+        </w:rPr>
+      </w:pPr>
+      <w:r>
+        <w:rPr>
+          <w:rFonts w:ascii="Constantia" w:hAnsi="Constantia"/>
+        </w:rPr>
+        <w:t>Im Folgenden ist das Klassendiagramm des Models</w:t>
+      </w:r>
+      <w:r>
+        <w:rPr>
+          <w:rFonts w:ascii="Constantia" w:hAnsi="Constantia"/>
+        </w:rPr>
+        <w:t xml:space="preserve"> </w:t>
+      </w:r>
+      <w:r>
+        <w:rPr>
+          <w:rFonts w:ascii="Constantia" w:hAnsi="Constantia"/>
+        </w:rPr>
+        <w:t>(siehe Abb.</w:t>
       </w:r>
       <w:r>
         <w:rPr>
@@ -8743,7 +9030,19 @@
         <w:rPr>
           <w:rFonts w:ascii="Constantia" w:hAnsi="Constantia"/>
         </w:rPr>
-        <w:t>, ausschließlich der Klasse AbdGroupToContactPK, welcher den P</w:t>
+        <w:t xml:space="preserve">, ausschließlich der Klasse </w:t>
+      </w:r>
+      <w:r>
+        <w:rPr>
+          <w:rFonts w:ascii="Constantia" w:hAnsi="Constantia"/>
+        </w:rPr>
+        <w:t>AbdGroupToContactPK, welche</w:t>
+      </w:r>
+      <w:r>
+        <w:rPr>
+          <w:rFonts w:ascii="Constantia" w:hAnsi="Constantia"/>
+        </w:rPr>
+        <w:t xml:space="preserve"> den P</w:t>
       </w:r>
       <w:r>
         <w:rPr>
@@ -8774,6 +9073,12 @@
           <w:rFonts w:ascii="Constantia" w:hAnsi="Constantia"/>
         </w:rPr>
         <w:t xml:space="preserve"> mit detaillierteren Erklärungen zu den einzelnen Klassen</w:t>
+      </w:r>
+      <w:r>
+        <w:rPr>
+          <w:rFonts w:ascii="Constantia" w:hAnsi="Constantia"/>
+        </w:rPr>
+        <w:t>.</w:t>
       </w:r>
     </w:p>
     <w:p>
@@ -9161,7 +9466,6 @@
               </w:rPr>
               <w:t xml:space="preserve"> </w:t>
             </w:r>
-            <w:proofErr w:type="spellStart"/>
             <w:r>
               <w:rPr>
                 <w:rFonts w:ascii="Constantia" w:hAnsi="Constantia"/>
@@ -9169,7 +9473,6 @@
               </w:rPr>
               <w:t>AbdAccount</w:t>
             </w:r>
-            <w:proofErr w:type="spellEnd"/>
           </w:p>
         </w:tc>
         <w:tc>
@@ -9195,7 +9498,21 @@
                 <w:rFonts w:ascii="Constantia" w:hAnsi="Constantia"/>
                 <w:lang w:val="de-DE"/>
               </w:rPr>
-              <w:t>Bildet einen zu verwaltenden Account ab z.B. von Google, dessen Daten importiert wurden. Ein Account hat Gruppen mit Kontakten.</w:t>
+              <w:t>AbdAccount</w:t>
+            </w:r>
+            <w:r>
+              <w:rPr>
+                <w:rFonts w:ascii="Constantia" w:hAnsi="Constantia"/>
+                <w:lang w:val="de-DE"/>
+              </w:rPr>
+              <w:t xml:space="preserve"> b</w:t>
+            </w:r>
+            <w:r>
+              <w:rPr>
+                <w:rFonts w:ascii="Constantia" w:hAnsi="Constantia"/>
+                <w:lang w:val="de-DE"/>
+              </w:rPr>
+              <w:t>ildet einen zu verwaltenden Account ab z.B. von Google, dessen Daten importiert wurden. Ein Account hat Gruppen mit Kontakten.</w:t>
             </w:r>
           </w:p>
         </w:tc>
@@ -9261,7 +9578,6 @@
                 </wp:inline>
               </w:drawing>
             </w:r>
-            <w:proofErr w:type="spellStart"/>
             <w:r>
               <w:rPr>
                 <w:rFonts w:ascii="Constantia" w:hAnsi="Constantia"/>
@@ -9269,7 +9585,6 @@
               </w:rPr>
               <w:t>AbdGroup</w:t>
             </w:r>
-            <w:proofErr w:type="spellEnd"/>
           </w:p>
         </w:tc>
         <w:tc>
@@ -9295,23 +9610,42 @@
                 <w:rFonts w:ascii="Constantia" w:hAnsi="Constantia"/>
                 <w:lang w:val="de-DE"/>
               </w:rPr>
-              <w:t>Stellt eine Gruppenzuordnung dar, der Kontakte (</w:t>
-            </w:r>
-            <w:proofErr w:type="spellStart"/>
+              <w:t>AbdGroup</w:t>
+            </w:r>
             <w:r>
               <w:rPr>
                 <w:rFonts w:ascii="Constantia" w:hAnsi="Constantia"/>
                 <w:lang w:val="de-DE"/>
               </w:rPr>
+              <w:t xml:space="preserve"> s</w:t>
+            </w:r>
+            <w:r>
+              <w:rPr>
+                <w:rFonts w:ascii="Constantia" w:hAnsi="Constantia"/>
+                <w:lang w:val="de-DE"/>
+              </w:rPr>
+              <w:t>tellt eine Gruppenzuordnung dar, der Kontakte (</w:t>
+            </w:r>
+            <w:r>
+              <w:rPr>
+                <w:rFonts w:ascii="Constantia" w:hAnsi="Constantia"/>
+                <w:lang w:val="de-DE"/>
+              </w:rPr>
               <w:t>AbdContact</w:t>
             </w:r>
-            <w:proofErr w:type="spellEnd"/>
             <w:r>
               <w:rPr>
                 <w:rFonts w:ascii="Constantia" w:hAnsi="Constantia"/>
                 <w:lang w:val="de-DE"/>
               </w:rPr>
               <w:t>) zugeordnet sind</w:t>
+            </w:r>
+            <w:r>
+              <w:rPr>
+                <w:rFonts w:ascii="Constantia" w:hAnsi="Constantia"/>
+                <w:lang w:val="de-DE"/>
+              </w:rPr>
+              <w:t>.</w:t>
             </w:r>
           </w:p>
         </w:tc>
@@ -9415,13 +9749,27 @@
                 <w:rFonts w:ascii="Constantia" w:hAnsi="Constantia"/>
                 <w:lang w:val="de-DE"/>
               </w:rPr>
-              <w:t>Bildet die Verbindung zwischen Kontakten</w:t>
+              <w:t>AbdGroupToContact</w:t>
             </w:r>
             <w:r>
               <w:rPr>
                 <w:rFonts w:ascii="Constantia" w:hAnsi="Constantia"/>
                 <w:lang w:val="de-DE"/>
               </w:rPr>
+              <w:t xml:space="preserve"> b</w:t>
+            </w:r>
+            <w:r>
+              <w:rPr>
+                <w:rFonts w:ascii="Constantia" w:hAnsi="Constantia"/>
+                <w:lang w:val="de-DE"/>
+              </w:rPr>
+              <w:t>ildet die Verbindung zwischen Kontakten</w:t>
+            </w:r>
+            <w:r>
+              <w:rPr>
+                <w:rFonts w:ascii="Constantia" w:hAnsi="Constantia"/>
+                <w:lang w:val="de-DE"/>
+              </w:rPr>
               <w:t xml:space="preserve"> </w:t>
             </w:r>
             <w:r>
@@ -9431,52 +9779,41 @@
               </w:rPr>
               <w:t>(</w:t>
             </w:r>
-            <w:proofErr w:type="spellStart"/>
             <w:r>
               <w:rPr>
                 <w:rFonts w:ascii="Constantia" w:hAnsi="Constantia"/>
                 <w:lang w:val="de-DE"/>
               </w:rPr>
-              <w:t>AbdContact</w:t>
-            </w:r>
-            <w:proofErr w:type="spellEnd"/>
+              <w:t>AbdContact)</w:t>
+            </w:r>
             <w:r>
               <w:rPr>
                 <w:rFonts w:ascii="Constantia" w:hAnsi="Constantia"/>
                 <w:lang w:val="de-DE"/>
               </w:rPr>
-              <w:t>)</w:t>
+              <w:t xml:space="preserve"> und Gruppen</w:t>
             </w:r>
             <w:r>
               <w:rPr>
                 <w:rFonts w:ascii="Constantia" w:hAnsi="Constantia"/>
                 <w:lang w:val="de-DE"/>
               </w:rPr>
-              <w:t xml:space="preserve"> und Gruppen</w:t>
+              <w:t xml:space="preserve"> </w:t>
             </w:r>
             <w:r>
               <w:rPr>
                 <w:rFonts w:ascii="Constantia" w:hAnsi="Constantia"/>
                 <w:lang w:val="de-DE"/>
               </w:rPr>
-              <w:t xml:space="preserve"> </w:t>
+              <w:t>(</w:t>
             </w:r>
             <w:r>
               <w:rPr>
                 <w:rFonts w:ascii="Constantia" w:hAnsi="Constantia"/>
                 <w:lang w:val="de-DE"/>
               </w:rPr>
-              <w:t>(</w:t>
-            </w:r>
-            <w:proofErr w:type="spellStart"/>
-            <w:r>
-              <w:rPr>
-                <w:rFonts w:ascii="Constantia" w:hAnsi="Constantia"/>
-                <w:lang w:val="de-DE"/>
-              </w:rPr>
               <w:t>AbdGroup</w:t>
             </w:r>
-            <w:proofErr w:type="spellEnd"/>
             <w:r>
               <w:rPr>
                 <w:rFonts w:ascii="Constantia" w:hAnsi="Constantia"/>
@@ -9553,14 +9890,12 @@
               </w:rPr>
               <w:t xml:space="preserve"> </w:t>
             </w:r>
-            <w:proofErr w:type="spellStart"/>
             <w:r>
               <w:rPr>
                 <w:rFonts w:ascii="Constantia" w:hAnsi="Constantia"/>
               </w:rPr>
               <w:t>AbdContact</w:t>
             </w:r>
-            <w:proofErr w:type="spellEnd"/>
           </w:p>
         </w:tc>
         <w:tc>
@@ -9586,7 +9921,21 @@
                 <w:rFonts w:ascii="Constantia" w:hAnsi="Constantia"/>
                 <w:lang w:val="de-DE"/>
               </w:rPr>
-              <w:t>Stellt einen einzelnen Kontakt dar. Diesem Kontakt kann, von System ausgelöst durch ein Zeitereignis, dann automatisch Geburtstagsmails zugeschickt werden.</w:t>
+              <w:t>AbdContact</w:t>
+            </w:r>
+            <w:r>
+              <w:rPr>
+                <w:rFonts w:ascii="Constantia" w:hAnsi="Constantia"/>
+                <w:lang w:val="de-DE"/>
+              </w:rPr>
+              <w:t xml:space="preserve"> s</w:t>
+            </w:r>
+            <w:r>
+              <w:rPr>
+                <w:rFonts w:ascii="Constantia" w:hAnsi="Constantia"/>
+                <w:lang w:val="de-DE"/>
+              </w:rPr>
+              <w:t>tellt einen einzelnen Kontakt dar. Diesem Kontakt kann, von System ausgelöst durch ein Zeitereignis, dann automatisch Geburtstagsmails zugeschickt werden.</w:t>
             </w:r>
           </w:p>
         </w:tc>
@@ -9617,7 +9966,7 @@
       <w:pPr>
         <w:pStyle w:val="berschrift3"/>
       </w:pPr>
-      <w:bookmarkStart w:id="13" w:name="_Toc189202090"/>
+      <w:bookmarkStart w:id="12" w:name="_Toc189202090"/>
       <w:r>
         <w:t>3.</w:t>
       </w:r>
@@ -9627,7 +9976,7 @@
       <w:r>
         <w:t xml:space="preserve"> DAO</w:t>
       </w:r>
-      <w:bookmarkEnd w:id="13"/>
+      <w:bookmarkEnd w:id="12"/>
     </w:p>
     <w:p>
       <w:pPr>
@@ -9724,7 +10073,7 @@
       <w:pPr>
         <w:pStyle w:val="berschrift3"/>
       </w:pPr>
-      <w:bookmarkStart w:id="14" w:name="_Toc189202091"/>
+      <w:bookmarkStart w:id="13" w:name="_Toc189202091"/>
       <w:r>
         <w:t>3.</w:t>
       </w:r>
@@ -9734,7 +10083,7 @@
       <w:r>
         <w:t>Datenbank</w:t>
       </w:r>
-      <w:bookmarkEnd w:id="14"/>
+      <w:bookmarkEnd w:id="13"/>
     </w:p>
     <w:p>
       <w:pPr>
@@ -9776,35 +10125,7 @@
         <w:rPr>
           <w:rFonts w:ascii="Constantia" w:hAnsi="Constantia"/>
         </w:rPr>
-        <w:t xml:space="preserve"> Das </w:t>
-      </w:r>
-      <w:proofErr w:type="spellStart"/>
-      <w:r>
-        <w:rPr>
-          <w:rFonts w:ascii="Constantia" w:hAnsi="Constantia"/>
-        </w:rPr>
-        <w:t>Entity</w:t>
-      </w:r>
-      <w:proofErr w:type="spellEnd"/>
-      <w:r>
-        <w:rPr>
-          <w:rFonts w:ascii="Constantia" w:hAnsi="Constantia"/>
-        </w:rPr>
-        <w:t>-</w:t>
-      </w:r>
-      <w:proofErr w:type="spellStart"/>
-      <w:r>
-        <w:rPr>
-          <w:rFonts w:ascii="Constantia" w:hAnsi="Constantia"/>
-        </w:rPr>
-        <w:t>Relationship</w:t>
-      </w:r>
-      <w:proofErr w:type="spellEnd"/>
-      <w:r>
-        <w:rPr>
-          <w:rFonts w:ascii="Constantia" w:hAnsi="Constantia"/>
-        </w:rPr>
-        <w:t xml:space="preserve">-Diagramm ist in </w:t>
+        <w:t xml:space="preserve"> Das Entity-Relationship-Diagramm ist in </w:t>
       </w:r>
     </w:p>
     <w:p>
@@ -9845,19 +10166,14 @@
       <w:pPr>
         <w:pStyle w:val="KeinLeerraum"/>
       </w:pPr>
-      <w:bookmarkStart w:id="15" w:name="qYpmX_SGAqFkJQ2s"/>
-      <w:proofErr w:type="spellStart"/>
+      <w:bookmarkStart w:id="14" w:name="qYpmX_SGAqFkJQ2s"/>
       <w:r>
         <w:t>Entity-</w:t>
       </w:r>
       <w:r>
-        <w:t>Relationship</w:t>
-      </w:r>
-      <w:proofErr w:type="spellEnd"/>
-      <w:r>
-        <w:t xml:space="preserve"> Diagramm</w:t>
-      </w:r>
-      <w:bookmarkEnd w:id="15"/>
+        <w:t>Relationship Diagramm</w:t>
+      </w:r>
+      <w:bookmarkEnd w:id="14"/>
     </w:p>
     <w:p>
       <w:r>
@@ -9943,21 +10259,12 @@
         </w:rPr>
         <w:t xml:space="preserve"> </w:t>
       </w:r>
-      <w:proofErr w:type="spellStart"/>
       <w:r>
         <w:rPr>
           <w:rFonts w:ascii="Constantia" w:hAnsi="Constantia" w:cs="MDBPGD+Gemelli"/>
           <w:color w:val="000000"/>
         </w:rPr>
-        <w:t>Entity-Relationship</w:t>
-      </w:r>
-      <w:proofErr w:type="spellEnd"/>
-      <w:r>
-        <w:rPr>
-          <w:rFonts w:ascii="Constantia" w:hAnsi="Constantia" w:cs="MDBPGD+Gemelli"/>
-          <w:color w:val="000000"/>
-        </w:rPr>
-        <w:t xml:space="preserve">  Diagramm</w:t>
+        <w:t>Entity-Relationship  Diagramm</w:t>
       </w:r>
       <w:r>
         <w:rPr>
@@ -9985,7 +10292,7 @@
       <w:pPr>
         <w:pStyle w:val="berschrift3"/>
       </w:pPr>
-      <w:bookmarkStart w:id="16" w:name="_Toc189202092"/>
+      <w:bookmarkStart w:id="15" w:name="_Toc189202092"/>
       <w:r>
         <w:lastRenderedPageBreak/>
         <w:t>3.7</w:t>
@@ -9993,7 +10300,7 @@
       <w:r>
         <w:t xml:space="preserve"> Interaktion mit Google</w:t>
       </w:r>
-      <w:bookmarkEnd w:id="16"/>
+      <w:bookmarkEnd w:id="15"/>
     </w:p>
     <w:p>
       <w:pPr>
@@ -10152,12 +10459,12 @@
       <w:pPr>
         <w:pStyle w:val="berschrift2"/>
       </w:pPr>
-      <w:bookmarkStart w:id="17" w:name="_Toc189202093"/>
+      <w:bookmarkStart w:id="16" w:name="_Toc189202093"/>
       <w:r>
         <w:lastRenderedPageBreak/>
         <w:t>4. Systemvoraussetzungen</w:t>
       </w:r>
-      <w:bookmarkEnd w:id="17"/>
+      <w:bookmarkEnd w:id="16"/>
     </w:p>
     <w:p>
       <w:pPr>
@@ -10182,14 +10489,14 @@
       <w:pPr>
         <w:pStyle w:val="berschrift3"/>
       </w:pPr>
-      <w:bookmarkStart w:id="18" w:name="_Toc189202094"/>
+      <w:bookmarkStart w:id="17" w:name="_Toc189202094"/>
       <w:r>
         <w:t>4.1</w:t>
       </w:r>
       <w:r>
         <w:t xml:space="preserve"> Allgemeine Voraussetzungen</w:t>
       </w:r>
-      <w:bookmarkEnd w:id="18"/>
+      <w:bookmarkEnd w:id="17"/>
     </w:p>
     <w:p>
       <w:pPr>
@@ -10883,7 +11190,7 @@
           <w:szCs w:val="23"/>
         </w:rPr>
       </w:pPr>
-      <w:bookmarkStart w:id="19" w:name="_Toc189202095"/>
+      <w:bookmarkStart w:id="18" w:name="_Toc189202095"/>
       <w:r>
         <w:t>4.2</w:t>
       </w:r>
@@ -10893,7 +11200,7 @@
       <w:r>
         <w:t>Hinweise zur Installation</w:t>
       </w:r>
-      <w:bookmarkEnd w:id="19"/>
+      <w:bookmarkEnd w:id="18"/>
     </w:p>
     <w:p>
       <w:pPr>
@@ -11149,7 +11456,7 @@
       <w:pPr>
         <w:pStyle w:val="berschrift2"/>
       </w:pPr>
-      <w:bookmarkStart w:id="20" w:name="_Toc189202096"/>
+      <w:bookmarkStart w:id="19" w:name="_Toc189202096"/>
       <w:r>
         <w:lastRenderedPageBreak/>
         <w:t xml:space="preserve">5. </w:t>
@@ -11157,28 +11464,28 @@
       <w:r>
         <w:t>Anhang</w:t>
       </w:r>
+      <w:bookmarkEnd w:id="19"/>
+    </w:p>
+    <w:p>
+      <w:pPr>
+        <w:pStyle w:val="KeinLeerraum"/>
+        <w:rPr>
+          <w:rFonts w:ascii="Constantia" w:hAnsi="Constantia"/>
+        </w:rPr>
+      </w:pPr>
+    </w:p>
+    <w:p>
+      <w:pPr>
+        <w:pStyle w:val="berschrift3"/>
+      </w:pPr>
+      <w:bookmarkStart w:id="20" w:name="_Toc189202097"/>
+      <w:r>
+        <w:t>A1</w:t>
+      </w:r>
+      <w:r>
+        <w:t xml:space="preserve"> Datenbank ERR-Diagramm</w:t>
+      </w:r>
       <w:bookmarkEnd w:id="20"/>
-    </w:p>
-    <w:p>
-      <w:pPr>
-        <w:pStyle w:val="KeinLeerraum"/>
-        <w:rPr>
-          <w:rFonts w:ascii="Constantia" w:hAnsi="Constantia"/>
-        </w:rPr>
-      </w:pPr>
-    </w:p>
-    <w:p>
-      <w:pPr>
-        <w:pStyle w:val="berschrift3"/>
-      </w:pPr>
-      <w:bookmarkStart w:id="21" w:name="_Toc189202097"/>
-      <w:r>
-        <w:t>A1</w:t>
-      </w:r>
-      <w:r>
-        <w:t xml:space="preserve"> Datenbank ERR-Diagramm</w:t>
-      </w:r>
-      <w:bookmarkEnd w:id="21"/>
     </w:p>
     <w:p>
       <w:pPr>
@@ -11311,6 +11618,8 @@
           <w:szCs w:val="24"/>
         </w:rPr>
       </w:pPr>
+      <w:bookmarkStart w:id="21" w:name="_GoBack"/>
+      <w:bookmarkEnd w:id="21"/>
     </w:p>
     <w:p>
       <w:pPr>
@@ -11436,16 +11745,6 @@
       <w:pPr>
         <w:pStyle w:val="KeinLeerraum"/>
       </w:pPr>
-    </w:p>
-    <w:p>
-      <w:pPr>
-        <w:pStyle w:val="KeinLeerraum"/>
-      </w:pPr>
-      <w:bookmarkStart w:id="23" w:name="FJ778IyGAqFkJYYg"/>
-      <w:r>
-        <w:t>Klassendiagramm</w:t>
-      </w:r>
-      <w:bookmarkEnd w:id="23"/>
     </w:p>
     <w:p/>
     <w:p>
@@ -11631,7 +11930,7 @@
               <w:noProof/>
               <w:color w:val="FFFFFF" w:themeColor="background1"/>
             </w:rPr>
-            <w:t>3</w:t>
+            <w:t>13</w:t>
           </w:r>
           <w:r>
             <w:rPr>
@@ -12873,6 +13172,118 @@
     </w:lvl>
   </w:abstractNum>
   <w:abstractNum w:abstractNumId="10">
+    <w:nsid w:val="742879F4"/>
+    <w:multiLevelType w:val="hybridMultilevel"/>
+    <w:tmpl w:val="DFB0F45E"/>
+    <w:lvl w:ilvl="0" w:tplc="B36815A6">
+      <w:numFmt w:val="bullet"/>
+      <w:lvlText w:val="-"/>
+      <w:lvlJc w:val="left"/>
+      <w:pPr>
+        <w:ind w:left="504" w:hanging="360"/>
+      </w:pPr>
+      <w:rPr>
+        <w:rFonts w:ascii="Constantia" w:eastAsia="Times New Roman" w:hAnsi="Constantia" w:cs="Times New Roman" w:hint="default"/>
+      </w:rPr>
+    </w:lvl>
+    <w:lvl w:ilvl="1" w:tplc="04070003" w:tentative="1">
+      <w:start w:val="1"/>
+      <w:numFmt w:val="bullet"/>
+      <w:lvlText w:val="o"/>
+      <w:lvlJc w:val="left"/>
+      <w:pPr>
+        <w:ind w:left="1224" w:hanging="360"/>
+      </w:pPr>
+      <w:rPr>
+        <w:rFonts w:ascii="Courier New" w:hAnsi="Courier New" w:cs="Courier New" w:hint="default"/>
+      </w:rPr>
+    </w:lvl>
+    <w:lvl w:ilvl="2" w:tplc="04070005" w:tentative="1">
+      <w:start w:val="1"/>
+      <w:numFmt w:val="bullet"/>
+      <w:lvlText w:val=""/>
+      <w:lvlJc w:val="left"/>
+      <w:pPr>
+        <w:ind w:left="1944" w:hanging="360"/>
+      </w:pPr>
+      <w:rPr>
+        <w:rFonts w:ascii="Wingdings" w:hAnsi="Wingdings" w:hint="default"/>
+      </w:rPr>
+    </w:lvl>
+    <w:lvl w:ilvl="3" w:tplc="04070001" w:tentative="1">
+      <w:start w:val="1"/>
+      <w:numFmt w:val="bullet"/>
+      <w:lvlText w:val=""/>
+      <w:lvlJc w:val="left"/>
+      <w:pPr>
+        <w:ind w:left="2664" w:hanging="360"/>
+      </w:pPr>
+      <w:rPr>
+        <w:rFonts w:ascii="Symbol" w:hAnsi="Symbol" w:hint="default"/>
+      </w:rPr>
+    </w:lvl>
+    <w:lvl w:ilvl="4" w:tplc="04070003" w:tentative="1">
+      <w:start w:val="1"/>
+      <w:numFmt w:val="bullet"/>
+      <w:lvlText w:val="o"/>
+      <w:lvlJc w:val="left"/>
+      <w:pPr>
+        <w:ind w:left="3384" w:hanging="360"/>
+      </w:pPr>
+      <w:rPr>
+        <w:rFonts w:ascii="Courier New" w:hAnsi="Courier New" w:cs="Courier New" w:hint="default"/>
+      </w:rPr>
+    </w:lvl>
+    <w:lvl w:ilvl="5" w:tplc="04070005" w:tentative="1">
+      <w:start w:val="1"/>
+      <w:numFmt w:val="bullet"/>
+      <w:lvlText w:val=""/>
+      <w:lvlJc w:val="left"/>
+      <w:pPr>
+        <w:ind w:left="4104" w:hanging="360"/>
+      </w:pPr>
+      <w:rPr>
+        <w:rFonts w:ascii="Wingdings" w:hAnsi="Wingdings" w:hint="default"/>
+      </w:rPr>
+    </w:lvl>
+    <w:lvl w:ilvl="6" w:tplc="04070001" w:tentative="1">
+      <w:start w:val="1"/>
+      <w:numFmt w:val="bullet"/>
+      <w:lvlText w:val=""/>
+      <w:lvlJc w:val="left"/>
+      <w:pPr>
+        <w:ind w:left="4824" w:hanging="360"/>
+      </w:pPr>
+      <w:rPr>
+        <w:rFonts w:ascii="Symbol" w:hAnsi="Symbol" w:hint="default"/>
+      </w:rPr>
+    </w:lvl>
+    <w:lvl w:ilvl="7" w:tplc="04070003" w:tentative="1">
+      <w:start w:val="1"/>
+      <w:numFmt w:val="bullet"/>
+      <w:lvlText w:val="o"/>
+      <w:lvlJc w:val="left"/>
+      <w:pPr>
+        <w:ind w:left="5544" w:hanging="360"/>
+      </w:pPr>
+      <w:rPr>
+        <w:rFonts w:ascii="Courier New" w:hAnsi="Courier New" w:cs="Courier New" w:hint="default"/>
+      </w:rPr>
+    </w:lvl>
+    <w:lvl w:ilvl="8" w:tplc="04070005" w:tentative="1">
+      <w:start w:val="1"/>
+      <w:numFmt w:val="bullet"/>
+      <w:lvlText w:val=""/>
+      <w:lvlJc w:val="left"/>
+      <w:pPr>
+        <w:ind w:left="6264" w:hanging="360"/>
+      </w:pPr>
+      <w:rPr>
+        <w:rFonts w:ascii="Wingdings" w:hAnsi="Wingdings" w:hint="default"/>
+      </w:rPr>
+    </w:lvl>
+  </w:abstractNum>
+  <w:abstractNum w:abstractNumId="11">
     <w:nsid w:val="7F634137"/>
     <w:multiLevelType w:val="hybridMultilevel"/>
     <w:tmpl w:val="51A20D60"/>
@@ -13013,10 +13424,13 @@
     <w:abstractNumId w:val="9"/>
   </w:num>
   <w:num w:numId="10">
-    <w:abstractNumId w:val="10"/>
+    <w:abstractNumId w:val="11"/>
   </w:num>
   <w:num w:numId="11">
     <w:abstractNumId w:val="0"/>
+  </w:num>
+  <w:num w:numId="12">
+    <w:abstractNumId w:val="10"/>
   </w:num>
 </w:numbering>
 </file>
@@ -14101,6 +14515,7 @@
     <w:rsid w:val="000820E0"/>
     <w:rsid w:val="00092494"/>
     <w:rsid w:val="00133D94"/>
+    <w:rsid w:val="001B0DCA"/>
     <w:rsid w:val="001F0AE8"/>
     <w:rsid w:val="0020226B"/>
     <w:rsid w:val="003C010A"/>
@@ -14860,7 +15275,7 @@
 </file>
 
 <file path=customXml/itemProps1.xml><?xml version="1.0" encoding="utf-8"?>
-<ds:datastoreItem xmlns:ds="http://schemas.openxmlformats.org/officeDocument/2006/customXml" ds:itemID="{82471557-6B4D-49F8-8C5B-D36912C694D5}">
+<ds:datastoreItem xmlns:ds="http://schemas.openxmlformats.org/officeDocument/2006/customXml" ds:itemID="{954FA236-7081-4762-A422-6B29CFB97A14}">
   <ds:schemaRefs>
     <ds:schemaRef ds:uri="http://schemas.openxmlformats.org/officeDocument/2006/bibliography"/>
   </ds:schemaRefs>

</xml_diff>

<commit_message>
Jetz aber Doku Final
</commit_message>
<xml_diff>
--- a/projectmanagement/dokumentation/AutobdayDokumentation.docx
+++ b/projectmanagement/dokumentation/AutobdayDokumentation.docx
@@ -3718,19 +3718,7 @@
                 <w:sz w:val="28"/>
                 <w:szCs w:val="28"/>
               </w:rPr>
-              <w:t>Kop</w:t>
-            </w:r>
-            <w:bookmarkStart w:id="2" w:name="_GoBack"/>
-            <w:bookmarkEnd w:id="2"/>
-            <w:r>
-              <w:rPr>
-                <w:rFonts w:ascii="Constantia" w:hAnsi="Constantia" w:cs="MDBPAN+Arial,Bold"/>
-                <w:bCs/>
-                <w:color w:val="000000"/>
-                <w:sz w:val="28"/>
-                <w:szCs w:val="28"/>
-              </w:rPr>
-              <w:t>pen</w:t>
+              <w:t>Koppen</w:t>
             </w:r>
           </w:p>
         </w:tc>
@@ -4071,12 +4059,12 @@
       <w:pPr>
         <w:pStyle w:val="berschrift2"/>
       </w:pPr>
-      <w:bookmarkStart w:id="3" w:name="_Toc189202080"/>
+      <w:bookmarkStart w:id="2" w:name="_Toc189202080"/>
       <w:r>
         <w:lastRenderedPageBreak/>
         <w:t>1. Einführung</w:t>
       </w:r>
-      <w:bookmarkEnd w:id="3"/>
+      <w:bookmarkEnd w:id="2"/>
     </w:p>
     <w:p>
       <w:pPr>
@@ -4958,7 +4946,7 @@
         </w:rPr>
         <w:t>Aktvieren/Deaktivieren von Kontakten</w:t>
       </w:r>
-      <w:bookmarkStart w:id="4" w:name="_Toc189202081"/>
+      <w:bookmarkStart w:id="3" w:name="_Toc189202081"/>
     </w:p>
     <w:p>
       <w:pPr>
@@ -5003,7 +4991,7 @@
       <w:r>
         <w:t>2. Portal-Funktionen</w:t>
       </w:r>
-      <w:bookmarkEnd w:id="4"/>
+      <w:bookmarkEnd w:id="3"/>
     </w:p>
     <w:p>
       <w:pPr>
@@ -5022,11 +5010,11 @@
       <w:pPr>
         <w:pStyle w:val="berschrift3"/>
       </w:pPr>
-      <w:bookmarkStart w:id="5" w:name="_Toc189202082"/>
+      <w:bookmarkStart w:id="4" w:name="_Toc189202082"/>
       <w:r>
         <w:t>2.1 Funktionale Sicht/User-Sicht auf das Portal</w:t>
       </w:r>
-      <w:bookmarkEnd w:id="5"/>
+      <w:bookmarkEnd w:id="4"/>
     </w:p>
     <w:p>
       <w:pPr>
@@ -5549,12 +5537,12 @@
       <w:pPr>
         <w:pStyle w:val="berschrift3"/>
       </w:pPr>
-      <w:bookmarkStart w:id="6" w:name="_Toc189202083"/>
+      <w:bookmarkStart w:id="5" w:name="_Toc189202083"/>
       <w:r>
         <w:lastRenderedPageBreak/>
         <w:t>2.2 Funktionen Detailsicht</w:t>
       </w:r>
-      <w:bookmarkEnd w:id="6"/>
+      <w:bookmarkEnd w:id="5"/>
     </w:p>
     <w:p>
       <w:pPr>
@@ -5947,7 +5935,17 @@
                 <w:szCs w:val="20"/>
                 <w:lang w:val="de-DE"/>
               </w:rPr>
-              <w:t>den Button „</w:t>
+              <w:t xml:space="preserve">den Button </w:t>
+            </w:r>
+            <w:bookmarkStart w:id="6" w:name="_GoBack"/>
+            <w:bookmarkEnd w:id="6"/>
+            <w:r>
+              <w:rPr>
+                <w:rFonts w:ascii="Constantia" w:hAnsi="Constantia"/>
+                <w:szCs w:val="20"/>
+                <w:lang w:val="de-DE"/>
+              </w:rPr>
+              <w:t>„</w:t>
             </w:r>
             <w:r>
               <w:rPr>
@@ -6076,7 +6074,23 @@
                 <w:szCs w:val="20"/>
                 <w:lang w:val="de-DE"/>
               </w:rPr>
-              <w:t xml:space="preserve"> Zu finden ist die Registrierung in der Navigationsleiste.</w:t>
+              <w:t xml:space="preserve"> Zu finden ist die Registrierung </w:t>
+            </w:r>
+            <w:r>
+              <w:rPr>
+                <w:rFonts w:ascii="Constantia" w:hAnsi="Constantia"/>
+                <w:szCs w:val="20"/>
+                <w:lang w:val="de-DE"/>
+              </w:rPr>
+              <w:t>unter dem Login</w:t>
+            </w:r>
+            <w:r>
+              <w:rPr>
+                <w:rFonts w:ascii="Constantia" w:hAnsi="Constantia"/>
+                <w:szCs w:val="20"/>
+                <w:lang w:val="de-DE"/>
+              </w:rPr>
+              <w:t>.</w:t>
             </w:r>
           </w:p>
         </w:tc>
@@ -12023,7 +12037,7 @@
               <w:noProof/>
               <w:color w:val="FFFFFF" w:themeColor="background1"/>
             </w:rPr>
-            <w:t>2</w:t>
+            <w:t>7</w:t>
           </w:r>
           <w:r>
             <w:rPr>
@@ -14752,6 +14766,7 @@
     <w:rsid w:val="00C133F2"/>
     <w:rsid w:val="00C140EA"/>
     <w:rsid w:val="00C51FB3"/>
+    <w:rsid w:val="00C5313A"/>
     <w:rsid w:val="00C634F6"/>
     <w:rsid w:val="00CE2614"/>
     <w:rsid w:val="00F72470"/>
@@ -15484,7 +15499,7 @@
 </file>
 
 <file path=customXml/itemProps1.xml><?xml version="1.0" encoding="utf-8"?>
-<ds:datastoreItem xmlns:ds="http://schemas.openxmlformats.org/officeDocument/2006/customXml" ds:itemID="{06301EA9-3ED5-4D0B-9479-1E7F6BAC1003}">
+<ds:datastoreItem xmlns:ds="http://schemas.openxmlformats.org/officeDocument/2006/customXml" ds:itemID="{D8B0BE11-FA86-4A63-829E-A3CCECCF8B31}">
   <ds:schemaRefs>
     <ds:schemaRef ds:uri="http://schemas.openxmlformats.org/officeDocument/2006/bibliography"/>
   </ds:schemaRefs>

</xml_diff>

<commit_message>
added issues in doku
</commit_message>
<xml_diff>
--- a/projectmanagement/dokumentation/AutobdayDokumentation.docx
+++ b/projectmanagement/dokumentation/AutobdayDokumentation.docx
@@ -1,6 +1,6 @@
 
 <file path=word/document.xml><?xml version="1.0" encoding="utf-8"?>
-<w:document xmlns:wpc="http://schemas.microsoft.com/office/word/2010/wordprocessingCanvas" xmlns:mc="http://schemas.openxmlformats.org/markup-compatibility/2006" xmlns:o="urn:schemas-microsoft-com:office:office" xmlns:r="http://schemas.openxmlformats.org/officeDocument/2006/relationships" xmlns:m="http://schemas.openxmlformats.org/officeDocument/2006/math" xmlns:v="urn:schemas-microsoft-com:vml" xmlns:wp14="http://schemas.microsoft.com/office/word/2010/wordprocessingDrawing" xmlns:wp="http://schemas.openxmlformats.org/drawingml/2006/wordprocessingDrawing" xmlns:w10="urn:schemas-microsoft-com:office:word" xmlns:w="http://schemas.openxmlformats.org/wordprocessingml/2006/main" xmlns:w14="http://schemas.microsoft.com/office/word/2010/wordml" xmlns:wpg="http://schemas.microsoft.com/office/word/2010/wordprocessingGroup" xmlns:wpi="http://schemas.microsoft.com/office/word/2010/wordprocessingInk" xmlns:wne="http://schemas.microsoft.com/office/word/2006/wordml" xmlns:wps="http://schemas.microsoft.com/office/word/2010/wordprocessingShape" mc:Ignorable="w14 wp14">
+<w:document xmlns:wpc="http://schemas.microsoft.com/office/word/2010/wordprocessingCanvas" xmlns:mo="http://schemas.microsoft.com/office/mac/office/2008/main" xmlns:mc="http://schemas.openxmlformats.org/markup-compatibility/2006" xmlns:mv="urn:schemas-microsoft-com:mac:vml" xmlns:o="urn:schemas-microsoft-com:office:office" xmlns:r="http://schemas.openxmlformats.org/officeDocument/2006/relationships" xmlns:m="http://schemas.openxmlformats.org/officeDocument/2006/math" xmlns:v="urn:schemas-microsoft-com:vml" xmlns:wp14="http://schemas.microsoft.com/office/word/2010/wordprocessingDrawing" xmlns:wp="http://schemas.openxmlformats.org/drawingml/2006/wordprocessingDrawing" xmlns:w10="urn:schemas-microsoft-com:office:word" xmlns:w="http://schemas.openxmlformats.org/wordprocessingml/2006/main" xmlns:w14="http://schemas.microsoft.com/office/word/2010/wordml" xmlns:wpg="http://schemas.microsoft.com/office/word/2010/wordprocessingGroup" xmlns:wpi="http://schemas.microsoft.com/office/word/2010/wordprocessingInk" xmlns:wne="http://schemas.microsoft.com/office/word/2006/wordml" xmlns:wps="http://schemas.microsoft.com/office/word/2010/wordprocessingShape" mc:Ignorable="w14 wp14">
   <w:body>
     <w:p>
       <w:pPr>
@@ -604,10 +604,12 @@
       <w:pPr>
         <w:pStyle w:val="berschrift2"/>
       </w:pPr>
+      <w:bookmarkStart w:id="1" w:name="_Toc189488060"/>
       <w:r>
         <w:t>Inhaltsverzeichnis</w:t>
       </w:r>
       <w:bookmarkEnd w:id="0"/>
+      <w:bookmarkEnd w:id="1"/>
     </w:p>
     <w:p/>
     <w:p/>
@@ -658,6 +660,77 @@
         </w:rPr>
         <w:fldChar w:fldCharType="separate"/>
       </w:r>
+      <w:r>
+        <w:rPr>
+          <w:rFonts w:ascii="Constantia" w:hAnsi="Constantia"/>
+          <w:noProof/>
+          <w:sz w:val="24"/>
+          <w:szCs w:val="24"/>
+        </w:rPr>
+        <w:t>Inhaltsverzeichnis</w:t>
+      </w:r>
+      <w:r>
+        <w:rPr>
+          <w:rFonts w:ascii="Constantia" w:hAnsi="Constantia"/>
+          <w:noProof/>
+          <w:sz w:val="24"/>
+          <w:szCs w:val="24"/>
+        </w:rPr>
+        <w:tab/>
+      </w:r>
+      <w:r>
+        <w:rPr>
+          <w:rFonts w:ascii="Constantia" w:hAnsi="Constantia"/>
+          <w:noProof/>
+          <w:sz w:val="24"/>
+          <w:szCs w:val="24"/>
+        </w:rPr>
+        <w:fldChar w:fldCharType="begin"/>
+      </w:r>
+      <w:r>
+        <w:rPr>
+          <w:rFonts w:ascii="Constantia" w:hAnsi="Constantia"/>
+          <w:noProof/>
+          <w:sz w:val="24"/>
+          <w:szCs w:val="24"/>
+        </w:rPr>
+        <w:instrText xml:space="preserve"> PAGEREF _Toc189488060 \h </w:instrText>
+      </w:r>
+      <w:r>
+        <w:rPr>
+          <w:rFonts w:ascii="Constantia" w:hAnsi="Constantia"/>
+          <w:noProof/>
+          <w:sz w:val="24"/>
+          <w:szCs w:val="24"/>
+        </w:rPr>
+      </w:r>
+      <w:r>
+        <w:rPr>
+          <w:rFonts w:ascii="Constantia" w:hAnsi="Constantia"/>
+          <w:noProof/>
+          <w:sz w:val="24"/>
+          <w:szCs w:val="24"/>
+        </w:rPr>
+        <w:fldChar w:fldCharType="separate"/>
+      </w:r>
+      <w:r>
+        <w:rPr>
+          <w:rFonts w:ascii="Constantia" w:hAnsi="Constantia"/>
+          <w:noProof/>
+          <w:sz w:val="24"/>
+          <w:szCs w:val="24"/>
+        </w:rPr>
+        <w:t>2</w:t>
+      </w:r>
+      <w:r>
+        <w:rPr>
+          <w:rFonts w:ascii="Constantia" w:hAnsi="Constantia"/>
+          <w:noProof/>
+          <w:sz w:val="24"/>
+          <w:szCs w:val="24"/>
+        </w:rPr>
+        <w:fldChar w:fldCharType="end"/>
+      </w:r>
     </w:p>
     <w:p>
       <w:pPr>
@@ -708,7 +781,7 @@
           <w:sz w:val="24"/>
           <w:szCs w:val="24"/>
         </w:rPr>
-        <w:instrText xml:space="preserve"> PAGEREF _Toc189202079 \h </w:instrText>
+        <w:instrText xml:space="preserve"> PAGEREF _Toc189488061 \h </w:instrText>
       </w:r>
       <w:r>
         <w:rPr>
@@ -795,7 +868,7 @@
           <w:sz w:val="24"/>
           <w:szCs w:val="24"/>
         </w:rPr>
-        <w:instrText xml:space="preserve"> PAGEREF _Toc189202080 \h </w:instrText>
+        <w:instrText xml:space="preserve"> PAGEREF _Toc189488062 \h </w:instrText>
       </w:r>
       <w:r>
         <w:rPr>
@@ -882,7 +955,7 @@
           <w:sz w:val="24"/>
           <w:szCs w:val="24"/>
         </w:rPr>
-        <w:instrText xml:space="preserve"> PAGEREF _Toc189202081 \h </w:instrText>
+        <w:instrText xml:space="preserve"> PAGEREF _Toc189488063 \h </w:instrText>
       </w:r>
       <w:r>
         <w:rPr>
@@ -968,7 +1041,7 @@
           <w:sz w:val="24"/>
           <w:szCs w:val="24"/>
         </w:rPr>
-        <w:instrText xml:space="preserve"> PAGEREF _Toc189202082 \h </w:instrText>
+        <w:instrText xml:space="preserve"> PAGEREF _Toc189488064 \h </w:instrText>
       </w:r>
       <w:r>
         <w:rPr>
@@ -1054,7 +1127,7 @@
           <w:sz w:val="24"/>
           <w:szCs w:val="24"/>
         </w:rPr>
-        <w:instrText xml:space="preserve"> PAGEREF _Toc189202083 \h </w:instrText>
+        <w:instrText xml:space="preserve"> PAGEREF _Toc189488065 \h </w:instrText>
       </w:r>
       <w:r>
         <w:rPr>
@@ -1113,16 +1186,7 @@
           <w:sz w:val="24"/>
           <w:szCs w:val="24"/>
         </w:rPr>
-        <w:t xml:space="preserve">2.3 Template </w:t>
-      </w:r>
-      <w:r>
-        <w:rPr>
-          <w:rFonts w:ascii="Constantia" w:hAnsi="Constantia"/>
-          <w:noProof/>
-          <w:sz w:val="24"/>
-          <w:szCs w:val="24"/>
-        </w:rPr>
-        <w:t>Komandos</w:t>
+        <w:t>2.3 Template Kommandos</w:t>
       </w:r>
       <w:r>
         <w:rPr>
@@ -1149,7 +1213,7 @@
           <w:sz w:val="24"/>
           <w:szCs w:val="24"/>
         </w:rPr>
-        <w:instrText xml:space="preserve"> PAGEREF _Toc189202084 \h </w:instrText>
+        <w:instrText xml:space="preserve"> PAGEREF _Toc189488066 \h </w:instrText>
       </w:r>
       <w:r>
         <w:rPr>
@@ -1236,7 +1300,7 @@
           <w:sz w:val="24"/>
           <w:szCs w:val="24"/>
         </w:rPr>
-        <w:instrText xml:space="preserve"> PAGEREF _Toc189202085 \h </w:instrText>
+        <w:instrText xml:space="preserve"> PAGEREF _Toc189488067 \h </w:instrText>
       </w:r>
       <w:r>
         <w:rPr>
@@ -1322,7 +1386,7 @@
           <w:sz w:val="24"/>
           <w:szCs w:val="24"/>
         </w:rPr>
-        <w:instrText xml:space="preserve"> PAGEREF _Toc189202086 \h </w:instrText>
+        <w:instrText xml:space="preserve"> PAGEREF _Toc189488068 \h </w:instrText>
       </w:r>
       <w:r>
         <w:rPr>
@@ -1408,7 +1472,7 @@
           <w:sz w:val="24"/>
           <w:szCs w:val="24"/>
         </w:rPr>
-        <w:instrText xml:space="preserve"> PAGEREF _Toc189202087 \h </w:instrText>
+        <w:instrText xml:space="preserve"> PAGEREF _Toc189488069 \h </w:instrText>
       </w:r>
       <w:r>
         <w:rPr>
@@ -1494,7 +1558,7 @@
           <w:sz w:val="24"/>
           <w:szCs w:val="24"/>
         </w:rPr>
-        <w:instrText xml:space="preserve"> PAGEREF _Toc189202088 \h </w:instrText>
+        <w:instrText xml:space="preserve"> PAGEREF _Toc189488070 \h </w:instrText>
       </w:r>
       <w:r>
         <w:rPr>
@@ -1580,7 +1644,7 @@
           <w:sz w:val="24"/>
           <w:szCs w:val="24"/>
         </w:rPr>
-        <w:instrText xml:space="preserve"> PAGEREF _Toc189202089 \h </w:instrText>
+        <w:instrText xml:space="preserve"> PAGEREF _Toc189488071 \h </w:instrText>
       </w:r>
       <w:r>
         <w:rPr>
@@ -1666,7 +1730,7 @@
           <w:sz w:val="24"/>
           <w:szCs w:val="24"/>
         </w:rPr>
-        <w:instrText xml:space="preserve"> PAGEREF _Toc189202090 \h </w:instrText>
+        <w:instrText xml:space="preserve"> PAGEREF _Toc189488072 \h </w:instrText>
       </w:r>
       <w:r>
         <w:rPr>
@@ -1752,7 +1816,7 @@
           <w:sz w:val="24"/>
           <w:szCs w:val="24"/>
         </w:rPr>
-        <w:instrText xml:space="preserve"> PAGEREF _Toc189202091 \h </w:instrText>
+        <w:instrText xml:space="preserve"> PAGEREF _Toc189488073 \h </w:instrText>
       </w:r>
       <w:r>
         <w:rPr>
@@ -1838,7 +1902,7 @@
           <w:sz w:val="24"/>
           <w:szCs w:val="24"/>
         </w:rPr>
-        <w:instrText xml:space="preserve"> PAGEREF _Toc189202092 \h </w:instrText>
+        <w:instrText xml:space="preserve"> PAGEREF _Toc189488074 \h </w:instrText>
       </w:r>
       <w:r>
         <w:rPr>
@@ -1925,7 +1989,7 @@
           <w:sz w:val="24"/>
           <w:szCs w:val="24"/>
         </w:rPr>
-        <w:instrText xml:space="preserve"> PAGEREF _Toc189202093 \h </w:instrText>
+        <w:instrText xml:space="preserve"> PAGEREF _Toc189488075 \h </w:instrText>
       </w:r>
       <w:r>
         <w:rPr>
@@ -2011,7 +2075,7 @@
           <w:sz w:val="24"/>
           <w:szCs w:val="24"/>
         </w:rPr>
-        <w:instrText xml:space="preserve"> PAGEREF _Toc189202094 \h </w:instrText>
+        <w:instrText xml:space="preserve"> PAGEREF _Toc189488076 \h </w:instrText>
       </w:r>
       <w:r>
         <w:rPr>
@@ -2097,7 +2161,7 @@
           <w:sz w:val="24"/>
           <w:szCs w:val="24"/>
         </w:rPr>
-        <w:instrText xml:space="preserve"> PAGEREF _Toc189202095 \h </w:instrText>
+        <w:instrText xml:space="preserve"> PAGEREF _Toc189488077 \h </w:instrText>
       </w:r>
       <w:r>
         <w:rPr>
@@ -2157,7 +2221,7 @@
           <w:sz w:val="24"/>
           <w:szCs w:val="24"/>
         </w:rPr>
-        <w:t>5. Anhang</w:t>
+        <w:t>5. Issues</w:t>
       </w:r>
       <w:r>
         <w:rPr>
@@ -2184,7 +2248,7 @@
           <w:sz w:val="24"/>
           <w:szCs w:val="24"/>
         </w:rPr>
-        <w:instrText xml:space="preserve"> PAGEREF _Toc189202096 \h </w:instrText>
+        <w:instrText xml:space="preserve"> PAGEREF _Toc189488078 \h </w:instrText>
       </w:r>
       <w:r>
         <w:rPr>
@@ -2211,6 +2275,104 @@
           <w:szCs w:val="24"/>
         </w:rPr>
         <w:t>15</w:t>
+      </w:r>
+      <w:r>
+        <w:rPr>
+          <w:rFonts w:ascii="Constantia" w:hAnsi="Constantia"/>
+          <w:noProof/>
+          <w:sz w:val="24"/>
+          <w:szCs w:val="24"/>
+        </w:rPr>
+        <w:fldChar w:fldCharType="end"/>
+      </w:r>
+    </w:p>
+    <w:p>
+      <w:pPr>
+        <w:pStyle w:val="Verzeichnis2"/>
+        <w:tabs>
+          <w:tab w:val="right" w:leader="dot" w:pos="9060"/>
+        </w:tabs>
+        <w:rPr>
+          <w:rFonts w:ascii="Constantia" w:hAnsi="Constantia"/>
+          <w:b w:val="0"/>
+          <w:noProof/>
+          <w:sz w:val="24"/>
+          <w:szCs w:val="24"/>
+          <w:lang w:eastAsia="ja-JP"/>
+        </w:rPr>
+      </w:pPr>
+      <w:r>
+        <w:rPr>
+          <w:rFonts w:ascii="Constantia" w:hAnsi="Constantia"/>
+          <w:noProof/>
+          <w:sz w:val="24"/>
+          <w:szCs w:val="24"/>
+        </w:rPr>
+        <w:t>6</w:t>
+      </w:r>
+      <w:r>
+        <w:rPr>
+          <w:rFonts w:ascii="Constantia" w:hAnsi="Constantia"/>
+          <w:noProof/>
+          <w:sz w:val="24"/>
+          <w:szCs w:val="24"/>
+        </w:rPr>
+        <w:t>. Anhang</w:t>
+      </w:r>
+      <w:bookmarkStart w:id="2" w:name="_GoBack"/>
+      <w:bookmarkEnd w:id="2"/>
+      <w:r>
+        <w:rPr>
+          <w:rFonts w:ascii="Constantia" w:hAnsi="Constantia"/>
+          <w:noProof/>
+          <w:sz w:val="24"/>
+          <w:szCs w:val="24"/>
+        </w:rPr>
+        <w:tab/>
+      </w:r>
+      <w:r>
+        <w:rPr>
+          <w:rFonts w:ascii="Constantia" w:hAnsi="Constantia"/>
+          <w:noProof/>
+          <w:sz w:val="24"/>
+          <w:szCs w:val="24"/>
+        </w:rPr>
+        <w:fldChar w:fldCharType="begin"/>
+      </w:r>
+      <w:r>
+        <w:rPr>
+          <w:rFonts w:ascii="Constantia" w:hAnsi="Constantia"/>
+          <w:noProof/>
+          <w:sz w:val="24"/>
+          <w:szCs w:val="24"/>
+        </w:rPr>
+        <w:instrText xml:space="preserve"> PAGEREF _Toc189488079 \h </w:instrText>
+      </w:r>
+      <w:r>
+        <w:rPr>
+          <w:rFonts w:ascii="Constantia" w:hAnsi="Constantia"/>
+          <w:noProof/>
+          <w:sz w:val="24"/>
+          <w:szCs w:val="24"/>
+        </w:rPr>
+      </w:r>
+      <w:r>
+        <w:rPr>
+          <w:rFonts w:ascii="Constantia" w:hAnsi="Constantia"/>
+          <w:noProof/>
+          <w:sz w:val="24"/>
+          <w:szCs w:val="24"/>
+        </w:rPr>
+        <w:fldChar w:fldCharType="separate"/>
+      </w:r>
+      <w:r>
+        <w:rPr>
+          <w:rFonts w:ascii="Constantia" w:hAnsi="Constantia"/>
+          <w:noProof/>
+          <w:sz w:val="24"/>
+          <w:szCs w:val="24"/>
+        </w:rPr>
+        <w:t>16</w:t>
       </w:r>
       <w:r>
         <w:rPr>
@@ -2270,7 +2432,7 @@
           <w:sz w:val="24"/>
           <w:szCs w:val="24"/>
         </w:rPr>
-        <w:instrText xml:space="preserve"> PAGEREF _Toc189202097 \h </w:instrText>
+        <w:instrText xml:space="preserve"> PAGEREF _Toc189488080 \h </w:instrText>
       </w:r>
       <w:r>
         <w:rPr>
@@ -2296,7 +2458,7 @@
           <w:sz w:val="24"/>
           <w:szCs w:val="24"/>
         </w:rPr>
-        <w:t>15</w:t>
+        <w:t>16</w:t>
       </w:r>
       <w:r>
         <w:rPr>
@@ -2356,7 +2518,7 @@
           <w:sz w:val="24"/>
           <w:szCs w:val="24"/>
         </w:rPr>
-        <w:instrText xml:space="preserve"> PAGEREF _Toc189202098 \h </w:instrText>
+        <w:instrText xml:space="preserve"> PAGEREF _Toc189488081 \h </w:instrText>
       </w:r>
       <w:r>
         <w:rPr>
@@ -2382,7 +2544,7 @@
           <w:sz w:val="24"/>
           <w:szCs w:val="24"/>
         </w:rPr>
-        <w:t>16</w:t>
+        <w:t>17</w:t>
       </w:r>
       <w:r>
         <w:rPr>
@@ -2481,11 +2643,11 @@
       <w:pPr>
         <w:pStyle w:val="berschrift2"/>
       </w:pPr>
-      <w:bookmarkStart w:id="1" w:name="_Toc189202079"/>
+      <w:bookmarkStart w:id="3" w:name="_Toc189488061"/>
       <w:r>
         <w:t>Dokument-Historie</w:t>
       </w:r>
-      <w:bookmarkEnd w:id="1"/>
+      <w:bookmarkEnd w:id="3"/>
     </w:p>
     <w:p>
       <w:pPr>
@@ -4059,12 +4221,12 @@
       <w:pPr>
         <w:pStyle w:val="berschrift2"/>
       </w:pPr>
-      <w:bookmarkStart w:id="2" w:name="_Toc189202080"/>
+      <w:bookmarkStart w:id="4" w:name="_Toc189488062"/>
       <w:r>
         <w:lastRenderedPageBreak/>
         <w:t>1. Einführung</w:t>
       </w:r>
-      <w:bookmarkEnd w:id="2"/>
+      <w:bookmarkEnd w:id="4"/>
     </w:p>
     <w:p>
       <w:pPr>
@@ -4946,7 +5108,6 @@
         </w:rPr>
         <w:t>Aktvieren/Deaktivieren von Kontakten</w:t>
       </w:r>
-      <w:bookmarkStart w:id="3" w:name="_Toc189202081"/>
     </w:p>
     <w:p>
       <w:pPr>
@@ -4977,7 +5138,7 @@
     <w:p>
       <w:pPr>
         <w:rPr>
-          <w:rStyle w:val="berschrift2Zchn"/>
+          <w:rStyle w:val="berschrift2Zeichen"/>
         </w:rPr>
       </w:pPr>
     </w:p>
@@ -4988,10 +5149,11 @@
           <w:highlight w:val="yellow"/>
         </w:rPr>
       </w:pPr>
+      <w:bookmarkStart w:id="5" w:name="_Toc189488063"/>
       <w:r>
         <w:t>2. Portal-Funktionen</w:t>
       </w:r>
-      <w:bookmarkEnd w:id="3"/>
+      <w:bookmarkEnd w:id="5"/>
     </w:p>
     <w:p>
       <w:pPr>
@@ -5010,11 +5172,11 @@
       <w:pPr>
         <w:pStyle w:val="berschrift3"/>
       </w:pPr>
-      <w:bookmarkStart w:id="4" w:name="_Toc189202082"/>
+      <w:bookmarkStart w:id="6" w:name="_Toc189488064"/>
       <w:r>
         <w:t>2.1 Funktionale Sicht/User-Sicht auf das Portal</w:t>
       </w:r>
-      <w:bookmarkEnd w:id="4"/>
+      <w:bookmarkEnd w:id="6"/>
     </w:p>
     <w:p>
       <w:pPr>
@@ -5537,12 +5699,12 @@
       <w:pPr>
         <w:pStyle w:val="berschrift3"/>
       </w:pPr>
-      <w:bookmarkStart w:id="5" w:name="_Toc189202083"/>
+      <w:bookmarkStart w:id="7" w:name="_Toc189488065"/>
       <w:r>
         <w:lastRenderedPageBreak/>
         <w:t>2.2 Funktionen Detailsicht</w:t>
       </w:r>
-      <w:bookmarkEnd w:id="5"/>
+      <w:bookmarkEnd w:id="7"/>
     </w:p>
     <w:p>
       <w:pPr>
@@ -5935,17 +6097,7 @@
                 <w:szCs w:val="20"/>
                 <w:lang w:val="de-DE"/>
               </w:rPr>
-              <w:t xml:space="preserve">den Button </w:t>
-            </w:r>
-            <w:bookmarkStart w:id="6" w:name="_GoBack"/>
-            <w:bookmarkEnd w:id="6"/>
-            <w:r>
-              <w:rPr>
-                <w:rFonts w:ascii="Constantia" w:hAnsi="Constantia"/>
-                <w:szCs w:val="20"/>
-                <w:lang w:val="de-DE"/>
-              </w:rPr>
-              <w:t>„</w:t>
+              <w:t>den Button „</w:t>
             </w:r>
             <w:r>
               <w:rPr>
@@ -8067,14 +8219,14 @@
       <w:pPr>
         <w:pStyle w:val="berschrift3"/>
       </w:pPr>
-      <w:bookmarkStart w:id="7" w:name="_Toc189202084"/>
+      <w:bookmarkStart w:id="8" w:name="_Toc189488066"/>
       <w:r>
         <w:t xml:space="preserve">2.3 Template </w:t>
       </w:r>
-      <w:bookmarkEnd w:id="7"/>
       <w:r>
         <w:t>Kommandos</w:t>
       </w:r>
+      <w:bookmarkEnd w:id="8"/>
     </w:p>
     <w:p>
       <w:pPr>
@@ -8454,27 +8606,27 @@
         <w:rPr>
           <w:rFonts w:ascii="Constantia" w:hAnsi="Constantia"/>
         </w:rPr>
-        <w:t xml:space="preserve">d.h. je nach Geschlecht </w:t>
+        <w:t>d.h</w:t>
       </w:r>
       <w:proofErr w:type="gramStart"/>
       <w:r>
         <w:rPr>
           <w:rFonts w:ascii="Constantia" w:hAnsi="Constantia"/>
         </w:rPr>
-        <w:t>wird</w:t>
+        <w:t>. je nach Geschlecht wird der linke Ausdruck für weibliche Kontakte und der</w:t>
+      </w:r>
+      <w:r>
+        <w:rPr>
+          <w:rFonts w:ascii="Constantia" w:hAnsi="Constantia"/>
+        </w:rPr>
+        <w:t xml:space="preserve"> rechte Ausdruck für männliche Kontakte ausgegeben z.B.</w:t>
       </w:r>
       <w:proofErr w:type="gramEnd"/>
       <w:r>
         <w:rPr>
           <w:rFonts w:ascii="Constantia" w:hAnsi="Constantia"/>
         </w:rPr>
-        <w:t xml:space="preserve"> der linke Ausdruck für weibliche Kontakte und der</w:t>
-      </w:r>
-      <w:r>
-        <w:rPr>
-          <w:rFonts w:ascii="Constantia" w:hAnsi="Constantia"/>
-        </w:rPr>
-        <w:t xml:space="preserve"> rechte Ausdruck für männliche Kontakte ausgegeben z.B. </w:t>
+        <w:t xml:space="preserve"> </w:t>
       </w:r>
       <w:r>
         <w:rPr>
@@ -8613,7 +8765,6 @@
       <w:r>
         <w:br w:type="page"/>
       </w:r>
-      <w:bookmarkStart w:id="8" w:name="_Toc189202085"/>
     </w:p>
     <w:p>
       <w:pPr>
@@ -8624,11 +8775,12 @@
       <w:pPr>
         <w:pStyle w:val="berschrift2"/>
         <w:rPr>
-          <w:rStyle w:val="berschrift2Zchn"/>
+          <w:rStyle w:val="berschrift2Zeichen"/>
           <w:b/>
           <w:bCs/>
         </w:rPr>
       </w:pPr>
+      <w:bookmarkStart w:id="9" w:name="_Toc189488067"/>
       <w:r>
         <w:t xml:space="preserve">3. </w:t>
       </w:r>
@@ -8638,13 +8790,13 @@
       <w:r>
         <w:t>Architektur</w:t>
       </w:r>
-      <w:bookmarkEnd w:id="8"/>
+      <w:bookmarkEnd w:id="9"/>
     </w:p>
     <w:p>
       <w:pPr>
         <w:pStyle w:val="KeinLeerraum"/>
         <w:rPr>
-          <w:rStyle w:val="berschrift2Zchn"/>
+          <w:rStyle w:val="berschrift2Zeichen"/>
         </w:rPr>
       </w:pPr>
     </w:p>
@@ -8652,7 +8804,7 @@
       <w:pPr>
         <w:pStyle w:val="KeinLeerraum"/>
         <w:rPr>
-          <w:rStyle w:val="berschrift2Zchn"/>
+          <w:rStyle w:val="berschrift2Zeichen"/>
         </w:rPr>
       </w:pPr>
     </w:p>
@@ -8838,7 +8990,7 @@
       <w:pPr>
         <w:pStyle w:val="berschrift3"/>
       </w:pPr>
-      <w:bookmarkStart w:id="9" w:name="_Toc189202086"/>
+      <w:bookmarkStart w:id="10" w:name="_Toc189488068"/>
       <w:r>
         <w:lastRenderedPageBreak/>
         <w:t>3</w:t>
@@ -8849,7 +9001,7 @@
       <w:r>
         <w:t>1 GUI</w:t>
       </w:r>
-      <w:bookmarkEnd w:id="9"/>
+      <w:bookmarkEnd w:id="10"/>
     </w:p>
     <w:p/>
     <w:p>
@@ -8879,14 +9031,14 @@
       <w:pPr>
         <w:pStyle w:val="berschrift3"/>
       </w:pPr>
-      <w:bookmarkStart w:id="10" w:name="_Toc189202087"/>
+      <w:bookmarkStart w:id="11" w:name="_Toc189488069"/>
       <w:r>
         <w:t>3.</w:t>
       </w:r>
       <w:r>
         <w:t>2 Controller</w:t>
       </w:r>
-      <w:bookmarkEnd w:id="10"/>
+      <w:bookmarkEnd w:id="11"/>
     </w:p>
     <w:p>
       <w:pPr>
@@ -8996,7 +9148,7 @@
       <w:pPr>
         <w:pStyle w:val="berschrift3"/>
       </w:pPr>
-      <w:bookmarkStart w:id="11" w:name="_Toc189202088"/>
+      <w:bookmarkStart w:id="12" w:name="_Toc189488070"/>
       <w:r>
         <w:t>3.</w:t>
       </w:r>
@@ -9006,7 +9158,7 @@
       <w:r>
         <w:t xml:space="preserve"> Manager</w:t>
       </w:r>
-      <w:bookmarkEnd w:id="11"/>
+      <w:bookmarkEnd w:id="12"/>
     </w:p>
     <w:p>
       <w:pPr>
@@ -9217,7 +9369,7 @@
       <w:pPr>
         <w:pStyle w:val="berschrift3"/>
       </w:pPr>
-      <w:bookmarkStart w:id="12" w:name="_Toc189202089"/>
+      <w:bookmarkStart w:id="13" w:name="_Toc189488071"/>
       <w:r>
         <w:t>3.</w:t>
       </w:r>
@@ -9227,7 +9379,7 @@
       <w:r>
         <w:t xml:space="preserve"> Model</w:t>
       </w:r>
-      <w:bookmarkEnd w:id="12"/>
+      <w:bookmarkEnd w:id="13"/>
     </w:p>
     <w:p>
       <w:pPr>
@@ -10206,7 +10358,7 @@
       <w:pPr>
         <w:pStyle w:val="berschrift3"/>
       </w:pPr>
-      <w:bookmarkStart w:id="13" w:name="_Toc189202090"/>
+      <w:bookmarkStart w:id="14" w:name="_Toc189488072"/>
       <w:r>
         <w:t>3.</w:t>
       </w:r>
@@ -10216,7 +10368,7 @@
       <w:r>
         <w:t xml:space="preserve"> DAO</w:t>
       </w:r>
-      <w:bookmarkEnd w:id="13"/>
+      <w:bookmarkEnd w:id="14"/>
     </w:p>
     <w:p>
       <w:pPr>
@@ -10325,7 +10477,7 @@
       <w:pPr>
         <w:pStyle w:val="berschrift3"/>
       </w:pPr>
-      <w:bookmarkStart w:id="14" w:name="_Toc189202091"/>
+      <w:bookmarkStart w:id="15" w:name="_Toc189488073"/>
       <w:r>
         <w:t>3.</w:t>
       </w:r>
@@ -10335,7 +10487,7 @@
       <w:r>
         <w:t>Datenbank</w:t>
       </w:r>
-      <w:bookmarkEnd w:id="14"/>
+      <w:bookmarkEnd w:id="15"/>
     </w:p>
     <w:p>
       <w:pPr>
@@ -10418,14 +10570,14 @@
       <w:pPr>
         <w:pStyle w:val="KeinLeerraum"/>
       </w:pPr>
-      <w:bookmarkStart w:id="15" w:name="qYpmX_SGAqFkJQ2s"/>
+      <w:bookmarkStart w:id="16" w:name="qYpmX_SGAqFkJQ2s"/>
       <w:r>
         <w:t>Entity-</w:t>
       </w:r>
       <w:r>
         <w:t>Relationship Diagramm</w:t>
       </w:r>
-      <w:bookmarkEnd w:id="15"/>
+      <w:bookmarkEnd w:id="16"/>
     </w:p>
     <w:p>
       <w:r>
@@ -10544,7 +10696,7 @@
       <w:pPr>
         <w:pStyle w:val="berschrift3"/>
       </w:pPr>
-      <w:bookmarkStart w:id="16" w:name="_Toc189202092"/>
+      <w:bookmarkStart w:id="17" w:name="_Toc189488074"/>
       <w:r>
         <w:lastRenderedPageBreak/>
         <w:t>3.7</w:t>
@@ -10552,7 +10704,7 @@
       <w:r>
         <w:t xml:space="preserve"> Interaktion mit Google</w:t>
       </w:r>
-      <w:bookmarkEnd w:id="16"/>
+      <w:bookmarkEnd w:id="17"/>
     </w:p>
     <w:p>
       <w:pPr>
@@ -10711,12 +10863,12 @@
       <w:pPr>
         <w:pStyle w:val="berschrift2"/>
       </w:pPr>
-      <w:bookmarkStart w:id="17" w:name="_Toc189202093"/>
+      <w:bookmarkStart w:id="18" w:name="_Toc189488075"/>
       <w:r>
         <w:lastRenderedPageBreak/>
         <w:t>4. Systemvoraussetzungen</w:t>
       </w:r>
-      <w:bookmarkEnd w:id="17"/>
+      <w:bookmarkEnd w:id="18"/>
     </w:p>
     <w:p>
       <w:pPr>
@@ -10741,14 +10893,14 @@
       <w:pPr>
         <w:pStyle w:val="berschrift3"/>
       </w:pPr>
-      <w:bookmarkStart w:id="18" w:name="_Toc189202094"/>
+      <w:bookmarkStart w:id="19" w:name="_Toc189488076"/>
       <w:r>
         <w:t>4.1</w:t>
       </w:r>
       <w:r>
         <w:t xml:space="preserve"> Allgemeine Voraussetzungen</w:t>
       </w:r>
-      <w:bookmarkEnd w:id="18"/>
+      <w:bookmarkEnd w:id="19"/>
     </w:p>
     <w:p>
       <w:pPr>
@@ -11442,7 +11594,7 @@
           <w:szCs w:val="23"/>
         </w:rPr>
       </w:pPr>
-      <w:bookmarkStart w:id="19" w:name="_Toc189202095"/>
+      <w:bookmarkStart w:id="20" w:name="_Toc189488077"/>
       <w:r>
         <w:t>4.2</w:t>
       </w:r>
@@ -11452,7 +11604,7 @@
       <w:r>
         <w:t>Hinweise zur Installation</w:t>
       </w:r>
-      <w:bookmarkEnd w:id="19"/>
+      <w:bookmarkEnd w:id="20"/>
     </w:p>
     <w:p>
       <w:pPr>
@@ -11682,6 +11834,168 @@
           <w:szCs w:val="28"/>
         </w:rPr>
       </w:pPr>
+      <w:r>
+        <w:rPr>
+          <w:rFonts w:ascii="Constantia" w:hAnsi="Constantia" w:cs="MDBPAN+Arial,Bold"/>
+          <w:b/>
+          <w:bCs/>
+          <w:color w:val="000000"/>
+          <w:sz w:val="28"/>
+          <w:szCs w:val="28"/>
+        </w:rPr>
+        <w:br w:type="page"/>
+      </w:r>
+    </w:p>
+    <w:p>
+      <w:pPr>
+        <w:pStyle w:val="berschrift2"/>
+      </w:pPr>
+      <w:bookmarkStart w:id="21" w:name="_Toc189488078"/>
+      <w:r>
+        <w:lastRenderedPageBreak/>
+        <w:t xml:space="preserve">5. </w:t>
+      </w:r>
+      <w:proofErr w:type="spellStart"/>
+      <w:r>
+        <w:t>Issues</w:t>
+      </w:r>
+      <w:bookmarkEnd w:id="21"/>
+      <w:proofErr w:type="spellEnd"/>
+    </w:p>
+    <w:p>
+      <w:pPr>
+        <w:pStyle w:val="KeinLeerraum"/>
+      </w:pPr>
+    </w:p>
+    <w:p>
+      <w:pPr>
+        <w:pStyle w:val="KeinLeerraum"/>
+        <w:rPr>
+          <w:b/>
+          <w:u w:val="single"/>
+        </w:rPr>
+      </w:pPr>
+      <w:proofErr w:type="spellStart"/>
+      <w:r>
+        <w:rPr>
+          <w:b/>
+          <w:u w:val="single"/>
+        </w:rPr>
+        <w:t>Issue</w:t>
+      </w:r>
+      <w:proofErr w:type="spellEnd"/>
+      <w:r>
+        <w:rPr>
+          <w:b/>
+          <w:u w:val="single"/>
+        </w:rPr>
+        <w:t xml:space="preserve"> #1</w:t>
+      </w:r>
+    </w:p>
+    <w:p>
+      <w:pPr>
+        <w:pStyle w:val="KeinLeerraum"/>
+      </w:pPr>
+      <w:proofErr w:type="spellStart"/>
+      <w:r>
+        <w:t>TemplateParser</w:t>
+      </w:r>
+      <w:proofErr w:type="spellEnd"/>
+      <w:r>
+        <w:t xml:space="preserve"> – Wenn man in einem Template zwei Ausdrücke direkt hintereinander schreibt wird dies als ein Ausdruck erkannt und der enthaltene Befehl wird nicht gefunden.</w:t>
+      </w:r>
+    </w:p>
+    <w:p>
+      <w:pPr>
+        <w:pStyle w:val="KeinLeerraum"/>
+      </w:pPr>
+      <w:r>
+        <w:t>Beispiel: ${</w:t>
+      </w:r>
+      <w:proofErr w:type="spellStart"/>
+      <w:r>
+        <w:t>name</w:t>
+      </w:r>
+      <w:proofErr w:type="spellEnd"/>
+      <w:r>
+        <w:t>}{</w:t>
+      </w:r>
+      <w:proofErr w:type="spellStart"/>
+      <w:r>
+        <w:t>name</w:t>
+      </w:r>
+      <w:proofErr w:type="spellEnd"/>
+      <w:r>
+        <w:t>}  wird erkannt als ${&lt;</w:t>
+      </w:r>
+      <w:proofErr w:type="spellStart"/>
+      <w:r>
+        <w:t>name</w:t>
+      </w:r>
+      <w:proofErr w:type="spellEnd"/>
+      <w:r>
+        <w:t>${</w:t>
+      </w:r>
+      <w:proofErr w:type="spellStart"/>
+      <w:r>
+        <w:t>name</w:t>
+      </w:r>
+      <w:proofErr w:type="spellEnd"/>
+      <w:r>
+        <w:t>&gt;}</w:t>
+      </w:r>
+    </w:p>
+    <w:p>
+      <w:pPr>
+        <w:pStyle w:val="KeinLeerraum"/>
+      </w:pPr>
+    </w:p>
+    <w:p>
+      <w:pPr>
+        <w:pStyle w:val="KeinLeerraum"/>
+        <w:rPr>
+          <w:b/>
+          <w:u w:val="single"/>
+        </w:rPr>
+      </w:pPr>
+      <w:proofErr w:type="spellStart"/>
+      <w:r>
+        <w:rPr>
+          <w:b/>
+          <w:u w:val="single"/>
+        </w:rPr>
+        <w:t>Issue</w:t>
+      </w:r>
+      <w:proofErr w:type="spellEnd"/>
+      <w:r>
+        <w:rPr>
+          <w:b/>
+          <w:u w:val="single"/>
+        </w:rPr>
+        <w:t xml:space="preserve"> #2</w:t>
+      </w:r>
+    </w:p>
+    <w:p>
+      <w:pPr>
+        <w:pStyle w:val="KeinLeerraum"/>
+      </w:pPr>
+      <w:r>
+        <w:t>GUI – Bei</w:t>
+      </w:r>
+      <w:r>
+        <w:t xml:space="preserve">m </w:t>
+      </w:r>
+      <w:r>
+        <w:t>Filtern nach aktiven Kontakten</w:t>
+      </w:r>
+      <w:proofErr w:type="gramStart"/>
+      <w:r>
+        <w:t>, werden</w:t>
+      </w:r>
+      <w:proofErr w:type="gramEnd"/>
+      <w:r>
+        <w:t xml:space="preserve"> die Kontakte als deaktiviert angezeigt, intern ist dies jedoch nicht der Fall.</w:t>
+      </w:r>
     </w:p>
     <w:p>
       <w:pPr>
@@ -11708,15 +12022,18 @@
       <w:pPr>
         <w:pStyle w:val="berschrift2"/>
       </w:pPr>
-      <w:bookmarkStart w:id="20" w:name="_Toc189202096"/>
+      <w:bookmarkStart w:id="22" w:name="_Toc189488079"/>
       <w:r>
         <w:lastRenderedPageBreak/>
-        <w:t xml:space="preserve">5. </w:t>
+        <w:t>6</w:t>
+      </w:r>
+      <w:r>
+        <w:t xml:space="preserve">. </w:t>
       </w:r>
       <w:r>
         <w:t>Anhang</w:t>
       </w:r>
-      <w:bookmarkEnd w:id="20"/>
+      <w:bookmarkEnd w:id="22"/>
     </w:p>
     <w:p>
       <w:pPr>
@@ -11730,14 +12047,14 @@
       <w:pPr>
         <w:pStyle w:val="berschrift3"/>
       </w:pPr>
-      <w:bookmarkStart w:id="21" w:name="_Toc189202097"/>
+      <w:bookmarkStart w:id="23" w:name="_Toc189488080"/>
       <w:r>
         <w:t>A1</w:t>
       </w:r>
       <w:r>
         <w:t xml:space="preserve"> Datenbank ERR-Diagramm</w:t>
       </w:r>
-      <w:bookmarkEnd w:id="21"/>
+      <w:bookmarkEnd w:id="23"/>
     </w:p>
     <w:p>
       <w:pPr>
@@ -11839,14 +12156,14 @@
       <w:pPr>
         <w:pStyle w:val="berschrift3"/>
       </w:pPr>
-      <w:bookmarkStart w:id="22" w:name="_Toc189202098"/>
+      <w:bookmarkStart w:id="24" w:name="_Toc189488081"/>
       <w:r>
         <w:t>A2</w:t>
       </w:r>
       <w:r>
         <w:t xml:space="preserve"> Klassen-Diagrammübersicht</w:t>
       </w:r>
-      <w:bookmarkEnd w:id="22"/>
+      <w:bookmarkEnd w:id="24"/>
     </w:p>
     <w:p>
       <w:pPr>
@@ -11913,7 +12230,7 @@
 </file>
 
 <file path=word/endnotes.xml><?xml version="1.0" encoding="utf-8"?>
-<w:endnotes xmlns:wpc="http://schemas.microsoft.com/office/word/2010/wordprocessingCanvas" xmlns:mc="http://schemas.openxmlformats.org/markup-compatibility/2006" xmlns:o="urn:schemas-microsoft-com:office:office" xmlns:r="http://schemas.openxmlformats.org/officeDocument/2006/relationships" xmlns:m="http://schemas.openxmlformats.org/officeDocument/2006/math" xmlns:v="urn:schemas-microsoft-com:vml" xmlns:wp14="http://schemas.microsoft.com/office/word/2010/wordprocessingDrawing" xmlns:wp="http://schemas.openxmlformats.org/drawingml/2006/wordprocessingDrawing" xmlns:w10="urn:schemas-microsoft-com:office:word" xmlns:w="http://schemas.openxmlformats.org/wordprocessingml/2006/main" xmlns:w14="http://schemas.microsoft.com/office/word/2010/wordml" xmlns:wpg="http://schemas.microsoft.com/office/word/2010/wordprocessingGroup" xmlns:wpi="http://schemas.microsoft.com/office/word/2010/wordprocessingInk" xmlns:wne="http://schemas.microsoft.com/office/word/2006/wordml" xmlns:wps="http://schemas.microsoft.com/office/word/2010/wordprocessingShape" mc:Ignorable="w14 wp14">
+<w:endnotes xmlns:wpc="http://schemas.microsoft.com/office/word/2010/wordprocessingCanvas" xmlns:mo="http://schemas.microsoft.com/office/mac/office/2008/main" xmlns:mc="http://schemas.openxmlformats.org/markup-compatibility/2006" xmlns:mv="urn:schemas-microsoft-com:mac:vml" xmlns:o="urn:schemas-microsoft-com:office:office" xmlns:r="http://schemas.openxmlformats.org/officeDocument/2006/relationships" xmlns:m="http://schemas.openxmlformats.org/officeDocument/2006/math" xmlns:v="urn:schemas-microsoft-com:vml" xmlns:wp14="http://schemas.microsoft.com/office/word/2010/wordprocessingDrawing" xmlns:wp="http://schemas.openxmlformats.org/drawingml/2006/wordprocessingDrawing" xmlns:w10="urn:schemas-microsoft-com:office:word" xmlns:w="http://schemas.openxmlformats.org/wordprocessingml/2006/main" xmlns:w14="http://schemas.microsoft.com/office/word/2010/wordml" xmlns:wpg="http://schemas.microsoft.com/office/word/2010/wordprocessingGroup" xmlns:wpi="http://schemas.microsoft.com/office/word/2010/wordprocessingInk" xmlns:wne="http://schemas.microsoft.com/office/word/2006/wordml" xmlns:wps="http://schemas.microsoft.com/office/word/2010/wordprocessingShape" mc:Ignorable="w14 wp14">
   <w:endnote w:type="separator" w:id="-1">
     <w:p>
       <w:pPr>
@@ -11938,7 +12255,7 @@
 </file>
 
 <file path=word/footer1.xml><?xml version="1.0" encoding="utf-8"?>
-<w:ftr xmlns:wpc="http://schemas.microsoft.com/office/word/2010/wordprocessingCanvas" xmlns:mc="http://schemas.openxmlformats.org/markup-compatibility/2006" xmlns:o="urn:schemas-microsoft-com:office:office" xmlns:r="http://schemas.openxmlformats.org/officeDocument/2006/relationships" xmlns:m="http://schemas.openxmlformats.org/officeDocument/2006/math" xmlns:v="urn:schemas-microsoft-com:vml" xmlns:wp14="http://schemas.microsoft.com/office/word/2010/wordprocessingDrawing" xmlns:wp="http://schemas.openxmlformats.org/drawingml/2006/wordprocessingDrawing" xmlns:w10="urn:schemas-microsoft-com:office:word" xmlns:w="http://schemas.openxmlformats.org/wordprocessingml/2006/main" xmlns:w14="http://schemas.microsoft.com/office/word/2010/wordml" xmlns:wpg="http://schemas.microsoft.com/office/word/2010/wordprocessingGroup" xmlns:wpi="http://schemas.microsoft.com/office/word/2010/wordprocessingInk" xmlns:wne="http://schemas.microsoft.com/office/word/2006/wordml" xmlns:wps="http://schemas.microsoft.com/office/word/2010/wordprocessingShape" mc:Ignorable="w14 wp14">
+<w:ftr xmlns:wpc="http://schemas.microsoft.com/office/word/2010/wordprocessingCanvas" xmlns:mo="http://schemas.microsoft.com/office/mac/office/2008/main" xmlns:mc="http://schemas.openxmlformats.org/markup-compatibility/2006" xmlns:mv="urn:schemas-microsoft-com:mac:vml" xmlns:o="urn:schemas-microsoft-com:office:office" xmlns:r="http://schemas.openxmlformats.org/officeDocument/2006/relationships" xmlns:m="http://schemas.openxmlformats.org/officeDocument/2006/math" xmlns:v="urn:schemas-microsoft-com:vml" xmlns:wp14="http://schemas.microsoft.com/office/word/2010/wordprocessingDrawing" xmlns:wp="http://schemas.openxmlformats.org/drawingml/2006/wordprocessingDrawing" xmlns:w10="urn:schemas-microsoft-com:office:word" xmlns:w="http://schemas.openxmlformats.org/wordprocessingml/2006/main" xmlns:w14="http://schemas.microsoft.com/office/word/2010/wordml" xmlns:wpg="http://schemas.microsoft.com/office/word/2010/wordprocessingGroup" xmlns:wpi="http://schemas.microsoft.com/office/word/2010/wordprocessingInk" xmlns:wne="http://schemas.microsoft.com/office/word/2006/wordml" xmlns:wps="http://schemas.microsoft.com/office/word/2010/wordprocessingShape" mc:Ignorable="w14 wp14">
   <w:tbl>
     <w:tblPr>
       <w:tblW w:w="5000" w:type="pct"/>
@@ -12037,7 +12354,7 @@
               <w:noProof/>
               <w:color w:val="FFFFFF" w:themeColor="background1"/>
             </w:rPr>
-            <w:t>7</w:t>
+            <w:t>2</w:t>
           </w:r>
           <w:r>
             <w:rPr>
@@ -12059,7 +12376,7 @@
 </file>
 
 <file path=word/footnotes.xml><?xml version="1.0" encoding="utf-8"?>
-<w:footnotes xmlns:wpc="http://schemas.microsoft.com/office/word/2010/wordprocessingCanvas" xmlns:mc="http://schemas.openxmlformats.org/markup-compatibility/2006" xmlns:o="urn:schemas-microsoft-com:office:office" xmlns:r="http://schemas.openxmlformats.org/officeDocument/2006/relationships" xmlns:m="http://schemas.openxmlformats.org/officeDocument/2006/math" xmlns:v="urn:schemas-microsoft-com:vml" xmlns:wp14="http://schemas.microsoft.com/office/word/2010/wordprocessingDrawing" xmlns:wp="http://schemas.openxmlformats.org/drawingml/2006/wordprocessingDrawing" xmlns:w10="urn:schemas-microsoft-com:office:word" xmlns:w="http://schemas.openxmlformats.org/wordprocessingml/2006/main" xmlns:w14="http://schemas.microsoft.com/office/word/2010/wordml" xmlns:wpg="http://schemas.microsoft.com/office/word/2010/wordprocessingGroup" xmlns:wpi="http://schemas.microsoft.com/office/word/2010/wordprocessingInk" xmlns:wne="http://schemas.microsoft.com/office/word/2006/wordml" xmlns:wps="http://schemas.microsoft.com/office/word/2010/wordprocessingShape" mc:Ignorable="w14 wp14">
+<w:footnotes xmlns:wpc="http://schemas.microsoft.com/office/word/2010/wordprocessingCanvas" xmlns:mo="http://schemas.microsoft.com/office/mac/office/2008/main" xmlns:mc="http://schemas.openxmlformats.org/markup-compatibility/2006" xmlns:mv="urn:schemas-microsoft-com:mac:vml" xmlns:o="urn:schemas-microsoft-com:office:office" xmlns:r="http://schemas.openxmlformats.org/officeDocument/2006/relationships" xmlns:m="http://schemas.openxmlformats.org/officeDocument/2006/math" xmlns:v="urn:schemas-microsoft-com:vml" xmlns:wp14="http://schemas.microsoft.com/office/word/2010/wordprocessingDrawing" xmlns:wp="http://schemas.openxmlformats.org/drawingml/2006/wordprocessingDrawing" xmlns:w10="urn:schemas-microsoft-com:office:word" xmlns:w="http://schemas.openxmlformats.org/wordprocessingml/2006/main" xmlns:w14="http://schemas.microsoft.com/office/word/2010/wordml" xmlns:wpg="http://schemas.microsoft.com/office/word/2010/wordprocessingGroup" xmlns:wpi="http://schemas.microsoft.com/office/word/2010/wordprocessingInk" xmlns:wne="http://schemas.microsoft.com/office/word/2006/wordml" xmlns:wps="http://schemas.microsoft.com/office/word/2010/wordprocessingShape" mc:Ignorable="w14 wp14">
   <w:footnote w:type="separator" w:id="-1">
     <w:p>
       <w:pPr>
@@ -12084,7 +12401,7 @@
 </file>
 
 <file path=word/header1.xml><?xml version="1.0" encoding="utf-8"?>
-<w:hdr xmlns:wpc="http://schemas.microsoft.com/office/word/2010/wordprocessingCanvas" xmlns:mc="http://schemas.openxmlformats.org/markup-compatibility/2006" xmlns:o="urn:schemas-microsoft-com:office:office" xmlns:r="http://schemas.openxmlformats.org/officeDocument/2006/relationships" xmlns:m="http://schemas.openxmlformats.org/officeDocument/2006/math" xmlns:v="urn:schemas-microsoft-com:vml" xmlns:wp14="http://schemas.microsoft.com/office/word/2010/wordprocessingDrawing" xmlns:wp="http://schemas.openxmlformats.org/drawingml/2006/wordprocessingDrawing" xmlns:w10="urn:schemas-microsoft-com:office:word" xmlns:w="http://schemas.openxmlformats.org/wordprocessingml/2006/main" xmlns:w14="http://schemas.microsoft.com/office/word/2010/wordml" xmlns:wpg="http://schemas.microsoft.com/office/word/2010/wordprocessingGroup" xmlns:wpi="http://schemas.microsoft.com/office/word/2010/wordprocessingInk" xmlns:wne="http://schemas.microsoft.com/office/word/2006/wordml" xmlns:wps="http://schemas.microsoft.com/office/word/2010/wordprocessingShape" mc:Ignorable="w14 wp14">
+<w:hdr xmlns:wpc="http://schemas.microsoft.com/office/word/2010/wordprocessingCanvas" xmlns:mo="http://schemas.microsoft.com/office/mac/office/2008/main" xmlns:mc="http://schemas.openxmlformats.org/markup-compatibility/2006" xmlns:mv="urn:schemas-microsoft-com:mac:vml" xmlns:o="urn:schemas-microsoft-com:office:office" xmlns:r="http://schemas.openxmlformats.org/officeDocument/2006/relationships" xmlns:m="http://schemas.openxmlformats.org/officeDocument/2006/math" xmlns:v="urn:schemas-microsoft-com:vml" xmlns:wp14="http://schemas.microsoft.com/office/word/2010/wordprocessingDrawing" xmlns:wp="http://schemas.openxmlformats.org/drawingml/2006/wordprocessingDrawing" xmlns:w10="urn:schemas-microsoft-com:office:word" xmlns:w="http://schemas.openxmlformats.org/wordprocessingml/2006/main" xmlns:w14="http://schemas.microsoft.com/office/word/2010/wordml" xmlns:wpg="http://schemas.microsoft.com/office/word/2010/wordprocessingGroup" xmlns:wpi="http://schemas.microsoft.com/office/word/2010/wordprocessingInk" xmlns:wne="http://schemas.microsoft.com/office/word/2006/wordml" xmlns:wps="http://schemas.microsoft.com/office/word/2010/wordprocessingShape" mc:Ignorable="w14 wp14">
   <w:p>
     <w:pPr>
       <w:spacing w:before="45" w:after="30" w:line="240" w:lineRule="auto"/>
@@ -12117,7 +12434,7 @@
 </file>
 
 <file path=word/numbering.xml><?xml version="1.0" encoding="utf-8"?>
-<w:numbering xmlns:wpc="http://schemas.microsoft.com/office/word/2010/wordprocessingCanvas" xmlns:mc="http://schemas.openxmlformats.org/markup-compatibility/2006" xmlns:o="urn:schemas-microsoft-com:office:office" xmlns:r="http://schemas.openxmlformats.org/officeDocument/2006/relationships" xmlns:m="http://schemas.openxmlformats.org/officeDocument/2006/math" xmlns:v="urn:schemas-microsoft-com:vml" xmlns:wp14="http://schemas.microsoft.com/office/word/2010/wordprocessingDrawing" xmlns:wp="http://schemas.openxmlformats.org/drawingml/2006/wordprocessingDrawing" xmlns:w10="urn:schemas-microsoft-com:office:word" xmlns:w="http://schemas.openxmlformats.org/wordprocessingml/2006/main" xmlns:w14="http://schemas.microsoft.com/office/word/2010/wordml" xmlns:wpg="http://schemas.microsoft.com/office/word/2010/wordprocessingGroup" xmlns:wpi="http://schemas.microsoft.com/office/word/2010/wordprocessingInk" xmlns:wne="http://schemas.microsoft.com/office/word/2006/wordml" xmlns:wps="http://schemas.microsoft.com/office/word/2010/wordprocessingShape" mc:Ignorable="w14 wp14">
+<w:numbering xmlns:wpc="http://schemas.microsoft.com/office/word/2010/wordprocessingCanvas" xmlns:mo="http://schemas.microsoft.com/office/mac/office/2008/main" xmlns:mc="http://schemas.openxmlformats.org/markup-compatibility/2006" xmlns:mv="urn:schemas-microsoft-com:mac:vml" xmlns:o="urn:schemas-microsoft-com:office:office" xmlns:r="http://schemas.openxmlformats.org/officeDocument/2006/relationships" xmlns:m="http://schemas.openxmlformats.org/officeDocument/2006/math" xmlns:v="urn:schemas-microsoft-com:vml" xmlns:wp14="http://schemas.microsoft.com/office/word/2010/wordprocessingDrawing" xmlns:wp="http://schemas.openxmlformats.org/drawingml/2006/wordprocessingDrawing" xmlns:w10="urn:schemas-microsoft-com:office:word" xmlns:w="http://schemas.openxmlformats.org/wordprocessingml/2006/main" xmlns:w14="http://schemas.microsoft.com/office/word/2010/wordml" xmlns:wpg="http://schemas.microsoft.com/office/word/2010/wordprocessingGroup" xmlns:wpi="http://schemas.microsoft.com/office/word/2010/wordprocessingInk" xmlns:wne="http://schemas.microsoft.com/office/word/2006/wordml" xmlns:wps="http://schemas.microsoft.com/office/word/2010/wordprocessingShape" mc:Ignorable="w14 wp14">
   <w:abstractNum w:abstractNumId="0">
     <w:nsid w:val="0063041F"/>
     <w:multiLevelType w:val="hybridMultilevel"/>
@@ -13674,7 +13991,7 @@
       </w:pPr>
     </w:pPrDefault>
   </w:docDefaults>
-  <w:latentStyles w:defLockedState="0" w:defUIPriority="99" w:defSemiHidden="1" w:defUnhideWhenUsed="1" w:defQFormat="0" w:count="267">
+  <w:latentStyles w:defLockedState="0" w:defUIPriority="99" w:defSemiHidden="1" w:defUnhideWhenUsed="1" w:defQFormat="0" w:count="276">
     <w:lsdException w:name="Normal" w:semiHidden="0" w:uiPriority="0" w:unhideWhenUsed="0" w:qFormat="1"/>
     <w:lsdException w:name="heading 1" w:semiHidden="0" w:unhideWhenUsed="0" w:qFormat="1"/>
     <w:lsdException w:name="heading 2" w:uiPriority="9" w:qFormat="1"/>
@@ -13819,7 +14136,7 @@
     <w:name w:val="heading 1"/>
     <w:basedOn w:val="Default"/>
     <w:next w:val="Default"/>
-    <w:link w:val="berschrift1Zchn"/>
+    <w:link w:val="berschrift1Zeichen"/>
     <w:uiPriority w:val="99"/>
     <w:qFormat/>
     <w:rsid w:val="00A67670"/>
@@ -13835,7 +14152,7 @@
     <w:name w:val="heading 2"/>
     <w:basedOn w:val="Standard"/>
     <w:next w:val="Standard"/>
-    <w:link w:val="berschrift2Zchn"/>
+    <w:link w:val="berschrift2Zeichen"/>
     <w:uiPriority w:val="9"/>
     <w:unhideWhenUsed/>
     <w:qFormat/>
@@ -13859,7 +14176,7 @@
     <w:name w:val="heading 3"/>
     <w:basedOn w:val="Standard"/>
     <w:next w:val="Standard"/>
-    <w:link w:val="berschrift3Zchn"/>
+    <w:link w:val="berschrift3Zeichen"/>
     <w:uiPriority w:val="9"/>
     <w:unhideWhenUsed/>
     <w:qFormat/>
@@ -13881,7 +14198,7 @@
     <w:name w:val="heading 4"/>
     <w:basedOn w:val="Standard"/>
     <w:next w:val="Standard"/>
-    <w:link w:val="berschrift4Zchn"/>
+    <w:link w:val="berschrift4Zeichen"/>
     <w:uiPriority w:val="9"/>
     <w:unhideWhenUsed/>
     <w:qFormat/>
@@ -13901,7 +14218,7 @@
       <w:color w:val="4F81BD" w:themeColor="accent1"/>
     </w:rPr>
   </w:style>
-  <w:style w:type="character" w:default="1" w:styleId="Absatz-Standardschriftart">
+  <w:style w:type="character" w:default="1" w:styleId="Absatzstandardschriftart">
     <w:name w:val="Default Paragraph Font"/>
     <w:uiPriority w:val="1"/>
     <w:semiHidden/>
@@ -13968,9 +14285,9 @@
       <w:ind w:left="440"/>
     </w:pPr>
   </w:style>
-  <w:style w:type="character" w:customStyle="1" w:styleId="berschrift1Zchn">
-    <w:name w:val="Überschrift 1 Zchn"/>
-    <w:basedOn w:val="Absatz-Standardschriftart"/>
+  <w:style w:type="character" w:customStyle="1" w:styleId="berschrift1Zeichen">
+    <w:name w:val="Überschrift 1 Zeichen"/>
+    <w:basedOn w:val="Absatzstandardschriftart"/>
     <w:link w:val="berschrift1"/>
     <w:uiPriority w:val="99"/>
     <w:rsid w:val="00A67670"/>
@@ -13996,9 +14313,9 @@
       <w:szCs w:val="24"/>
     </w:rPr>
   </w:style>
-  <w:style w:type="character" w:customStyle="1" w:styleId="berschrift2Zchn">
-    <w:name w:val="Überschrift 2 Zchn"/>
-    <w:basedOn w:val="Absatz-Standardschriftart"/>
+  <w:style w:type="character" w:customStyle="1" w:styleId="berschrift2Zeichen">
+    <w:name w:val="Überschrift 2 Zeichen"/>
+    <w:basedOn w:val="Absatzstandardschriftart"/>
     <w:link w:val="berschrift2"/>
     <w:uiPriority w:val="9"/>
     <w:rsid w:val="002B53A4"/>
@@ -14011,9 +14328,9 @@
       <w:szCs w:val="26"/>
     </w:rPr>
   </w:style>
-  <w:style w:type="character" w:customStyle="1" w:styleId="berschrift3Zchn">
-    <w:name w:val="Überschrift 3 Zchn"/>
-    <w:basedOn w:val="Absatz-Standardschriftart"/>
+  <w:style w:type="character" w:customStyle="1" w:styleId="berschrift3Zeichen">
+    <w:name w:val="Überschrift 3 Zeichen"/>
+    <w:basedOn w:val="Absatzstandardschriftart"/>
     <w:link w:val="berschrift3"/>
     <w:uiPriority w:val="9"/>
     <w:rsid w:val="002B53A4"/>
@@ -14028,7 +14345,7 @@
     <w:name w:val="Body Text"/>
     <w:basedOn w:val="Default"/>
     <w:next w:val="Default"/>
-    <w:link w:val="TextkrperZchn"/>
+    <w:link w:val="TextkrperZeichen"/>
     <w:uiPriority w:val="99"/>
     <w:rsid w:val="002B53A4"/>
     <w:rPr>
@@ -14036,9 +14353,9 @@
       <w:color w:val="auto"/>
     </w:rPr>
   </w:style>
-  <w:style w:type="character" w:customStyle="1" w:styleId="TextkrperZchn">
-    <w:name w:val="Textkörper Zchn"/>
-    <w:basedOn w:val="Absatz-Standardschriftart"/>
+  <w:style w:type="character" w:customStyle="1" w:styleId="TextkrperZeichen">
+    <w:name w:val="Textkörper Zeichen"/>
+    <w:basedOn w:val="Absatzstandardschriftart"/>
     <w:link w:val="Textkrper"/>
     <w:uiPriority w:val="99"/>
     <w:rsid w:val="002B53A4"/>
@@ -14051,7 +14368,7 @@
   <w:style w:type="paragraph" w:styleId="Textkrper3">
     <w:name w:val="Body Text 3"/>
     <w:basedOn w:val="Standard"/>
-    <w:link w:val="Textkrper3Zchn"/>
+    <w:link w:val="Textkrper3Zeichen"/>
     <w:uiPriority w:val="99"/>
     <w:semiHidden/>
     <w:unhideWhenUsed/>
@@ -14064,9 +14381,9 @@
       <w:szCs w:val="16"/>
     </w:rPr>
   </w:style>
-  <w:style w:type="character" w:customStyle="1" w:styleId="Textkrper3Zchn">
-    <w:name w:val="Textkörper 3 Zchn"/>
-    <w:basedOn w:val="Absatz-Standardschriftart"/>
+  <w:style w:type="character" w:customStyle="1" w:styleId="Textkrper3Zeichen">
+    <w:name w:val="Textkörper 3 Zeichen"/>
+    <w:basedOn w:val="Absatzstandardschriftart"/>
     <w:link w:val="Textkrper3"/>
     <w:uiPriority w:val="99"/>
     <w:semiHidden/>
@@ -14079,7 +14396,7 @@
   <w:style w:type="paragraph" w:styleId="Textkrper2">
     <w:name w:val="Body Text 2"/>
     <w:basedOn w:val="Standard"/>
-    <w:link w:val="Textkrper2Zchn"/>
+    <w:link w:val="Textkrper2Zeichen"/>
     <w:uiPriority w:val="99"/>
     <w:semiHidden/>
     <w:unhideWhenUsed/>
@@ -14088,9 +14405,9 @@
       <w:spacing w:after="120" w:line="480" w:lineRule="auto"/>
     </w:pPr>
   </w:style>
-  <w:style w:type="character" w:customStyle="1" w:styleId="Textkrper2Zchn">
-    <w:name w:val="Textkörper 2 Zchn"/>
-    <w:basedOn w:val="Absatz-Standardschriftart"/>
+  <w:style w:type="character" w:customStyle="1" w:styleId="Textkrper2Zeichen">
+    <w:name w:val="Textkörper 2 Zeichen"/>
+    <w:basedOn w:val="Absatzstandardschriftart"/>
     <w:link w:val="Textkrper2"/>
     <w:uiPriority w:val="99"/>
     <w:semiHidden/>
@@ -14098,7 +14415,7 @@
   </w:style>
   <w:style w:type="paragraph" w:styleId="KeinLeerraum">
     <w:name w:val="No Spacing"/>
-    <w:link w:val="KeinLeerraumZchn"/>
+    <w:link w:val="KeinLeerraumZeichen"/>
     <w:uiPriority w:val="1"/>
     <w:qFormat/>
     <w:rsid w:val="00AA212C"/>
@@ -14109,7 +14426,7 @@
   <w:style w:type="paragraph" w:styleId="Kopfzeile">
     <w:name w:val="header"/>
     <w:basedOn w:val="Standard"/>
-    <w:link w:val="KopfzeileZchn"/>
+    <w:link w:val="KopfzeileZeichen"/>
     <w:uiPriority w:val="99"/>
     <w:unhideWhenUsed/>
     <w:rsid w:val="00AF7580"/>
@@ -14121,9 +14438,9 @@
       <w:spacing w:after="0" w:line="240" w:lineRule="auto"/>
     </w:pPr>
   </w:style>
-  <w:style w:type="character" w:customStyle="1" w:styleId="KopfzeileZchn">
-    <w:name w:val="Kopfzeile Zchn"/>
-    <w:basedOn w:val="Absatz-Standardschriftart"/>
+  <w:style w:type="character" w:customStyle="1" w:styleId="KopfzeileZeichen">
+    <w:name w:val="Kopfzeile Zeichen"/>
+    <w:basedOn w:val="Absatzstandardschriftart"/>
     <w:link w:val="Kopfzeile"/>
     <w:uiPriority w:val="99"/>
     <w:rsid w:val="00AF7580"/>
@@ -14131,7 +14448,7 @@
   <w:style w:type="paragraph" w:styleId="Fuzeile">
     <w:name w:val="footer"/>
     <w:basedOn w:val="Standard"/>
-    <w:link w:val="FuzeileZchn"/>
+    <w:link w:val="FuzeileZeichen"/>
     <w:uiPriority w:val="99"/>
     <w:unhideWhenUsed/>
     <w:rsid w:val="00AF7580"/>
@@ -14143,9 +14460,9 @@
       <w:spacing w:after="0" w:line="240" w:lineRule="auto"/>
     </w:pPr>
   </w:style>
-  <w:style w:type="character" w:customStyle="1" w:styleId="FuzeileZchn">
-    <w:name w:val="Fußzeile Zchn"/>
-    <w:basedOn w:val="Absatz-Standardschriftart"/>
+  <w:style w:type="character" w:customStyle="1" w:styleId="FuzeileZeichen">
+    <w:name w:val="Fußzeile Zeichen"/>
+    <w:basedOn w:val="Absatzstandardschriftart"/>
     <w:link w:val="Fuzeile"/>
     <w:uiPriority w:val="99"/>
     <w:rsid w:val="00AF7580"/>
@@ -14153,7 +14470,7 @@
   <w:style w:type="paragraph" w:styleId="Sprechblasentext">
     <w:name w:val="Balloon Text"/>
     <w:basedOn w:val="Standard"/>
-    <w:link w:val="SprechblasentextZchn"/>
+    <w:link w:val="SprechblasentextZeichen"/>
     <w:uiPriority w:val="99"/>
     <w:semiHidden/>
     <w:unhideWhenUsed/>
@@ -14167,9 +14484,9 @@
       <w:szCs w:val="16"/>
     </w:rPr>
   </w:style>
-  <w:style w:type="character" w:customStyle="1" w:styleId="SprechblasentextZchn">
-    <w:name w:val="Sprechblasentext Zchn"/>
-    <w:basedOn w:val="Absatz-Standardschriftart"/>
+  <w:style w:type="character" w:customStyle="1" w:styleId="SprechblasentextZeichen">
+    <w:name w:val="Sprechblasentext Zeichen"/>
+    <w:basedOn w:val="Absatzstandardschriftart"/>
     <w:link w:val="Sprechblasentext"/>
     <w:uiPriority w:val="99"/>
     <w:semiHidden/>
@@ -14180,9 +14497,9 @@
       <w:szCs w:val="16"/>
     </w:rPr>
   </w:style>
-  <w:style w:type="character" w:customStyle="1" w:styleId="KeinLeerraumZchn">
-    <w:name w:val="Kein Leerraum Zchn"/>
-    <w:basedOn w:val="Absatz-Standardschriftart"/>
+  <w:style w:type="character" w:customStyle="1" w:styleId="KeinLeerraumZeichen">
+    <w:name w:val="Kein Leerraum Zeichen"/>
+    <w:basedOn w:val="Absatzstandardschriftart"/>
     <w:link w:val="KeinLeerraum"/>
     <w:uiPriority w:val="1"/>
     <w:rsid w:val="00AF7580"/>
@@ -14255,9 +14572,9 @@
       <w:contextualSpacing/>
     </w:pPr>
   </w:style>
-  <w:style w:type="character" w:customStyle="1" w:styleId="berschrift4Zchn">
-    <w:name w:val="Überschrift 4 Zchn"/>
-    <w:basedOn w:val="Absatz-Standardschriftart"/>
+  <w:style w:type="character" w:customStyle="1" w:styleId="berschrift4Zeichen">
+    <w:name w:val="Überschrift 4 Zeichen"/>
+    <w:basedOn w:val="Absatzstandardschriftart"/>
     <w:link w:val="berschrift4"/>
     <w:uiPriority w:val="9"/>
     <w:rsid w:val="0088663D"/>
@@ -14376,7 +14693,7 @@
 </file>
 
 <file path=word/stylesWithEffects.xml><?xml version="1.0" encoding="utf-8"?>
-<w:styles xmlns:wpc="http://schemas.microsoft.com/office/word/2010/wordprocessingCanvas" xmlns:mc="http://schemas.openxmlformats.org/markup-compatibility/2006" xmlns:o="urn:schemas-microsoft-com:office:office" xmlns:r="http://schemas.openxmlformats.org/officeDocument/2006/relationships" xmlns:m="http://schemas.openxmlformats.org/officeDocument/2006/math" xmlns:v="urn:schemas-microsoft-com:vml" xmlns:wp14="http://schemas.microsoft.com/office/word/2010/wordprocessingDrawing" xmlns:wp="http://schemas.openxmlformats.org/drawingml/2006/wordprocessingDrawing" xmlns:w10="urn:schemas-microsoft-com:office:word" xmlns:w="http://schemas.openxmlformats.org/wordprocessingml/2006/main" xmlns:w14="http://schemas.microsoft.com/office/word/2010/wordml" xmlns:wpg="http://schemas.microsoft.com/office/word/2010/wordprocessingGroup" xmlns:wpi="http://schemas.microsoft.com/office/word/2010/wordprocessingInk" xmlns:wne="http://schemas.microsoft.com/office/word/2006/wordml" xmlns:wps="http://schemas.microsoft.com/office/word/2010/wordprocessingShape" mc:Ignorable="w14 wp14">
+<w:styles xmlns:wpc="http://schemas.microsoft.com/office/word/2010/wordprocessingCanvas" xmlns:mo="http://schemas.microsoft.com/office/mac/office/2008/main" xmlns:mc="http://schemas.openxmlformats.org/markup-compatibility/2006" xmlns:mv="urn:schemas-microsoft-com:mac:vml" xmlns:o="urn:schemas-microsoft-com:office:office" xmlns:r="http://schemas.openxmlformats.org/officeDocument/2006/relationships" xmlns:m="http://schemas.openxmlformats.org/officeDocument/2006/math" xmlns:v="urn:schemas-microsoft-com:vml" xmlns:wp14="http://schemas.microsoft.com/office/word/2010/wordprocessingDrawing" xmlns:wp="http://schemas.openxmlformats.org/drawingml/2006/wordprocessingDrawing" xmlns:w10="urn:schemas-microsoft-com:office:word" xmlns:w="http://schemas.openxmlformats.org/wordprocessingml/2006/main" xmlns:w14="http://schemas.microsoft.com/office/word/2010/wordml" xmlns:wpg="http://schemas.microsoft.com/office/word/2010/wordprocessingGroup" xmlns:wpi="http://schemas.microsoft.com/office/word/2010/wordprocessingInk" xmlns:wne="http://schemas.microsoft.com/office/word/2006/wordml" xmlns:wps="http://schemas.microsoft.com/office/word/2010/wordprocessingShape" mc:Ignorable="w14 wp14">
   <w:docDefaults>
     <w:rPrDefault>
       <w:rPr>
@@ -14388,7 +14705,7 @@
     </w:rPrDefault>
     <w:pPrDefault/>
   </w:docDefaults>
-  <w:latentStyles w:defLockedState="0" w:defUIPriority="99" w:defSemiHidden="1" w:defUnhideWhenUsed="1" w:defQFormat="0" w:count="267">
+  <w:latentStyles w:defLockedState="0" w:defUIPriority="99" w:defSemiHidden="1" w:defUnhideWhenUsed="1" w:defQFormat="0" w:count="276">
     <w:lsdException w:name="Normal" w:semiHidden="0" w:uiPriority="0" w:unhideWhenUsed="0" w:qFormat="1"/>
     <w:lsdException w:name="heading 1" w:semiHidden="0" w:uiPriority="9" w:unhideWhenUsed="0" w:qFormat="1"/>
     <w:lsdException w:name="heading 2" w:uiPriority="9" w:qFormat="1"/>
@@ -14531,7 +14848,7 @@
     <w:name w:val="Normal"/>
     <w:qFormat/>
   </w:style>
-  <w:style w:type="character" w:default="1" w:styleId="Absatz-Standardschriftart">
+  <w:style w:type="character" w:default="1" w:styleId="Absatzstandardschriftart">
     <w:name w:val="Default Paragraph Font"/>
     <w:uiPriority w:val="1"/>
     <w:semiHidden/>
@@ -14562,7 +14879,7 @@
 </file>
 
 <file path=word/glossary/document.xml><?xml version="1.0" encoding="utf-8"?>
-<w:glossaryDocument xmlns:wpc="http://schemas.microsoft.com/office/word/2010/wordprocessingCanvas" xmlns:mc="http://schemas.openxmlformats.org/markup-compatibility/2006" xmlns:o="urn:schemas-microsoft-com:office:office" xmlns:r="http://schemas.openxmlformats.org/officeDocument/2006/relationships" xmlns:m="http://schemas.openxmlformats.org/officeDocument/2006/math" xmlns:v="urn:schemas-microsoft-com:vml" xmlns:wp14="http://schemas.microsoft.com/office/word/2010/wordprocessingDrawing" xmlns:wp="http://schemas.openxmlformats.org/drawingml/2006/wordprocessingDrawing" xmlns:w10="urn:schemas-microsoft-com:office:word" xmlns:w="http://schemas.openxmlformats.org/wordprocessingml/2006/main" xmlns:w14="http://schemas.microsoft.com/office/word/2010/wordml" xmlns:wpg="http://schemas.microsoft.com/office/word/2010/wordprocessingGroup" xmlns:wpi="http://schemas.microsoft.com/office/word/2010/wordprocessingInk" xmlns:wne="http://schemas.microsoft.com/office/word/2006/wordml" xmlns:wps="http://schemas.microsoft.com/office/word/2010/wordprocessingShape" mc:Ignorable="w14 wp14">
+<w:glossaryDocument xmlns:wpc="http://schemas.microsoft.com/office/word/2010/wordprocessingCanvas" xmlns:mo="http://schemas.microsoft.com/office/mac/office/2008/main" xmlns:mc="http://schemas.openxmlformats.org/markup-compatibility/2006" xmlns:mv="urn:schemas-microsoft-com:mac:vml" xmlns:o="urn:schemas-microsoft-com:office:office" xmlns:r="http://schemas.openxmlformats.org/officeDocument/2006/relationships" xmlns:m="http://schemas.openxmlformats.org/officeDocument/2006/math" xmlns:v="urn:schemas-microsoft-com:vml" xmlns:wp14="http://schemas.microsoft.com/office/word/2010/wordprocessingDrawing" xmlns:wp="http://schemas.openxmlformats.org/drawingml/2006/wordprocessingDrawing" xmlns:w10="urn:schemas-microsoft-com:office:word" xmlns:w="http://schemas.openxmlformats.org/wordprocessingml/2006/main" xmlns:w14="http://schemas.microsoft.com/office/word/2010/wordml" xmlns:wpg="http://schemas.microsoft.com/office/word/2010/wordprocessingGroup" xmlns:wpi="http://schemas.microsoft.com/office/word/2010/wordprocessingInk" xmlns:wne="http://schemas.microsoft.com/office/word/2006/wordml" xmlns:wps="http://schemas.microsoft.com/office/word/2010/wordprocessingShape" mc:Ignorable="w14 wp14">
   <w:docParts>
     <w:docPart>
       <w:docPartPr>
@@ -14597,7 +14914,6 @@
 <file path=word/glossary/fontTable.xml><?xml version="1.0" encoding="utf-8"?>
 <w:fonts xmlns:mc="http://schemas.openxmlformats.org/markup-compatibility/2006" xmlns:r="http://schemas.openxmlformats.org/officeDocument/2006/relationships" xmlns:w="http://schemas.openxmlformats.org/wordprocessingml/2006/main" xmlns:w14="http://schemas.microsoft.com/office/word/2010/wordml" mc:Ignorable="w14">
   <w:font w:name="Brush Script MT">
-    <w:panose1 w:val="03060802040406070304"/>
     <w:charset w:val="00"/>
     <w:family w:val="script"/>
     <w:pitch w:val="variable"/>
@@ -14606,24 +14922,22 @@
   <w:font w:name="Times New Roman">
     <w:panose1 w:val="02020603050405020304"/>
     <w:charset w:val="00"/>
-    <w:family w:val="roman"/>
+    <w:family w:val="auto"/>
     <w:pitch w:val="variable"/>
     <w:sig w:usb0="E0002AFF" w:usb1="C0007841" w:usb2="00000009" w:usb3="00000000" w:csb0="000001FF" w:csb1="00000000"/>
   </w:font>
   <w:font w:name="Constantia">
     <w:panose1 w:val="02030602050306030303"/>
     <w:charset w:val="00"/>
-    <w:family w:val="roman"/>
+    <w:family w:val="auto"/>
     <w:pitch w:val="variable"/>
-    <w:sig w:usb0="A00002EF" w:usb1="4000204B" w:usb2="00000000" w:usb3="00000000" w:csb0="0000019F" w:csb1="00000000"/>
+    <w:sig w:usb0="00000003" w:usb1="00000000" w:usb2="00000000" w:usb3="00000000" w:csb0="00000001" w:csb1="00000000"/>
   </w:font>
-  <w:font w:name="MS Mincho">
-    <w:altName w:val="ＭＳ 明朝"/>
-    <w:panose1 w:val="02020609040205080304"/>
-    <w:charset w:val="80"/>
-    <w:family w:val="modern"/>
-    <w:pitch w:val="fixed"/>
-    <w:sig w:usb0="E00002FF" w:usb1="6AC7FDFB" w:usb2="00000012" w:usb3="00000000" w:csb0="0002009F" w:csb1="00000000"/>
+  <w:font w:name="ＭＳ 明朝">
+    <w:charset w:val="4E"/>
+    <w:family w:val="auto"/>
+    <w:pitch w:val="variable"/>
+    <w:sig w:usb0="00000001" w:usb1="08070000" w:usb2="00000010" w:usb3="00000000" w:csb0="00020000" w:csb1="00000000"/>
   </w:font>
   <w:font w:name="MDBPEN+Arial">
     <w:altName w:val="Arial"/>
@@ -14637,8 +14951,8 @@
   <w:font w:name="Courier New">
     <w:panose1 w:val="02070309020205020404"/>
     <w:charset w:val="00"/>
-    <w:family w:val="modern"/>
-    <w:pitch w:val="fixed"/>
+    <w:family w:val="auto"/>
+    <w:pitch w:val="variable"/>
     <w:sig w:usb0="E0002AFF" w:usb1="C0007843" w:usb2="00000009" w:usb3="00000000" w:csb0="000001FF" w:csb1="00000000"/>
   </w:font>
   <w:font w:name="Wingdings">
@@ -14649,16 +14963,16 @@
     <w:sig w:usb0="00000000" w:usb1="10000000" w:usb2="00000000" w:usb3="00000000" w:csb0="80000000" w:csb1="00000000"/>
   </w:font>
   <w:font w:name="Symbol">
-    <w:panose1 w:val="05050102010706020507"/>
+    <w:panose1 w:val="00000000000000000000"/>
     <w:charset w:val="02"/>
-    <w:family w:val="roman"/>
+    <w:family w:val="auto"/>
     <w:pitch w:val="variable"/>
     <w:sig w:usb0="00000000" w:usb1="10000000" w:usb2="00000000" w:usb3="00000000" w:csb0="80000000" w:csb1="00000000"/>
   </w:font>
   <w:font w:name="Calibri">
     <w:panose1 w:val="020F0502020204030204"/>
     <w:charset w:val="00"/>
-    <w:family w:val="swiss"/>
+    <w:family w:val="auto"/>
     <w:pitch w:val="variable"/>
     <w:sig w:usb0="E10002FF" w:usb1="4000ACFF" w:usb2="00000009" w:usb3="00000000" w:csb0="0000019F" w:csb1="00000000"/>
   </w:font>
@@ -14674,29 +14988,27 @@
   <w:font w:name="Cambria">
     <w:panose1 w:val="02040503050406030204"/>
     <w:charset w:val="00"/>
-    <w:family w:val="roman"/>
+    <w:family w:val="auto"/>
     <w:pitch w:val="variable"/>
     <w:sig w:usb0="E00002FF" w:usb1="400004FF" w:usb2="00000000" w:usb3="00000000" w:csb0="0000019F" w:csb1="00000000"/>
   </w:font>
-  <w:font w:name="MS Gothic">
-    <w:altName w:val="ＭＳ ゴシック"/>
-    <w:panose1 w:val="020B0609070205080204"/>
-    <w:charset w:val="80"/>
-    <w:family w:val="modern"/>
-    <w:pitch w:val="fixed"/>
-    <w:sig w:usb0="E00002FF" w:usb1="6AC7FDFB" w:usb2="00000012" w:usb3="00000000" w:csb0="0002009F" w:csb1="00000000"/>
+  <w:font w:name="ＭＳ ゴシック">
+    <w:charset w:val="4E"/>
+    <w:family w:val="auto"/>
+    <w:pitch w:val="variable"/>
+    <w:sig w:usb0="00000001" w:usb1="08070000" w:usb2="00000010" w:usb3="00000000" w:csb0="00020000" w:csb1="00000000"/>
   </w:font>
   <w:font w:name="Tahoma">
     <w:panose1 w:val="020B0604030504040204"/>
     <w:charset w:val="00"/>
-    <w:family w:val="swiss"/>
+    <w:family w:val="auto"/>
     <w:pitch w:val="variable"/>
-    <w:sig w:usb0="E1002EFF" w:usb1="C000605B" w:usb2="00000029" w:usb3="00000000" w:csb0="000101FF" w:csb1="00000000"/>
+    <w:sig w:usb0="00000003" w:usb1="00000000" w:usb2="00000000" w:usb3="00000000" w:csb0="00000001" w:csb1="00000000"/>
   </w:font>
   <w:font w:name="Arial">
     <w:panose1 w:val="020B0604020202020204"/>
     <w:charset w:val="00"/>
-    <w:family w:val="swiss"/>
+    <w:family w:val="auto"/>
     <w:pitch w:val="variable"/>
     <w:sig w:usb0="E0002AFF" w:usb1="C0007843" w:usb2="00000009" w:usb3="00000000" w:csb0="000001FF" w:csb1="00000000"/>
   </w:font>
@@ -14809,7 +15121,7 @@
       </w:pPr>
     </w:pPrDefault>
   </w:docDefaults>
-  <w:latentStyles w:defLockedState="0" w:defUIPriority="99" w:defSemiHidden="1" w:defUnhideWhenUsed="1" w:defQFormat="0" w:count="267">
+  <w:latentStyles w:defLockedState="0" w:defUIPriority="99" w:defSemiHidden="1" w:defUnhideWhenUsed="1" w:defQFormat="0" w:count="276">
     <w:lsdException w:name="Normal" w:semiHidden="0" w:uiPriority="0" w:unhideWhenUsed="0" w:qFormat="1"/>
     <w:lsdException w:name="heading 1" w:semiHidden="0" w:uiPriority="9" w:unhideWhenUsed="0" w:qFormat="1"/>
     <w:lsdException w:name="heading 2" w:uiPriority="9" w:qFormat="1"/>
@@ -14953,7 +15265,7 @@
     <w:qFormat/>
     <w:rsid w:val="00954ED2"/>
   </w:style>
-  <w:style w:type="character" w:default="1" w:styleId="Absatz-Standardschriftart">
+  <w:style w:type="character" w:default="1" w:styleId="Absatzstandardschriftart">
     <w:name w:val="Default Paragraph Font"/>
     <w:uiPriority w:val="1"/>
     <w:semiHidden/>
@@ -15016,7 +15328,7 @@
 </file>
 
 <file path=word/glossary/stylesWithEffects.xml><?xml version="1.0" encoding="utf-8"?>
-<w:styles xmlns:wpc="http://schemas.microsoft.com/office/word/2010/wordprocessingCanvas" xmlns:mc="http://schemas.openxmlformats.org/markup-compatibility/2006" xmlns:o="urn:schemas-microsoft-com:office:office" xmlns:r="http://schemas.openxmlformats.org/officeDocument/2006/relationships" xmlns:m="http://schemas.openxmlformats.org/officeDocument/2006/math" xmlns:v="urn:schemas-microsoft-com:vml" xmlns:wp14="http://schemas.microsoft.com/office/word/2010/wordprocessingDrawing" xmlns:wp="http://schemas.openxmlformats.org/drawingml/2006/wordprocessingDrawing" xmlns:w10="urn:schemas-microsoft-com:office:word" xmlns:w="http://schemas.openxmlformats.org/wordprocessingml/2006/main" xmlns:w14="http://schemas.microsoft.com/office/word/2010/wordml" xmlns:wpg="http://schemas.microsoft.com/office/word/2010/wordprocessingGroup" xmlns:wpi="http://schemas.microsoft.com/office/word/2010/wordprocessingInk" xmlns:wne="http://schemas.microsoft.com/office/word/2006/wordml" xmlns:wps="http://schemas.microsoft.com/office/word/2010/wordprocessingShape" mc:Ignorable="w14 wp14">
+<w:styles xmlns:wpc="http://schemas.microsoft.com/office/word/2010/wordprocessingCanvas" xmlns:mo="http://schemas.microsoft.com/office/mac/office/2008/main" xmlns:mc="http://schemas.openxmlformats.org/markup-compatibility/2006" xmlns:mv="urn:schemas-microsoft-com:mac:vml" xmlns:o="urn:schemas-microsoft-com:office:office" xmlns:r="http://schemas.openxmlformats.org/officeDocument/2006/relationships" xmlns:m="http://schemas.openxmlformats.org/officeDocument/2006/math" xmlns:v="urn:schemas-microsoft-com:vml" xmlns:wp14="http://schemas.microsoft.com/office/word/2010/wordprocessingDrawing" xmlns:wp="http://schemas.openxmlformats.org/drawingml/2006/wordprocessingDrawing" xmlns:w10="urn:schemas-microsoft-com:office:word" xmlns:w="http://schemas.openxmlformats.org/wordprocessingml/2006/main" xmlns:w14="http://schemas.microsoft.com/office/word/2010/wordml" xmlns:wpg="http://schemas.microsoft.com/office/word/2010/wordprocessingGroup" xmlns:wpi="http://schemas.microsoft.com/office/word/2010/wordprocessingInk" xmlns:wne="http://schemas.microsoft.com/office/word/2006/wordml" xmlns:wps="http://schemas.microsoft.com/office/word/2010/wordprocessingShape" mc:Ignorable="w14 wp14">
   <w:docDefaults>
     <w:rPrDefault>
       <w:rPr>
@@ -15032,7 +15344,7 @@
       </w:pPr>
     </w:pPrDefault>
   </w:docDefaults>
-  <w:latentStyles w:defLockedState="0" w:defUIPriority="99" w:defSemiHidden="1" w:defUnhideWhenUsed="1" w:defQFormat="0" w:count="267">
+  <w:latentStyles w:defLockedState="0" w:defUIPriority="99" w:defSemiHidden="1" w:defUnhideWhenUsed="1" w:defQFormat="0" w:count="276">
     <w:lsdException w:name="Normal" w:semiHidden="0" w:uiPriority="0" w:unhideWhenUsed="0" w:qFormat="1"/>
     <w:lsdException w:name="heading 1" w:semiHidden="0" w:uiPriority="9" w:unhideWhenUsed="0" w:qFormat="1"/>
     <w:lsdException w:name="heading 2" w:uiPriority="9" w:qFormat="1"/>
@@ -15175,7 +15487,7 @@
     <w:name w:val="Normal"/>
     <w:qFormat/>
   </w:style>
-  <w:style w:type="character" w:default="1" w:styleId="Absatz-Standardschriftart">
+  <w:style w:type="character" w:default="1" w:styleId="Absatzstandardschriftart">
     <w:name w:val="Default Paragraph Font"/>
     <w:uiPriority w:val="1"/>
     <w:semiHidden/>
@@ -15208,6 +15520,7 @@
 <file path=word/glossary/webSettings.xml><?xml version="1.0" encoding="utf-8"?>
 <w:webSettings xmlns:mc="http://schemas.openxmlformats.org/markup-compatibility/2006" xmlns:r="http://schemas.openxmlformats.org/officeDocument/2006/relationships" xmlns:w="http://schemas.openxmlformats.org/wordprocessingml/2006/main" xmlns:w14="http://schemas.microsoft.com/office/word/2010/wordml" mc:Ignorable="w14">
   <w:optimizeForBrowser/>
+  <w:doNotSaveAsSingleFile/>
 </w:webSettings>
 </file>
 
@@ -15499,7 +15812,7 @@
 </file>
 
 <file path=customXml/itemProps1.xml><?xml version="1.0" encoding="utf-8"?>
-<ds:datastoreItem xmlns:ds="http://schemas.openxmlformats.org/officeDocument/2006/customXml" ds:itemID="{D8B0BE11-FA86-4A63-829E-A3CCECCF8B31}">
+<ds:datastoreItem xmlns:ds="http://schemas.openxmlformats.org/officeDocument/2006/customXml" ds:itemID="{8F2949F0-D304-4E4A-AD6B-ABBDD09415A1}">
   <ds:schemaRefs>
     <ds:schemaRef ds:uri="http://schemas.openxmlformats.org/officeDocument/2006/bibliography"/>
   </ds:schemaRefs>

</xml_diff>

<commit_message>
Final DOKU die dritte oder so ^^
</commit_message>
<xml_diff>
--- a/projectmanagement/dokumentation/AutobdayDokumentation.docx
+++ b/projectmanagement/dokumentation/AutobdayDokumentation.docx
@@ -1,6 +1,6 @@
 
 <file path=word/document.xml><?xml version="1.0" encoding="utf-8"?>
-<w:document xmlns:wpc="http://schemas.microsoft.com/office/word/2010/wordprocessingCanvas" xmlns:mo="http://schemas.microsoft.com/office/mac/office/2008/main" xmlns:mc="http://schemas.openxmlformats.org/markup-compatibility/2006" xmlns:mv="urn:schemas-microsoft-com:mac:vml" xmlns:o="urn:schemas-microsoft-com:office:office" xmlns:r="http://schemas.openxmlformats.org/officeDocument/2006/relationships" xmlns:m="http://schemas.openxmlformats.org/officeDocument/2006/math" xmlns:v="urn:schemas-microsoft-com:vml" xmlns:wp14="http://schemas.microsoft.com/office/word/2010/wordprocessingDrawing" xmlns:wp="http://schemas.openxmlformats.org/drawingml/2006/wordprocessingDrawing" xmlns:w10="urn:schemas-microsoft-com:office:word" xmlns:w="http://schemas.openxmlformats.org/wordprocessingml/2006/main" xmlns:w14="http://schemas.microsoft.com/office/word/2010/wordml" xmlns:wpg="http://schemas.microsoft.com/office/word/2010/wordprocessingGroup" xmlns:wpi="http://schemas.microsoft.com/office/word/2010/wordprocessingInk" xmlns:wne="http://schemas.microsoft.com/office/word/2006/wordml" xmlns:wps="http://schemas.microsoft.com/office/word/2010/wordprocessingShape" mc:Ignorable="w14 wp14">
+<w:document xmlns:wpc="http://schemas.microsoft.com/office/word/2010/wordprocessingCanvas" xmlns:mc="http://schemas.openxmlformats.org/markup-compatibility/2006" xmlns:o="urn:schemas-microsoft-com:office:office" xmlns:r="http://schemas.openxmlformats.org/officeDocument/2006/relationships" xmlns:m="http://schemas.openxmlformats.org/officeDocument/2006/math" xmlns:v="urn:schemas-microsoft-com:vml" xmlns:wp14="http://schemas.microsoft.com/office/word/2010/wordprocessingDrawing" xmlns:wp="http://schemas.openxmlformats.org/drawingml/2006/wordprocessingDrawing" xmlns:w10="urn:schemas-microsoft-com:office:word" xmlns:w="http://schemas.openxmlformats.org/wordprocessingml/2006/main" xmlns:w14="http://schemas.microsoft.com/office/word/2010/wordml" xmlns:wpg="http://schemas.microsoft.com/office/word/2010/wordprocessingGroup" xmlns:wpi="http://schemas.microsoft.com/office/word/2010/wordprocessingInk" xmlns:wne="http://schemas.microsoft.com/office/word/2006/wordml" xmlns:wps="http://schemas.microsoft.com/office/word/2010/wordprocessingShape" mc:Ignorable="w14 wp14">
   <w:body>
     <w:p>
       <w:pPr>
@@ -2221,7 +2221,16 @@
           <w:sz w:val="24"/>
           <w:szCs w:val="24"/>
         </w:rPr>
-        <w:t>5. Issues</w:t>
+        <w:t xml:space="preserve">5. </w:t>
+      </w:r>
+      <w:r>
+        <w:rPr>
+          <w:rFonts w:ascii="Constantia" w:hAnsi="Constantia"/>
+          <w:noProof/>
+          <w:sz w:val="24"/>
+          <w:szCs w:val="24"/>
+        </w:rPr>
+        <w:t>Bekannte Fehler</w:t>
       </w:r>
       <w:r>
         <w:rPr>
@@ -2319,8 +2328,6 @@
         </w:rPr>
         <w:t>. Anhang</w:t>
       </w:r>
-      <w:bookmarkStart w:id="2" w:name="_GoBack"/>
-      <w:bookmarkEnd w:id="2"/>
       <w:r>
         <w:rPr>
           <w:rFonts w:ascii="Constantia" w:hAnsi="Constantia"/>
@@ -2643,11 +2650,11 @@
       <w:pPr>
         <w:pStyle w:val="berschrift2"/>
       </w:pPr>
-      <w:bookmarkStart w:id="3" w:name="_Toc189488061"/>
+      <w:bookmarkStart w:id="2" w:name="_Toc189488061"/>
       <w:r>
         <w:t>Dokument-Historie</w:t>
       </w:r>
-      <w:bookmarkEnd w:id="3"/>
+      <w:bookmarkEnd w:id="2"/>
     </w:p>
     <w:p>
       <w:pPr>
@@ -4221,12 +4228,12 @@
       <w:pPr>
         <w:pStyle w:val="berschrift2"/>
       </w:pPr>
-      <w:bookmarkStart w:id="4" w:name="_Toc189488062"/>
+      <w:bookmarkStart w:id="3" w:name="_Toc189488062"/>
       <w:r>
         <w:lastRenderedPageBreak/>
         <w:t>1. Einführung</w:t>
       </w:r>
-      <w:bookmarkEnd w:id="4"/>
+      <w:bookmarkEnd w:id="3"/>
     </w:p>
     <w:p>
       <w:pPr>
@@ -5138,7 +5145,7 @@
     <w:p>
       <w:pPr>
         <w:rPr>
-          <w:rStyle w:val="berschrift2Zeichen"/>
+          <w:rStyle w:val="berschrift2Zchn"/>
         </w:rPr>
       </w:pPr>
     </w:p>
@@ -5149,11 +5156,11 @@
           <w:highlight w:val="yellow"/>
         </w:rPr>
       </w:pPr>
-      <w:bookmarkStart w:id="5" w:name="_Toc189488063"/>
+      <w:bookmarkStart w:id="4" w:name="_Toc189488063"/>
       <w:r>
         <w:t>2. Portal-Funktionen</w:t>
       </w:r>
-      <w:bookmarkEnd w:id="5"/>
+      <w:bookmarkEnd w:id="4"/>
     </w:p>
     <w:p>
       <w:pPr>
@@ -5172,11 +5179,11 @@
       <w:pPr>
         <w:pStyle w:val="berschrift3"/>
       </w:pPr>
-      <w:bookmarkStart w:id="6" w:name="_Toc189488064"/>
+      <w:bookmarkStart w:id="5" w:name="_Toc189488064"/>
       <w:r>
         <w:t>2.1 Funktionale Sicht/User-Sicht auf das Portal</w:t>
       </w:r>
-      <w:bookmarkEnd w:id="6"/>
+      <w:bookmarkEnd w:id="5"/>
     </w:p>
     <w:p>
       <w:pPr>
@@ -5699,12 +5706,12 @@
       <w:pPr>
         <w:pStyle w:val="berschrift3"/>
       </w:pPr>
-      <w:bookmarkStart w:id="7" w:name="_Toc189488065"/>
+      <w:bookmarkStart w:id="6" w:name="_Toc189488065"/>
       <w:r>
         <w:lastRenderedPageBreak/>
         <w:t>2.2 Funktionen Detailsicht</w:t>
       </w:r>
-      <w:bookmarkEnd w:id="7"/>
+      <w:bookmarkEnd w:id="6"/>
     </w:p>
     <w:p>
       <w:pPr>
@@ -8219,14 +8226,14 @@
       <w:pPr>
         <w:pStyle w:val="berschrift3"/>
       </w:pPr>
-      <w:bookmarkStart w:id="8" w:name="_Toc189488066"/>
+      <w:bookmarkStart w:id="7" w:name="_Toc189488066"/>
       <w:r>
         <w:t xml:space="preserve">2.3 Template </w:t>
       </w:r>
       <w:r>
         <w:t>Kommandos</w:t>
       </w:r>
-      <w:bookmarkEnd w:id="8"/>
+      <w:bookmarkEnd w:id="7"/>
     </w:p>
     <w:p>
       <w:pPr>
@@ -8606,27 +8613,27 @@
         <w:rPr>
           <w:rFonts w:ascii="Constantia" w:hAnsi="Constantia"/>
         </w:rPr>
-        <w:t>d.h</w:t>
+        <w:t xml:space="preserve">d.h. je nach Geschlecht </w:t>
       </w:r>
       <w:proofErr w:type="gramStart"/>
       <w:r>
         <w:rPr>
           <w:rFonts w:ascii="Constantia" w:hAnsi="Constantia"/>
         </w:rPr>
-        <w:t>. je nach Geschlecht wird der linke Ausdruck für weibliche Kontakte und der</w:t>
-      </w:r>
-      <w:r>
-        <w:rPr>
-          <w:rFonts w:ascii="Constantia" w:hAnsi="Constantia"/>
-        </w:rPr>
-        <w:t xml:space="preserve"> rechte Ausdruck für männliche Kontakte ausgegeben z.B.</w:t>
+        <w:t>wird</w:t>
       </w:r>
       <w:proofErr w:type="gramEnd"/>
       <w:r>
         <w:rPr>
           <w:rFonts w:ascii="Constantia" w:hAnsi="Constantia"/>
         </w:rPr>
-        <w:t xml:space="preserve"> </w:t>
+        <w:t xml:space="preserve"> der linke Ausdruck für weibliche Kontakte und der</w:t>
+      </w:r>
+      <w:r>
+        <w:rPr>
+          <w:rFonts w:ascii="Constantia" w:hAnsi="Constantia"/>
+        </w:rPr>
+        <w:t xml:space="preserve"> rechte Ausdruck für männliche Kontakte ausgegeben z.B. </w:t>
       </w:r>
       <w:r>
         <w:rPr>
@@ -8775,12 +8782,12 @@
       <w:pPr>
         <w:pStyle w:val="berschrift2"/>
         <w:rPr>
-          <w:rStyle w:val="berschrift2Zeichen"/>
+          <w:rStyle w:val="berschrift2Zchn"/>
           <w:b/>
           <w:bCs/>
         </w:rPr>
       </w:pPr>
-      <w:bookmarkStart w:id="9" w:name="_Toc189488067"/>
+      <w:bookmarkStart w:id="8" w:name="_Toc189488067"/>
       <w:r>
         <w:t xml:space="preserve">3. </w:t>
       </w:r>
@@ -8790,13 +8797,13 @@
       <w:r>
         <w:t>Architektur</w:t>
       </w:r>
-      <w:bookmarkEnd w:id="9"/>
+      <w:bookmarkEnd w:id="8"/>
     </w:p>
     <w:p>
       <w:pPr>
         <w:pStyle w:val="KeinLeerraum"/>
         <w:rPr>
-          <w:rStyle w:val="berschrift2Zeichen"/>
+          <w:rStyle w:val="berschrift2Zchn"/>
         </w:rPr>
       </w:pPr>
     </w:p>
@@ -8804,7 +8811,7 @@
       <w:pPr>
         <w:pStyle w:val="KeinLeerraum"/>
         <w:rPr>
-          <w:rStyle w:val="berschrift2Zeichen"/>
+          <w:rStyle w:val="berschrift2Zchn"/>
         </w:rPr>
       </w:pPr>
     </w:p>
@@ -8990,7 +8997,7 @@
       <w:pPr>
         <w:pStyle w:val="berschrift3"/>
       </w:pPr>
-      <w:bookmarkStart w:id="10" w:name="_Toc189488068"/>
+      <w:bookmarkStart w:id="9" w:name="_Toc189488068"/>
       <w:r>
         <w:lastRenderedPageBreak/>
         <w:t>3</w:t>
@@ -9001,7 +9008,7 @@
       <w:r>
         <w:t>1 GUI</w:t>
       </w:r>
-      <w:bookmarkEnd w:id="10"/>
+      <w:bookmarkEnd w:id="9"/>
     </w:p>
     <w:p/>
     <w:p>
@@ -9031,14 +9038,14 @@
       <w:pPr>
         <w:pStyle w:val="berschrift3"/>
       </w:pPr>
-      <w:bookmarkStart w:id="11" w:name="_Toc189488069"/>
+      <w:bookmarkStart w:id="10" w:name="_Toc189488069"/>
       <w:r>
         <w:t>3.</w:t>
       </w:r>
       <w:r>
         <w:t>2 Controller</w:t>
       </w:r>
-      <w:bookmarkEnd w:id="11"/>
+      <w:bookmarkEnd w:id="10"/>
     </w:p>
     <w:p>
       <w:pPr>
@@ -9148,7 +9155,7 @@
       <w:pPr>
         <w:pStyle w:val="berschrift3"/>
       </w:pPr>
-      <w:bookmarkStart w:id="12" w:name="_Toc189488070"/>
+      <w:bookmarkStart w:id="11" w:name="_Toc189488070"/>
       <w:r>
         <w:t>3.</w:t>
       </w:r>
@@ -9158,7 +9165,7 @@
       <w:r>
         <w:t xml:space="preserve"> Manager</w:t>
       </w:r>
-      <w:bookmarkEnd w:id="12"/>
+      <w:bookmarkEnd w:id="11"/>
     </w:p>
     <w:p>
       <w:pPr>
@@ -9369,7 +9376,7 @@
       <w:pPr>
         <w:pStyle w:val="berschrift3"/>
       </w:pPr>
-      <w:bookmarkStart w:id="13" w:name="_Toc189488071"/>
+      <w:bookmarkStart w:id="12" w:name="_Toc189488071"/>
       <w:r>
         <w:t>3.</w:t>
       </w:r>
@@ -9379,7 +9386,7 @@
       <w:r>
         <w:t xml:space="preserve"> Model</w:t>
       </w:r>
-      <w:bookmarkEnd w:id="13"/>
+      <w:bookmarkEnd w:id="12"/>
     </w:p>
     <w:p>
       <w:pPr>
@@ -10358,7 +10365,7 @@
       <w:pPr>
         <w:pStyle w:val="berschrift3"/>
       </w:pPr>
-      <w:bookmarkStart w:id="14" w:name="_Toc189488072"/>
+      <w:bookmarkStart w:id="13" w:name="_Toc189488072"/>
       <w:r>
         <w:t>3.</w:t>
       </w:r>
@@ -10368,7 +10375,7 @@
       <w:r>
         <w:t xml:space="preserve"> DAO</w:t>
       </w:r>
-      <w:bookmarkEnd w:id="14"/>
+      <w:bookmarkEnd w:id="13"/>
     </w:p>
     <w:p>
       <w:pPr>
@@ -10477,7 +10484,7 @@
       <w:pPr>
         <w:pStyle w:val="berschrift3"/>
       </w:pPr>
-      <w:bookmarkStart w:id="15" w:name="_Toc189488073"/>
+      <w:bookmarkStart w:id="14" w:name="_Toc189488073"/>
       <w:r>
         <w:t>3.</w:t>
       </w:r>
@@ -10487,7 +10494,7 @@
       <w:r>
         <w:t>Datenbank</w:t>
       </w:r>
-      <w:bookmarkEnd w:id="15"/>
+      <w:bookmarkEnd w:id="14"/>
     </w:p>
     <w:p>
       <w:pPr>
@@ -10570,14 +10577,14 @@
       <w:pPr>
         <w:pStyle w:val="KeinLeerraum"/>
       </w:pPr>
-      <w:bookmarkStart w:id="16" w:name="qYpmX_SGAqFkJQ2s"/>
+      <w:bookmarkStart w:id="15" w:name="qYpmX_SGAqFkJQ2s"/>
       <w:r>
         <w:t>Entity-</w:t>
       </w:r>
       <w:r>
         <w:t>Relationship Diagramm</w:t>
       </w:r>
-      <w:bookmarkEnd w:id="16"/>
+      <w:bookmarkEnd w:id="15"/>
     </w:p>
     <w:p>
       <w:r>
@@ -10696,7 +10703,7 @@
       <w:pPr>
         <w:pStyle w:val="berschrift3"/>
       </w:pPr>
-      <w:bookmarkStart w:id="17" w:name="_Toc189488074"/>
+      <w:bookmarkStart w:id="16" w:name="_Toc189488074"/>
       <w:r>
         <w:lastRenderedPageBreak/>
         <w:t>3.7</w:t>
@@ -10704,7 +10711,7 @@
       <w:r>
         <w:t xml:space="preserve"> Interaktion mit Google</w:t>
       </w:r>
-      <w:bookmarkEnd w:id="17"/>
+      <w:bookmarkEnd w:id="16"/>
     </w:p>
     <w:p>
       <w:pPr>
@@ -10863,12 +10870,12 @@
       <w:pPr>
         <w:pStyle w:val="berschrift2"/>
       </w:pPr>
-      <w:bookmarkStart w:id="18" w:name="_Toc189488075"/>
+      <w:bookmarkStart w:id="17" w:name="_Toc189488075"/>
       <w:r>
         <w:lastRenderedPageBreak/>
         <w:t>4. Systemvoraussetzungen</w:t>
       </w:r>
-      <w:bookmarkEnd w:id="18"/>
+      <w:bookmarkEnd w:id="17"/>
     </w:p>
     <w:p>
       <w:pPr>
@@ -10893,14 +10900,14 @@
       <w:pPr>
         <w:pStyle w:val="berschrift3"/>
       </w:pPr>
-      <w:bookmarkStart w:id="19" w:name="_Toc189488076"/>
+      <w:bookmarkStart w:id="18" w:name="_Toc189488076"/>
       <w:r>
         <w:t>4.1</w:t>
       </w:r>
       <w:r>
         <w:t xml:space="preserve"> Allgemeine Voraussetzungen</w:t>
       </w:r>
-      <w:bookmarkEnd w:id="19"/>
+      <w:bookmarkEnd w:id="18"/>
     </w:p>
     <w:p>
       <w:pPr>
@@ -11594,7 +11601,7 @@
           <w:szCs w:val="23"/>
         </w:rPr>
       </w:pPr>
-      <w:bookmarkStart w:id="20" w:name="_Toc189488077"/>
+      <w:bookmarkStart w:id="19" w:name="_Toc189488077"/>
       <w:r>
         <w:t>4.2</w:t>
       </w:r>
@@ -11604,7 +11611,7 @@
       <w:r>
         <w:t>Hinweise zur Installation</w:t>
       </w:r>
-      <w:bookmarkEnd w:id="20"/>
+      <w:bookmarkEnd w:id="19"/>
     </w:p>
     <w:p>
       <w:pPr>
@@ -11850,17 +11857,15 @@
       <w:pPr>
         <w:pStyle w:val="berschrift2"/>
       </w:pPr>
-      <w:bookmarkStart w:id="21" w:name="_Toc189488078"/>
+      <w:bookmarkStart w:id="20" w:name="_Toc189488078"/>
       <w:r>
         <w:lastRenderedPageBreak/>
         <w:t xml:space="preserve">5. </w:t>
       </w:r>
-      <w:proofErr w:type="spellStart"/>
-      <w:r>
-        <w:t>Issues</w:t>
-      </w:r>
-      <w:bookmarkEnd w:id="21"/>
-      <w:proofErr w:type="spellEnd"/>
+      <w:bookmarkEnd w:id="20"/>
+      <w:r>
+        <w:t>Bekannte Fehler</w:t>
+      </w:r>
     </w:p>
     <w:p>
       <w:pPr>
@@ -11875,104 +11880,86 @@
           <w:u w:val="single"/>
         </w:rPr>
       </w:pPr>
-      <w:proofErr w:type="spellStart"/>
       <w:r>
         <w:rPr>
           <w:b/>
           <w:u w:val="single"/>
         </w:rPr>
-        <w:t>Issue</w:t>
+        <w:t>#1</w:t>
+      </w:r>
+    </w:p>
+    <w:p>
+      <w:pPr>
+        <w:pStyle w:val="KeinLeerraum"/>
+      </w:pPr>
+      <w:proofErr w:type="spellStart"/>
+      <w:r>
+        <w:t>TemplateParser</w:t>
       </w:r>
       <w:proofErr w:type="spellEnd"/>
       <w:r>
+        <w:t xml:space="preserve"> – Wenn man in einem Template zwei Ausdrücke direkt hintereinander schreibt wird dies als ein Ausdruck erkannt und der enthaltene Befehl wird nicht gefunden.</w:t>
+      </w:r>
+    </w:p>
+    <w:p>
+      <w:pPr>
+        <w:pStyle w:val="KeinLeerraum"/>
+      </w:pPr>
+      <w:r>
+        <w:t>Beispiel: ${</w:t>
+      </w:r>
+      <w:proofErr w:type="spellStart"/>
+      <w:r>
+        <w:t>name</w:t>
+      </w:r>
+      <w:proofErr w:type="spellEnd"/>
+      <w:r>
+        <w:t>}{</w:t>
+      </w:r>
+      <w:proofErr w:type="spellStart"/>
+      <w:r>
+        <w:t>name</w:t>
+      </w:r>
+      <w:proofErr w:type="spellEnd"/>
+      <w:r>
+        <w:t>}  wird erkannt als ${&lt;</w:t>
+      </w:r>
+      <w:proofErr w:type="spellStart"/>
+      <w:r>
+        <w:t>name</w:t>
+      </w:r>
+      <w:proofErr w:type="spellEnd"/>
+      <w:r>
+        <w:t>${</w:t>
+      </w:r>
+      <w:proofErr w:type="spellStart"/>
+      <w:r>
+        <w:t>name</w:t>
+      </w:r>
+      <w:proofErr w:type="spellEnd"/>
+      <w:r>
+        <w:t>&gt;}</w:t>
+      </w:r>
+    </w:p>
+    <w:p>
+      <w:pPr>
+        <w:pStyle w:val="KeinLeerraum"/>
+      </w:pPr>
+    </w:p>
+    <w:p>
+      <w:pPr>
+        <w:pStyle w:val="KeinLeerraum"/>
         <w:rPr>
           <w:b/>
           <w:u w:val="single"/>
         </w:rPr>
-        <w:t xml:space="preserve"> #1</w:t>
-      </w:r>
-    </w:p>
-    <w:p>
-      <w:pPr>
-        <w:pStyle w:val="KeinLeerraum"/>
-      </w:pPr>
-      <w:proofErr w:type="spellStart"/>
-      <w:r>
-        <w:t>TemplateParser</w:t>
-      </w:r>
-      <w:proofErr w:type="spellEnd"/>
-      <w:r>
-        <w:t xml:space="preserve"> – Wenn man in einem Template zwei Ausdrücke direkt hintereinander schreibt wird dies als ein Ausdruck erkannt und der enthaltene Befehl wird nicht gefunden.</w:t>
-      </w:r>
-    </w:p>
-    <w:p>
-      <w:pPr>
-        <w:pStyle w:val="KeinLeerraum"/>
-      </w:pPr>
-      <w:r>
-        <w:t>Beispiel: ${</w:t>
-      </w:r>
-      <w:proofErr w:type="spellStart"/>
-      <w:r>
-        <w:t>name</w:t>
-      </w:r>
-      <w:proofErr w:type="spellEnd"/>
-      <w:r>
-        <w:t>}{</w:t>
-      </w:r>
-      <w:proofErr w:type="spellStart"/>
-      <w:r>
-        <w:t>name</w:t>
-      </w:r>
-      <w:proofErr w:type="spellEnd"/>
-      <w:r>
-        <w:t>}  wird erkannt als ${&lt;</w:t>
-      </w:r>
-      <w:proofErr w:type="spellStart"/>
-      <w:r>
-        <w:t>name</w:t>
-      </w:r>
-      <w:proofErr w:type="spellEnd"/>
-      <w:r>
-        <w:t>${</w:t>
-      </w:r>
-      <w:proofErr w:type="spellStart"/>
-      <w:r>
-        <w:t>name</w:t>
-      </w:r>
-      <w:proofErr w:type="spellEnd"/>
-      <w:r>
-        <w:t>&gt;}</w:t>
-      </w:r>
-    </w:p>
-    <w:p>
-      <w:pPr>
-        <w:pStyle w:val="KeinLeerraum"/>
-      </w:pPr>
-    </w:p>
-    <w:p>
-      <w:pPr>
-        <w:pStyle w:val="KeinLeerraum"/>
+      </w:pPr>
+      <w:r>
         <w:rPr>
           <w:b/>
           <w:u w:val="single"/>
         </w:rPr>
-      </w:pPr>
-      <w:proofErr w:type="spellStart"/>
-      <w:r>
-        <w:rPr>
-          <w:b/>
-          <w:u w:val="single"/>
-        </w:rPr>
-        <w:t>Issue</w:t>
-      </w:r>
-      <w:proofErr w:type="spellEnd"/>
-      <w:r>
-        <w:rPr>
-          <w:b/>
-          <w:u w:val="single"/>
-        </w:rPr>
-        <w:t xml:space="preserve"> #2</w:t>
+        <w:t>#2</w:t>
       </w:r>
     </w:p>
     <w:p>
@@ -11986,15 +11973,12 @@
         <w:t xml:space="preserve">m </w:t>
       </w:r>
       <w:r>
-        <w:t>Filtern nach aktiven Kontakten</w:t>
-      </w:r>
-      <w:proofErr w:type="gramStart"/>
-      <w:r>
-        <w:t>, werden</w:t>
-      </w:r>
-      <w:proofErr w:type="gramEnd"/>
-      <w:r>
-        <w:t xml:space="preserve"> die Kontakte als deaktiviert angezeigt, intern ist dies jedoch nicht der Fall.</w:t>
+        <w:t>Filtern nach aktiven Kontakten, werden die Kontakte als deaktiviert angezeigt, intern ist dies jedoch nicht</w:t>
+      </w:r>
+      <w:bookmarkStart w:id="21" w:name="_GoBack"/>
+      <w:bookmarkEnd w:id="21"/>
+      <w:r>
+        <w:t xml:space="preserve"> der Fall.</w:t>
       </w:r>
     </w:p>
     <w:p>
@@ -12230,7 +12214,7 @@
 </file>
 
 <file path=word/endnotes.xml><?xml version="1.0" encoding="utf-8"?>
-<w:endnotes xmlns:wpc="http://schemas.microsoft.com/office/word/2010/wordprocessingCanvas" xmlns:mo="http://schemas.microsoft.com/office/mac/office/2008/main" xmlns:mc="http://schemas.openxmlformats.org/markup-compatibility/2006" xmlns:mv="urn:schemas-microsoft-com:mac:vml" xmlns:o="urn:schemas-microsoft-com:office:office" xmlns:r="http://schemas.openxmlformats.org/officeDocument/2006/relationships" xmlns:m="http://schemas.openxmlformats.org/officeDocument/2006/math" xmlns:v="urn:schemas-microsoft-com:vml" xmlns:wp14="http://schemas.microsoft.com/office/word/2010/wordprocessingDrawing" xmlns:wp="http://schemas.openxmlformats.org/drawingml/2006/wordprocessingDrawing" xmlns:w10="urn:schemas-microsoft-com:office:word" xmlns:w="http://schemas.openxmlformats.org/wordprocessingml/2006/main" xmlns:w14="http://schemas.microsoft.com/office/word/2010/wordml" xmlns:wpg="http://schemas.microsoft.com/office/word/2010/wordprocessingGroup" xmlns:wpi="http://schemas.microsoft.com/office/word/2010/wordprocessingInk" xmlns:wne="http://schemas.microsoft.com/office/word/2006/wordml" xmlns:wps="http://schemas.microsoft.com/office/word/2010/wordprocessingShape" mc:Ignorable="w14 wp14">
+<w:endnotes xmlns:wpc="http://schemas.microsoft.com/office/word/2010/wordprocessingCanvas" xmlns:mc="http://schemas.openxmlformats.org/markup-compatibility/2006" xmlns:o="urn:schemas-microsoft-com:office:office" xmlns:r="http://schemas.openxmlformats.org/officeDocument/2006/relationships" xmlns:m="http://schemas.openxmlformats.org/officeDocument/2006/math" xmlns:v="urn:schemas-microsoft-com:vml" xmlns:wp14="http://schemas.microsoft.com/office/word/2010/wordprocessingDrawing" xmlns:wp="http://schemas.openxmlformats.org/drawingml/2006/wordprocessingDrawing" xmlns:w10="urn:schemas-microsoft-com:office:word" xmlns:w="http://schemas.openxmlformats.org/wordprocessingml/2006/main" xmlns:w14="http://schemas.microsoft.com/office/word/2010/wordml" xmlns:wpg="http://schemas.microsoft.com/office/word/2010/wordprocessingGroup" xmlns:wpi="http://schemas.microsoft.com/office/word/2010/wordprocessingInk" xmlns:wne="http://schemas.microsoft.com/office/word/2006/wordml" xmlns:wps="http://schemas.microsoft.com/office/word/2010/wordprocessingShape" mc:Ignorable="w14 wp14">
   <w:endnote w:type="separator" w:id="-1">
     <w:p>
       <w:pPr>
@@ -12255,7 +12239,7 @@
 </file>
 
 <file path=word/footer1.xml><?xml version="1.0" encoding="utf-8"?>
-<w:ftr xmlns:wpc="http://schemas.microsoft.com/office/word/2010/wordprocessingCanvas" xmlns:mo="http://schemas.microsoft.com/office/mac/office/2008/main" xmlns:mc="http://schemas.openxmlformats.org/markup-compatibility/2006" xmlns:mv="urn:schemas-microsoft-com:mac:vml" xmlns:o="urn:schemas-microsoft-com:office:office" xmlns:r="http://schemas.openxmlformats.org/officeDocument/2006/relationships" xmlns:m="http://schemas.openxmlformats.org/officeDocument/2006/math" xmlns:v="urn:schemas-microsoft-com:vml" xmlns:wp14="http://schemas.microsoft.com/office/word/2010/wordprocessingDrawing" xmlns:wp="http://schemas.openxmlformats.org/drawingml/2006/wordprocessingDrawing" xmlns:w10="urn:schemas-microsoft-com:office:word" xmlns:w="http://schemas.openxmlformats.org/wordprocessingml/2006/main" xmlns:w14="http://schemas.microsoft.com/office/word/2010/wordml" xmlns:wpg="http://schemas.microsoft.com/office/word/2010/wordprocessingGroup" xmlns:wpi="http://schemas.microsoft.com/office/word/2010/wordprocessingInk" xmlns:wne="http://schemas.microsoft.com/office/word/2006/wordml" xmlns:wps="http://schemas.microsoft.com/office/word/2010/wordprocessingShape" mc:Ignorable="w14 wp14">
+<w:ftr xmlns:wpc="http://schemas.microsoft.com/office/word/2010/wordprocessingCanvas" xmlns:mc="http://schemas.openxmlformats.org/markup-compatibility/2006" xmlns:o="urn:schemas-microsoft-com:office:office" xmlns:r="http://schemas.openxmlformats.org/officeDocument/2006/relationships" xmlns:m="http://schemas.openxmlformats.org/officeDocument/2006/math" xmlns:v="urn:schemas-microsoft-com:vml" xmlns:wp14="http://schemas.microsoft.com/office/word/2010/wordprocessingDrawing" xmlns:wp="http://schemas.openxmlformats.org/drawingml/2006/wordprocessingDrawing" xmlns:w10="urn:schemas-microsoft-com:office:word" xmlns:w="http://schemas.openxmlformats.org/wordprocessingml/2006/main" xmlns:w14="http://schemas.microsoft.com/office/word/2010/wordml" xmlns:wpg="http://schemas.microsoft.com/office/word/2010/wordprocessingGroup" xmlns:wpi="http://schemas.microsoft.com/office/word/2010/wordprocessingInk" xmlns:wne="http://schemas.microsoft.com/office/word/2006/wordml" xmlns:wps="http://schemas.microsoft.com/office/word/2010/wordprocessingShape" mc:Ignorable="w14 wp14">
   <w:tbl>
     <w:tblPr>
       <w:tblW w:w="5000" w:type="pct"/>
@@ -12376,7 +12360,7 @@
 </file>
 
 <file path=word/footnotes.xml><?xml version="1.0" encoding="utf-8"?>
-<w:footnotes xmlns:wpc="http://schemas.microsoft.com/office/word/2010/wordprocessingCanvas" xmlns:mo="http://schemas.microsoft.com/office/mac/office/2008/main" xmlns:mc="http://schemas.openxmlformats.org/markup-compatibility/2006" xmlns:mv="urn:schemas-microsoft-com:mac:vml" xmlns:o="urn:schemas-microsoft-com:office:office" xmlns:r="http://schemas.openxmlformats.org/officeDocument/2006/relationships" xmlns:m="http://schemas.openxmlformats.org/officeDocument/2006/math" xmlns:v="urn:schemas-microsoft-com:vml" xmlns:wp14="http://schemas.microsoft.com/office/word/2010/wordprocessingDrawing" xmlns:wp="http://schemas.openxmlformats.org/drawingml/2006/wordprocessingDrawing" xmlns:w10="urn:schemas-microsoft-com:office:word" xmlns:w="http://schemas.openxmlformats.org/wordprocessingml/2006/main" xmlns:w14="http://schemas.microsoft.com/office/word/2010/wordml" xmlns:wpg="http://schemas.microsoft.com/office/word/2010/wordprocessingGroup" xmlns:wpi="http://schemas.microsoft.com/office/word/2010/wordprocessingInk" xmlns:wne="http://schemas.microsoft.com/office/word/2006/wordml" xmlns:wps="http://schemas.microsoft.com/office/word/2010/wordprocessingShape" mc:Ignorable="w14 wp14">
+<w:footnotes xmlns:wpc="http://schemas.microsoft.com/office/word/2010/wordprocessingCanvas" xmlns:mc="http://schemas.openxmlformats.org/markup-compatibility/2006" xmlns:o="urn:schemas-microsoft-com:office:office" xmlns:r="http://schemas.openxmlformats.org/officeDocument/2006/relationships" xmlns:m="http://schemas.openxmlformats.org/officeDocument/2006/math" xmlns:v="urn:schemas-microsoft-com:vml" xmlns:wp14="http://schemas.microsoft.com/office/word/2010/wordprocessingDrawing" xmlns:wp="http://schemas.openxmlformats.org/drawingml/2006/wordprocessingDrawing" xmlns:w10="urn:schemas-microsoft-com:office:word" xmlns:w="http://schemas.openxmlformats.org/wordprocessingml/2006/main" xmlns:w14="http://schemas.microsoft.com/office/word/2010/wordml" xmlns:wpg="http://schemas.microsoft.com/office/word/2010/wordprocessingGroup" xmlns:wpi="http://schemas.microsoft.com/office/word/2010/wordprocessingInk" xmlns:wne="http://schemas.microsoft.com/office/word/2006/wordml" xmlns:wps="http://schemas.microsoft.com/office/word/2010/wordprocessingShape" mc:Ignorable="w14 wp14">
   <w:footnote w:type="separator" w:id="-1">
     <w:p>
       <w:pPr>
@@ -12401,7 +12385,7 @@
 </file>
 
 <file path=word/header1.xml><?xml version="1.0" encoding="utf-8"?>
-<w:hdr xmlns:wpc="http://schemas.microsoft.com/office/word/2010/wordprocessingCanvas" xmlns:mo="http://schemas.microsoft.com/office/mac/office/2008/main" xmlns:mc="http://schemas.openxmlformats.org/markup-compatibility/2006" xmlns:mv="urn:schemas-microsoft-com:mac:vml" xmlns:o="urn:schemas-microsoft-com:office:office" xmlns:r="http://schemas.openxmlformats.org/officeDocument/2006/relationships" xmlns:m="http://schemas.openxmlformats.org/officeDocument/2006/math" xmlns:v="urn:schemas-microsoft-com:vml" xmlns:wp14="http://schemas.microsoft.com/office/word/2010/wordprocessingDrawing" xmlns:wp="http://schemas.openxmlformats.org/drawingml/2006/wordprocessingDrawing" xmlns:w10="urn:schemas-microsoft-com:office:word" xmlns:w="http://schemas.openxmlformats.org/wordprocessingml/2006/main" xmlns:w14="http://schemas.microsoft.com/office/word/2010/wordml" xmlns:wpg="http://schemas.microsoft.com/office/word/2010/wordprocessingGroup" xmlns:wpi="http://schemas.microsoft.com/office/word/2010/wordprocessingInk" xmlns:wne="http://schemas.microsoft.com/office/word/2006/wordml" xmlns:wps="http://schemas.microsoft.com/office/word/2010/wordprocessingShape" mc:Ignorable="w14 wp14">
+<w:hdr xmlns:wpc="http://schemas.microsoft.com/office/word/2010/wordprocessingCanvas" xmlns:mc="http://schemas.openxmlformats.org/markup-compatibility/2006" xmlns:o="urn:schemas-microsoft-com:office:office" xmlns:r="http://schemas.openxmlformats.org/officeDocument/2006/relationships" xmlns:m="http://schemas.openxmlformats.org/officeDocument/2006/math" xmlns:v="urn:schemas-microsoft-com:vml" xmlns:wp14="http://schemas.microsoft.com/office/word/2010/wordprocessingDrawing" xmlns:wp="http://schemas.openxmlformats.org/drawingml/2006/wordprocessingDrawing" xmlns:w10="urn:schemas-microsoft-com:office:word" xmlns:w="http://schemas.openxmlformats.org/wordprocessingml/2006/main" xmlns:w14="http://schemas.microsoft.com/office/word/2010/wordml" xmlns:wpg="http://schemas.microsoft.com/office/word/2010/wordprocessingGroup" xmlns:wpi="http://schemas.microsoft.com/office/word/2010/wordprocessingInk" xmlns:wne="http://schemas.microsoft.com/office/word/2006/wordml" xmlns:wps="http://schemas.microsoft.com/office/word/2010/wordprocessingShape" mc:Ignorable="w14 wp14">
   <w:p>
     <w:pPr>
       <w:spacing w:before="45" w:after="30" w:line="240" w:lineRule="auto"/>
@@ -12434,7 +12418,7 @@
 </file>
 
 <file path=word/numbering.xml><?xml version="1.0" encoding="utf-8"?>
-<w:numbering xmlns:wpc="http://schemas.microsoft.com/office/word/2010/wordprocessingCanvas" xmlns:mo="http://schemas.microsoft.com/office/mac/office/2008/main" xmlns:mc="http://schemas.openxmlformats.org/markup-compatibility/2006" xmlns:mv="urn:schemas-microsoft-com:mac:vml" xmlns:o="urn:schemas-microsoft-com:office:office" xmlns:r="http://schemas.openxmlformats.org/officeDocument/2006/relationships" xmlns:m="http://schemas.openxmlformats.org/officeDocument/2006/math" xmlns:v="urn:schemas-microsoft-com:vml" xmlns:wp14="http://schemas.microsoft.com/office/word/2010/wordprocessingDrawing" xmlns:wp="http://schemas.openxmlformats.org/drawingml/2006/wordprocessingDrawing" xmlns:w10="urn:schemas-microsoft-com:office:word" xmlns:w="http://schemas.openxmlformats.org/wordprocessingml/2006/main" xmlns:w14="http://schemas.microsoft.com/office/word/2010/wordml" xmlns:wpg="http://schemas.microsoft.com/office/word/2010/wordprocessingGroup" xmlns:wpi="http://schemas.microsoft.com/office/word/2010/wordprocessingInk" xmlns:wne="http://schemas.microsoft.com/office/word/2006/wordml" xmlns:wps="http://schemas.microsoft.com/office/word/2010/wordprocessingShape" mc:Ignorable="w14 wp14">
+<w:numbering xmlns:wpc="http://schemas.microsoft.com/office/word/2010/wordprocessingCanvas" xmlns:mc="http://schemas.openxmlformats.org/markup-compatibility/2006" xmlns:o="urn:schemas-microsoft-com:office:office" xmlns:r="http://schemas.openxmlformats.org/officeDocument/2006/relationships" xmlns:m="http://schemas.openxmlformats.org/officeDocument/2006/math" xmlns:v="urn:schemas-microsoft-com:vml" xmlns:wp14="http://schemas.microsoft.com/office/word/2010/wordprocessingDrawing" xmlns:wp="http://schemas.openxmlformats.org/drawingml/2006/wordprocessingDrawing" xmlns:w10="urn:schemas-microsoft-com:office:word" xmlns:w="http://schemas.openxmlformats.org/wordprocessingml/2006/main" xmlns:w14="http://schemas.microsoft.com/office/word/2010/wordml" xmlns:wpg="http://schemas.microsoft.com/office/word/2010/wordprocessingGroup" xmlns:wpi="http://schemas.microsoft.com/office/word/2010/wordprocessingInk" xmlns:wne="http://schemas.microsoft.com/office/word/2006/wordml" xmlns:wps="http://schemas.microsoft.com/office/word/2010/wordprocessingShape" mc:Ignorable="w14 wp14">
   <w:abstractNum w:abstractNumId="0">
     <w:nsid w:val="0063041F"/>
     <w:multiLevelType w:val="hybridMultilevel"/>
@@ -13991,7 +13975,7 @@
       </w:pPr>
     </w:pPrDefault>
   </w:docDefaults>
-  <w:latentStyles w:defLockedState="0" w:defUIPriority="99" w:defSemiHidden="1" w:defUnhideWhenUsed="1" w:defQFormat="0" w:count="276">
+  <w:latentStyles w:defLockedState="0" w:defUIPriority="99" w:defSemiHidden="1" w:defUnhideWhenUsed="1" w:defQFormat="0" w:count="267">
     <w:lsdException w:name="Normal" w:semiHidden="0" w:uiPriority="0" w:unhideWhenUsed="0" w:qFormat="1"/>
     <w:lsdException w:name="heading 1" w:semiHidden="0" w:unhideWhenUsed="0" w:qFormat="1"/>
     <w:lsdException w:name="heading 2" w:uiPriority="9" w:qFormat="1"/>
@@ -14136,7 +14120,7 @@
     <w:name w:val="heading 1"/>
     <w:basedOn w:val="Default"/>
     <w:next w:val="Default"/>
-    <w:link w:val="berschrift1Zeichen"/>
+    <w:link w:val="berschrift1Zchn"/>
     <w:uiPriority w:val="99"/>
     <w:qFormat/>
     <w:rsid w:val="00A67670"/>
@@ -14152,7 +14136,7 @@
     <w:name w:val="heading 2"/>
     <w:basedOn w:val="Standard"/>
     <w:next w:val="Standard"/>
-    <w:link w:val="berschrift2Zeichen"/>
+    <w:link w:val="berschrift2Zchn"/>
     <w:uiPriority w:val="9"/>
     <w:unhideWhenUsed/>
     <w:qFormat/>
@@ -14176,7 +14160,7 @@
     <w:name w:val="heading 3"/>
     <w:basedOn w:val="Standard"/>
     <w:next w:val="Standard"/>
-    <w:link w:val="berschrift3Zeichen"/>
+    <w:link w:val="berschrift3Zchn"/>
     <w:uiPriority w:val="9"/>
     <w:unhideWhenUsed/>
     <w:qFormat/>
@@ -14198,7 +14182,7 @@
     <w:name w:val="heading 4"/>
     <w:basedOn w:val="Standard"/>
     <w:next w:val="Standard"/>
-    <w:link w:val="berschrift4Zeichen"/>
+    <w:link w:val="berschrift4Zchn"/>
     <w:uiPriority w:val="9"/>
     <w:unhideWhenUsed/>
     <w:qFormat/>
@@ -14218,7 +14202,7 @@
       <w:color w:val="4F81BD" w:themeColor="accent1"/>
     </w:rPr>
   </w:style>
-  <w:style w:type="character" w:default="1" w:styleId="Absatzstandardschriftart">
+  <w:style w:type="character" w:default="1" w:styleId="Absatz-Standardschriftart">
     <w:name w:val="Default Paragraph Font"/>
     <w:uiPriority w:val="1"/>
     <w:semiHidden/>
@@ -14285,9 +14269,9 @@
       <w:ind w:left="440"/>
     </w:pPr>
   </w:style>
-  <w:style w:type="character" w:customStyle="1" w:styleId="berschrift1Zeichen">
-    <w:name w:val="Überschrift 1 Zeichen"/>
-    <w:basedOn w:val="Absatzstandardschriftart"/>
+  <w:style w:type="character" w:customStyle="1" w:styleId="berschrift1Zchn">
+    <w:name w:val="Überschrift 1 Zchn"/>
+    <w:basedOn w:val="Absatz-Standardschriftart"/>
     <w:link w:val="berschrift1"/>
     <w:uiPriority w:val="99"/>
     <w:rsid w:val="00A67670"/>
@@ -14313,9 +14297,9 @@
       <w:szCs w:val="24"/>
     </w:rPr>
   </w:style>
-  <w:style w:type="character" w:customStyle="1" w:styleId="berschrift2Zeichen">
-    <w:name w:val="Überschrift 2 Zeichen"/>
-    <w:basedOn w:val="Absatzstandardschriftart"/>
+  <w:style w:type="character" w:customStyle="1" w:styleId="berschrift2Zchn">
+    <w:name w:val="Überschrift 2 Zchn"/>
+    <w:basedOn w:val="Absatz-Standardschriftart"/>
     <w:link w:val="berschrift2"/>
     <w:uiPriority w:val="9"/>
     <w:rsid w:val="002B53A4"/>
@@ -14328,9 +14312,9 @@
       <w:szCs w:val="26"/>
     </w:rPr>
   </w:style>
-  <w:style w:type="character" w:customStyle="1" w:styleId="berschrift3Zeichen">
-    <w:name w:val="Überschrift 3 Zeichen"/>
-    <w:basedOn w:val="Absatzstandardschriftart"/>
+  <w:style w:type="character" w:customStyle="1" w:styleId="berschrift3Zchn">
+    <w:name w:val="Überschrift 3 Zchn"/>
+    <w:basedOn w:val="Absatz-Standardschriftart"/>
     <w:link w:val="berschrift3"/>
     <w:uiPriority w:val="9"/>
     <w:rsid w:val="002B53A4"/>
@@ -14345,7 +14329,7 @@
     <w:name w:val="Body Text"/>
     <w:basedOn w:val="Default"/>
     <w:next w:val="Default"/>
-    <w:link w:val="TextkrperZeichen"/>
+    <w:link w:val="TextkrperZchn"/>
     <w:uiPriority w:val="99"/>
     <w:rsid w:val="002B53A4"/>
     <w:rPr>
@@ -14353,9 +14337,9 @@
       <w:color w:val="auto"/>
     </w:rPr>
   </w:style>
-  <w:style w:type="character" w:customStyle="1" w:styleId="TextkrperZeichen">
-    <w:name w:val="Textkörper Zeichen"/>
-    <w:basedOn w:val="Absatzstandardschriftart"/>
+  <w:style w:type="character" w:customStyle="1" w:styleId="TextkrperZchn">
+    <w:name w:val="Textkörper Zchn"/>
+    <w:basedOn w:val="Absatz-Standardschriftart"/>
     <w:link w:val="Textkrper"/>
     <w:uiPriority w:val="99"/>
     <w:rsid w:val="002B53A4"/>
@@ -14368,7 +14352,7 @@
   <w:style w:type="paragraph" w:styleId="Textkrper3">
     <w:name w:val="Body Text 3"/>
     <w:basedOn w:val="Standard"/>
-    <w:link w:val="Textkrper3Zeichen"/>
+    <w:link w:val="Textkrper3Zchn"/>
     <w:uiPriority w:val="99"/>
     <w:semiHidden/>
     <w:unhideWhenUsed/>
@@ -14381,9 +14365,9 @@
       <w:szCs w:val="16"/>
     </w:rPr>
   </w:style>
-  <w:style w:type="character" w:customStyle="1" w:styleId="Textkrper3Zeichen">
-    <w:name w:val="Textkörper 3 Zeichen"/>
-    <w:basedOn w:val="Absatzstandardschriftart"/>
+  <w:style w:type="character" w:customStyle="1" w:styleId="Textkrper3Zchn">
+    <w:name w:val="Textkörper 3 Zchn"/>
+    <w:basedOn w:val="Absatz-Standardschriftart"/>
     <w:link w:val="Textkrper3"/>
     <w:uiPriority w:val="99"/>
     <w:semiHidden/>
@@ -14396,7 +14380,7 @@
   <w:style w:type="paragraph" w:styleId="Textkrper2">
     <w:name w:val="Body Text 2"/>
     <w:basedOn w:val="Standard"/>
-    <w:link w:val="Textkrper2Zeichen"/>
+    <w:link w:val="Textkrper2Zchn"/>
     <w:uiPriority w:val="99"/>
     <w:semiHidden/>
     <w:unhideWhenUsed/>
@@ -14405,9 +14389,9 @@
       <w:spacing w:after="120" w:line="480" w:lineRule="auto"/>
     </w:pPr>
   </w:style>
-  <w:style w:type="character" w:customStyle="1" w:styleId="Textkrper2Zeichen">
-    <w:name w:val="Textkörper 2 Zeichen"/>
-    <w:basedOn w:val="Absatzstandardschriftart"/>
+  <w:style w:type="character" w:customStyle="1" w:styleId="Textkrper2Zchn">
+    <w:name w:val="Textkörper 2 Zchn"/>
+    <w:basedOn w:val="Absatz-Standardschriftart"/>
     <w:link w:val="Textkrper2"/>
     <w:uiPriority w:val="99"/>
     <w:semiHidden/>
@@ -14415,7 +14399,7 @@
   </w:style>
   <w:style w:type="paragraph" w:styleId="KeinLeerraum">
     <w:name w:val="No Spacing"/>
-    <w:link w:val="KeinLeerraumZeichen"/>
+    <w:link w:val="KeinLeerraumZchn"/>
     <w:uiPriority w:val="1"/>
     <w:qFormat/>
     <w:rsid w:val="00AA212C"/>
@@ -14426,7 +14410,7 @@
   <w:style w:type="paragraph" w:styleId="Kopfzeile">
     <w:name w:val="header"/>
     <w:basedOn w:val="Standard"/>
-    <w:link w:val="KopfzeileZeichen"/>
+    <w:link w:val="KopfzeileZchn"/>
     <w:uiPriority w:val="99"/>
     <w:unhideWhenUsed/>
     <w:rsid w:val="00AF7580"/>
@@ -14438,9 +14422,9 @@
       <w:spacing w:after="0" w:line="240" w:lineRule="auto"/>
     </w:pPr>
   </w:style>
-  <w:style w:type="character" w:customStyle="1" w:styleId="KopfzeileZeichen">
-    <w:name w:val="Kopfzeile Zeichen"/>
-    <w:basedOn w:val="Absatzstandardschriftart"/>
+  <w:style w:type="character" w:customStyle="1" w:styleId="KopfzeileZchn">
+    <w:name w:val="Kopfzeile Zchn"/>
+    <w:basedOn w:val="Absatz-Standardschriftart"/>
     <w:link w:val="Kopfzeile"/>
     <w:uiPriority w:val="99"/>
     <w:rsid w:val="00AF7580"/>
@@ -14448,7 +14432,7 @@
   <w:style w:type="paragraph" w:styleId="Fuzeile">
     <w:name w:val="footer"/>
     <w:basedOn w:val="Standard"/>
-    <w:link w:val="FuzeileZeichen"/>
+    <w:link w:val="FuzeileZchn"/>
     <w:uiPriority w:val="99"/>
     <w:unhideWhenUsed/>
     <w:rsid w:val="00AF7580"/>
@@ -14460,9 +14444,9 @@
       <w:spacing w:after="0" w:line="240" w:lineRule="auto"/>
     </w:pPr>
   </w:style>
-  <w:style w:type="character" w:customStyle="1" w:styleId="FuzeileZeichen">
-    <w:name w:val="Fußzeile Zeichen"/>
-    <w:basedOn w:val="Absatzstandardschriftart"/>
+  <w:style w:type="character" w:customStyle="1" w:styleId="FuzeileZchn">
+    <w:name w:val="Fußzeile Zchn"/>
+    <w:basedOn w:val="Absatz-Standardschriftart"/>
     <w:link w:val="Fuzeile"/>
     <w:uiPriority w:val="99"/>
     <w:rsid w:val="00AF7580"/>
@@ -14470,7 +14454,7 @@
   <w:style w:type="paragraph" w:styleId="Sprechblasentext">
     <w:name w:val="Balloon Text"/>
     <w:basedOn w:val="Standard"/>
-    <w:link w:val="SprechblasentextZeichen"/>
+    <w:link w:val="SprechblasentextZchn"/>
     <w:uiPriority w:val="99"/>
     <w:semiHidden/>
     <w:unhideWhenUsed/>
@@ -14484,9 +14468,9 @@
       <w:szCs w:val="16"/>
     </w:rPr>
   </w:style>
-  <w:style w:type="character" w:customStyle="1" w:styleId="SprechblasentextZeichen">
-    <w:name w:val="Sprechblasentext Zeichen"/>
-    <w:basedOn w:val="Absatzstandardschriftart"/>
+  <w:style w:type="character" w:customStyle="1" w:styleId="SprechblasentextZchn">
+    <w:name w:val="Sprechblasentext Zchn"/>
+    <w:basedOn w:val="Absatz-Standardschriftart"/>
     <w:link w:val="Sprechblasentext"/>
     <w:uiPriority w:val="99"/>
     <w:semiHidden/>
@@ -14497,9 +14481,9 @@
       <w:szCs w:val="16"/>
     </w:rPr>
   </w:style>
-  <w:style w:type="character" w:customStyle="1" w:styleId="KeinLeerraumZeichen">
-    <w:name w:val="Kein Leerraum Zeichen"/>
-    <w:basedOn w:val="Absatzstandardschriftart"/>
+  <w:style w:type="character" w:customStyle="1" w:styleId="KeinLeerraumZchn">
+    <w:name w:val="Kein Leerraum Zchn"/>
+    <w:basedOn w:val="Absatz-Standardschriftart"/>
     <w:link w:val="KeinLeerraum"/>
     <w:uiPriority w:val="1"/>
     <w:rsid w:val="00AF7580"/>
@@ -14572,9 +14556,9 @@
       <w:contextualSpacing/>
     </w:pPr>
   </w:style>
-  <w:style w:type="character" w:customStyle="1" w:styleId="berschrift4Zeichen">
-    <w:name w:val="Überschrift 4 Zeichen"/>
-    <w:basedOn w:val="Absatzstandardschriftart"/>
+  <w:style w:type="character" w:customStyle="1" w:styleId="berschrift4Zchn">
+    <w:name w:val="Überschrift 4 Zchn"/>
+    <w:basedOn w:val="Absatz-Standardschriftart"/>
     <w:link w:val="berschrift4"/>
     <w:uiPriority w:val="9"/>
     <w:rsid w:val="0088663D"/>
@@ -14693,7 +14677,7 @@
 </file>
 
 <file path=word/stylesWithEffects.xml><?xml version="1.0" encoding="utf-8"?>
-<w:styles xmlns:wpc="http://schemas.microsoft.com/office/word/2010/wordprocessingCanvas" xmlns:mo="http://schemas.microsoft.com/office/mac/office/2008/main" xmlns:mc="http://schemas.openxmlformats.org/markup-compatibility/2006" xmlns:mv="urn:schemas-microsoft-com:mac:vml" xmlns:o="urn:schemas-microsoft-com:office:office" xmlns:r="http://schemas.openxmlformats.org/officeDocument/2006/relationships" xmlns:m="http://schemas.openxmlformats.org/officeDocument/2006/math" xmlns:v="urn:schemas-microsoft-com:vml" xmlns:wp14="http://schemas.microsoft.com/office/word/2010/wordprocessingDrawing" xmlns:wp="http://schemas.openxmlformats.org/drawingml/2006/wordprocessingDrawing" xmlns:w10="urn:schemas-microsoft-com:office:word" xmlns:w="http://schemas.openxmlformats.org/wordprocessingml/2006/main" xmlns:w14="http://schemas.microsoft.com/office/word/2010/wordml" xmlns:wpg="http://schemas.microsoft.com/office/word/2010/wordprocessingGroup" xmlns:wpi="http://schemas.microsoft.com/office/word/2010/wordprocessingInk" xmlns:wne="http://schemas.microsoft.com/office/word/2006/wordml" xmlns:wps="http://schemas.microsoft.com/office/word/2010/wordprocessingShape" mc:Ignorable="w14 wp14">
+<w:styles xmlns:wpc="http://schemas.microsoft.com/office/word/2010/wordprocessingCanvas" xmlns:mc="http://schemas.openxmlformats.org/markup-compatibility/2006" xmlns:o="urn:schemas-microsoft-com:office:office" xmlns:r="http://schemas.openxmlformats.org/officeDocument/2006/relationships" xmlns:m="http://schemas.openxmlformats.org/officeDocument/2006/math" xmlns:v="urn:schemas-microsoft-com:vml" xmlns:wp14="http://schemas.microsoft.com/office/word/2010/wordprocessingDrawing" xmlns:wp="http://schemas.openxmlformats.org/drawingml/2006/wordprocessingDrawing" xmlns:w10="urn:schemas-microsoft-com:office:word" xmlns:w="http://schemas.openxmlformats.org/wordprocessingml/2006/main" xmlns:w14="http://schemas.microsoft.com/office/word/2010/wordml" xmlns:wpg="http://schemas.microsoft.com/office/word/2010/wordprocessingGroup" xmlns:wpi="http://schemas.microsoft.com/office/word/2010/wordprocessingInk" xmlns:wne="http://schemas.microsoft.com/office/word/2006/wordml" xmlns:wps="http://schemas.microsoft.com/office/word/2010/wordprocessingShape" mc:Ignorable="w14 wp14">
   <w:docDefaults>
     <w:rPrDefault>
       <w:rPr>
@@ -14705,7 +14689,7 @@
     </w:rPrDefault>
     <w:pPrDefault/>
   </w:docDefaults>
-  <w:latentStyles w:defLockedState="0" w:defUIPriority="99" w:defSemiHidden="1" w:defUnhideWhenUsed="1" w:defQFormat="0" w:count="276">
+  <w:latentStyles w:defLockedState="0" w:defUIPriority="99" w:defSemiHidden="1" w:defUnhideWhenUsed="1" w:defQFormat="0" w:count="267">
     <w:lsdException w:name="Normal" w:semiHidden="0" w:uiPriority="0" w:unhideWhenUsed="0" w:qFormat="1"/>
     <w:lsdException w:name="heading 1" w:semiHidden="0" w:uiPriority="9" w:unhideWhenUsed="0" w:qFormat="1"/>
     <w:lsdException w:name="heading 2" w:uiPriority="9" w:qFormat="1"/>
@@ -14848,7 +14832,7 @@
     <w:name w:val="Normal"/>
     <w:qFormat/>
   </w:style>
-  <w:style w:type="character" w:default="1" w:styleId="Absatzstandardschriftart">
+  <w:style w:type="character" w:default="1" w:styleId="Absatz-Standardschriftart">
     <w:name w:val="Default Paragraph Font"/>
     <w:uiPriority w:val="1"/>
     <w:semiHidden/>
@@ -14879,7 +14863,7 @@
 </file>
 
 <file path=word/glossary/document.xml><?xml version="1.0" encoding="utf-8"?>
-<w:glossaryDocument xmlns:wpc="http://schemas.microsoft.com/office/word/2010/wordprocessingCanvas" xmlns:mo="http://schemas.microsoft.com/office/mac/office/2008/main" xmlns:mc="http://schemas.openxmlformats.org/markup-compatibility/2006" xmlns:mv="urn:schemas-microsoft-com:mac:vml" xmlns:o="urn:schemas-microsoft-com:office:office" xmlns:r="http://schemas.openxmlformats.org/officeDocument/2006/relationships" xmlns:m="http://schemas.openxmlformats.org/officeDocument/2006/math" xmlns:v="urn:schemas-microsoft-com:vml" xmlns:wp14="http://schemas.microsoft.com/office/word/2010/wordprocessingDrawing" xmlns:wp="http://schemas.openxmlformats.org/drawingml/2006/wordprocessingDrawing" xmlns:w10="urn:schemas-microsoft-com:office:word" xmlns:w="http://schemas.openxmlformats.org/wordprocessingml/2006/main" xmlns:w14="http://schemas.microsoft.com/office/word/2010/wordml" xmlns:wpg="http://schemas.microsoft.com/office/word/2010/wordprocessingGroup" xmlns:wpi="http://schemas.microsoft.com/office/word/2010/wordprocessingInk" xmlns:wne="http://schemas.microsoft.com/office/word/2006/wordml" xmlns:wps="http://schemas.microsoft.com/office/word/2010/wordprocessingShape" mc:Ignorable="w14 wp14">
+<w:glossaryDocument xmlns:wpc="http://schemas.microsoft.com/office/word/2010/wordprocessingCanvas" xmlns:mc="http://schemas.openxmlformats.org/markup-compatibility/2006" xmlns:o="urn:schemas-microsoft-com:office:office" xmlns:r="http://schemas.openxmlformats.org/officeDocument/2006/relationships" xmlns:m="http://schemas.openxmlformats.org/officeDocument/2006/math" xmlns:v="urn:schemas-microsoft-com:vml" xmlns:wp14="http://schemas.microsoft.com/office/word/2010/wordprocessingDrawing" xmlns:wp="http://schemas.openxmlformats.org/drawingml/2006/wordprocessingDrawing" xmlns:w10="urn:schemas-microsoft-com:office:word" xmlns:w="http://schemas.openxmlformats.org/wordprocessingml/2006/main" xmlns:w14="http://schemas.microsoft.com/office/word/2010/wordml" xmlns:wpg="http://schemas.microsoft.com/office/word/2010/wordprocessingGroup" xmlns:wpi="http://schemas.microsoft.com/office/word/2010/wordprocessingInk" xmlns:wne="http://schemas.microsoft.com/office/word/2006/wordml" xmlns:wps="http://schemas.microsoft.com/office/word/2010/wordprocessingShape" mc:Ignorable="w14 wp14">
   <w:docParts>
     <w:docPart>
       <w:docPartPr>
@@ -14914,6 +14898,7 @@
 <file path=word/glossary/fontTable.xml><?xml version="1.0" encoding="utf-8"?>
 <w:fonts xmlns:mc="http://schemas.openxmlformats.org/markup-compatibility/2006" xmlns:r="http://schemas.openxmlformats.org/officeDocument/2006/relationships" xmlns:w="http://schemas.openxmlformats.org/wordprocessingml/2006/main" xmlns:w14="http://schemas.microsoft.com/office/word/2010/wordml" mc:Ignorable="w14">
   <w:font w:name="Brush Script MT">
+    <w:panose1 w:val="03060802040406070304"/>
     <w:charset w:val="00"/>
     <w:family w:val="script"/>
     <w:pitch w:val="variable"/>
@@ -14922,22 +14907,24 @@
   <w:font w:name="Times New Roman">
     <w:panose1 w:val="02020603050405020304"/>
     <w:charset w:val="00"/>
-    <w:family w:val="auto"/>
+    <w:family w:val="roman"/>
     <w:pitch w:val="variable"/>
     <w:sig w:usb0="E0002AFF" w:usb1="C0007841" w:usb2="00000009" w:usb3="00000000" w:csb0="000001FF" w:csb1="00000000"/>
   </w:font>
   <w:font w:name="Constantia">
     <w:panose1 w:val="02030602050306030303"/>
     <w:charset w:val="00"/>
-    <w:family w:val="auto"/>
+    <w:family w:val="roman"/>
     <w:pitch w:val="variable"/>
-    <w:sig w:usb0="00000003" w:usb1="00000000" w:usb2="00000000" w:usb3="00000000" w:csb0="00000001" w:csb1="00000000"/>
+    <w:sig w:usb0="A00002EF" w:usb1="4000204B" w:usb2="00000000" w:usb3="00000000" w:csb0="0000019F" w:csb1="00000000"/>
   </w:font>
-  <w:font w:name="ＭＳ 明朝">
-    <w:charset w:val="4E"/>
-    <w:family w:val="auto"/>
-    <w:pitch w:val="variable"/>
-    <w:sig w:usb0="00000001" w:usb1="08070000" w:usb2="00000010" w:usb3="00000000" w:csb0="00020000" w:csb1="00000000"/>
+  <w:font w:name="MS Mincho">
+    <w:altName w:val="ＭＳ 明朝"/>
+    <w:panose1 w:val="02020609040205080304"/>
+    <w:charset w:val="80"/>
+    <w:family w:val="modern"/>
+    <w:pitch w:val="fixed"/>
+    <w:sig w:usb0="E00002FF" w:usb1="6AC7FDFB" w:usb2="00000012" w:usb3="00000000" w:csb0="0002009F" w:csb1="00000000"/>
   </w:font>
   <w:font w:name="MDBPEN+Arial">
     <w:altName w:val="Arial"/>
@@ -14951,8 +14938,8 @@
   <w:font w:name="Courier New">
     <w:panose1 w:val="02070309020205020404"/>
     <w:charset w:val="00"/>
-    <w:family w:val="auto"/>
-    <w:pitch w:val="variable"/>
+    <w:family w:val="modern"/>
+    <w:pitch w:val="fixed"/>
     <w:sig w:usb0="E0002AFF" w:usb1="C0007843" w:usb2="00000009" w:usb3="00000000" w:csb0="000001FF" w:csb1="00000000"/>
   </w:font>
   <w:font w:name="Wingdings">
@@ -14963,16 +14950,16 @@
     <w:sig w:usb0="00000000" w:usb1="10000000" w:usb2="00000000" w:usb3="00000000" w:csb0="80000000" w:csb1="00000000"/>
   </w:font>
   <w:font w:name="Symbol">
-    <w:panose1 w:val="00000000000000000000"/>
+    <w:panose1 w:val="05050102010706020507"/>
     <w:charset w:val="02"/>
-    <w:family w:val="auto"/>
+    <w:family w:val="roman"/>
     <w:pitch w:val="variable"/>
     <w:sig w:usb0="00000000" w:usb1="10000000" w:usb2="00000000" w:usb3="00000000" w:csb0="80000000" w:csb1="00000000"/>
   </w:font>
   <w:font w:name="Calibri">
     <w:panose1 w:val="020F0502020204030204"/>
     <w:charset w:val="00"/>
-    <w:family w:val="auto"/>
+    <w:family w:val="swiss"/>
     <w:pitch w:val="variable"/>
     <w:sig w:usb0="E10002FF" w:usb1="4000ACFF" w:usb2="00000009" w:usb3="00000000" w:csb0="0000019F" w:csb1="00000000"/>
   </w:font>
@@ -14988,27 +14975,29 @@
   <w:font w:name="Cambria">
     <w:panose1 w:val="02040503050406030204"/>
     <w:charset w:val="00"/>
-    <w:family w:val="auto"/>
+    <w:family w:val="roman"/>
     <w:pitch w:val="variable"/>
     <w:sig w:usb0="E00002FF" w:usb1="400004FF" w:usb2="00000000" w:usb3="00000000" w:csb0="0000019F" w:csb1="00000000"/>
   </w:font>
-  <w:font w:name="ＭＳ ゴシック">
-    <w:charset w:val="4E"/>
-    <w:family w:val="auto"/>
-    <w:pitch w:val="variable"/>
-    <w:sig w:usb0="00000001" w:usb1="08070000" w:usb2="00000010" w:usb3="00000000" w:csb0="00020000" w:csb1="00000000"/>
+  <w:font w:name="MS Gothic">
+    <w:altName w:val="ＭＳ ゴシック"/>
+    <w:panose1 w:val="020B0609070205080204"/>
+    <w:charset w:val="80"/>
+    <w:family w:val="modern"/>
+    <w:pitch w:val="fixed"/>
+    <w:sig w:usb0="E00002FF" w:usb1="6AC7FDFB" w:usb2="00000012" w:usb3="00000000" w:csb0="0002009F" w:csb1="00000000"/>
   </w:font>
   <w:font w:name="Tahoma">
     <w:panose1 w:val="020B0604030504040204"/>
     <w:charset w:val="00"/>
-    <w:family w:val="auto"/>
+    <w:family w:val="swiss"/>
     <w:pitch w:val="variable"/>
-    <w:sig w:usb0="00000003" w:usb1="00000000" w:usb2="00000000" w:usb3="00000000" w:csb0="00000001" w:csb1="00000000"/>
+    <w:sig w:usb0="E1002EFF" w:usb1="C000605B" w:usb2="00000029" w:usb3="00000000" w:csb0="000101FF" w:csb1="00000000"/>
   </w:font>
   <w:font w:name="Arial">
     <w:panose1 w:val="020B0604020202020204"/>
     <w:charset w:val="00"/>
-    <w:family w:val="auto"/>
+    <w:family w:val="swiss"/>
     <w:pitch w:val="variable"/>
     <w:sig w:usb0="E0002AFF" w:usb1="C0007843" w:usb2="00000009" w:usb3="00000000" w:csb0="000001FF" w:csb1="00000000"/>
   </w:font>
@@ -15054,6 +15043,7 @@
     <w:rsid w:val="0020226B"/>
     <w:rsid w:val="003C010A"/>
     <w:rsid w:val="003E55DF"/>
+    <w:rsid w:val="004A0F1F"/>
     <w:rsid w:val="004E6022"/>
     <w:rsid w:val="005148D0"/>
     <w:rsid w:val="005214FD"/>
@@ -15121,7 +15111,7 @@
       </w:pPr>
     </w:pPrDefault>
   </w:docDefaults>
-  <w:latentStyles w:defLockedState="0" w:defUIPriority="99" w:defSemiHidden="1" w:defUnhideWhenUsed="1" w:defQFormat="0" w:count="276">
+  <w:latentStyles w:defLockedState="0" w:defUIPriority="99" w:defSemiHidden="1" w:defUnhideWhenUsed="1" w:defQFormat="0" w:count="267">
     <w:lsdException w:name="Normal" w:semiHidden="0" w:uiPriority="0" w:unhideWhenUsed="0" w:qFormat="1"/>
     <w:lsdException w:name="heading 1" w:semiHidden="0" w:uiPriority="9" w:unhideWhenUsed="0" w:qFormat="1"/>
     <w:lsdException w:name="heading 2" w:uiPriority="9" w:qFormat="1"/>
@@ -15265,7 +15255,7 @@
     <w:qFormat/>
     <w:rsid w:val="00954ED2"/>
   </w:style>
-  <w:style w:type="character" w:default="1" w:styleId="Absatzstandardschriftart">
+  <w:style w:type="character" w:default="1" w:styleId="Absatz-Standardschriftart">
     <w:name w:val="Default Paragraph Font"/>
     <w:uiPriority w:val="1"/>
     <w:semiHidden/>
@@ -15328,7 +15318,7 @@
 </file>
 
 <file path=word/glossary/stylesWithEffects.xml><?xml version="1.0" encoding="utf-8"?>
-<w:styles xmlns:wpc="http://schemas.microsoft.com/office/word/2010/wordprocessingCanvas" xmlns:mo="http://schemas.microsoft.com/office/mac/office/2008/main" xmlns:mc="http://schemas.openxmlformats.org/markup-compatibility/2006" xmlns:mv="urn:schemas-microsoft-com:mac:vml" xmlns:o="urn:schemas-microsoft-com:office:office" xmlns:r="http://schemas.openxmlformats.org/officeDocument/2006/relationships" xmlns:m="http://schemas.openxmlformats.org/officeDocument/2006/math" xmlns:v="urn:schemas-microsoft-com:vml" xmlns:wp14="http://schemas.microsoft.com/office/word/2010/wordprocessingDrawing" xmlns:wp="http://schemas.openxmlformats.org/drawingml/2006/wordprocessingDrawing" xmlns:w10="urn:schemas-microsoft-com:office:word" xmlns:w="http://schemas.openxmlformats.org/wordprocessingml/2006/main" xmlns:w14="http://schemas.microsoft.com/office/word/2010/wordml" xmlns:wpg="http://schemas.microsoft.com/office/word/2010/wordprocessingGroup" xmlns:wpi="http://schemas.microsoft.com/office/word/2010/wordprocessingInk" xmlns:wne="http://schemas.microsoft.com/office/word/2006/wordml" xmlns:wps="http://schemas.microsoft.com/office/word/2010/wordprocessingShape" mc:Ignorable="w14 wp14">
+<w:styles xmlns:wpc="http://schemas.microsoft.com/office/word/2010/wordprocessingCanvas" xmlns:mc="http://schemas.openxmlformats.org/markup-compatibility/2006" xmlns:o="urn:schemas-microsoft-com:office:office" xmlns:r="http://schemas.openxmlformats.org/officeDocument/2006/relationships" xmlns:m="http://schemas.openxmlformats.org/officeDocument/2006/math" xmlns:v="urn:schemas-microsoft-com:vml" xmlns:wp14="http://schemas.microsoft.com/office/word/2010/wordprocessingDrawing" xmlns:wp="http://schemas.openxmlformats.org/drawingml/2006/wordprocessingDrawing" xmlns:w10="urn:schemas-microsoft-com:office:word" xmlns:w="http://schemas.openxmlformats.org/wordprocessingml/2006/main" xmlns:w14="http://schemas.microsoft.com/office/word/2010/wordml" xmlns:wpg="http://schemas.microsoft.com/office/word/2010/wordprocessingGroup" xmlns:wpi="http://schemas.microsoft.com/office/word/2010/wordprocessingInk" xmlns:wne="http://schemas.microsoft.com/office/word/2006/wordml" xmlns:wps="http://schemas.microsoft.com/office/word/2010/wordprocessingShape" mc:Ignorable="w14 wp14">
   <w:docDefaults>
     <w:rPrDefault>
       <w:rPr>
@@ -15344,7 +15334,7 @@
       </w:pPr>
     </w:pPrDefault>
   </w:docDefaults>
-  <w:latentStyles w:defLockedState="0" w:defUIPriority="99" w:defSemiHidden="1" w:defUnhideWhenUsed="1" w:defQFormat="0" w:count="276">
+  <w:latentStyles w:defLockedState="0" w:defUIPriority="99" w:defSemiHidden="1" w:defUnhideWhenUsed="1" w:defQFormat="0" w:count="267">
     <w:lsdException w:name="Normal" w:semiHidden="0" w:uiPriority="0" w:unhideWhenUsed="0" w:qFormat="1"/>
     <w:lsdException w:name="heading 1" w:semiHidden="0" w:uiPriority="9" w:unhideWhenUsed="0" w:qFormat="1"/>
     <w:lsdException w:name="heading 2" w:uiPriority="9" w:qFormat="1"/>
@@ -15487,7 +15477,7 @@
     <w:name w:val="Normal"/>
     <w:qFormat/>
   </w:style>
-  <w:style w:type="character" w:default="1" w:styleId="Absatzstandardschriftart">
+  <w:style w:type="character" w:default="1" w:styleId="Absatz-Standardschriftart">
     <w:name w:val="Default Paragraph Font"/>
     <w:uiPriority w:val="1"/>
     <w:semiHidden/>
@@ -15520,7 +15510,6 @@
 <file path=word/glossary/webSettings.xml><?xml version="1.0" encoding="utf-8"?>
 <w:webSettings xmlns:mc="http://schemas.openxmlformats.org/markup-compatibility/2006" xmlns:r="http://schemas.openxmlformats.org/officeDocument/2006/relationships" xmlns:w="http://schemas.openxmlformats.org/wordprocessingml/2006/main" xmlns:w14="http://schemas.microsoft.com/office/word/2010/wordml" mc:Ignorable="w14">
   <w:optimizeForBrowser/>
-  <w:doNotSaveAsSingleFile/>
 </w:webSettings>
 </file>
 
@@ -15812,7 +15801,7 @@
 </file>
 
 <file path=customXml/itemProps1.xml><?xml version="1.0" encoding="utf-8"?>
-<ds:datastoreItem xmlns:ds="http://schemas.openxmlformats.org/officeDocument/2006/customXml" ds:itemID="{8F2949F0-D304-4E4A-AD6B-ABBDD09415A1}">
+<ds:datastoreItem xmlns:ds="http://schemas.openxmlformats.org/officeDocument/2006/customXml" ds:itemID="{CBA6262D-EA74-4638-9912-49ACE70C6E4E}">
   <ds:schemaRefs>
     <ds:schemaRef ds:uri="http://schemas.openxmlformats.org/officeDocument/2006/bibliography"/>
   </ds:schemaRefs>

</xml_diff>